<commit_message>
changes made in buyer module file
</commit_message>
<xml_diff>
--- a/Buyer Module.docx
+++ b/Buyer Module.docx
@@ -3,1810 +3,1239 @@
 <w:document xmlns:wpc="http://schemas.microsoft.com/office/word/2010/wordprocessingCanvas" xmlns:cx="http://schemas.microsoft.com/office/drawing/2014/chartex" xmlns:cx1="http://schemas.microsoft.com/office/drawing/2015/9/8/chartex" xmlns:cx2="http://schemas.microsoft.com/office/drawing/2015/10/21/chartex" xmlns:cx3="http://schemas.microsoft.com/office/drawing/2016/5/9/chartex" xmlns:cx4="http://schemas.microsoft.com/office/drawing/2016/5/10/chartex" xmlns:cx5="http://schemas.microsoft.com/office/drawing/2016/5/11/chartex" xmlns:cx6="http://schemas.microsoft.com/office/drawing/2016/5/12/chartex" xmlns:cx7="http://schemas.microsoft.com/office/drawing/2016/5/13/chartex" xmlns:cx8="http://schemas.microsoft.com/office/drawing/2016/5/14/chartex" xmlns:mc="http://schemas.openxmlformats.org/markup-compatibility/2006" xmlns:aink="http://schemas.microsoft.com/office/drawing/2016/ink" xmlns:am3d="http://schemas.microsoft.com/office/drawing/2017/model3d" xmlns:o="urn:schemas-microsoft-com:office:office" xmlns:oel="http://schemas.microsoft.com/office/2019/extlst" xmlns:r="http://schemas.openxmlformats.org/officeDocument/2006/relationships" xmlns:m="http://schemas.openxmlformats.org/officeDocument/2006/math" xmlns:v="urn:schemas-microsoft-com:vml" xmlns:wp14="http://schemas.microsoft.com/office/word/2010/wordprocessingDrawing" xmlns:wp="http://schemas.openxmlformats.org/drawingml/2006/wordprocessingDrawing" xmlns:w10="urn:schemas-microsoft-com:office:word" xmlns:w="http://schemas.openxmlformats.org/wordprocessingml/2006/main" xmlns:w14="http://schemas.microsoft.com/office/word/2010/wordml" xmlns:w15="http://schemas.microsoft.com/office/word/2012/wordml" xmlns:w16cex="http://schemas.microsoft.com/office/word/2018/wordml/cex" xmlns:w16cid="http://schemas.microsoft.com/office/word/2016/wordml/cid" xmlns:w16="http://schemas.microsoft.com/office/word/2018/wordml" xmlns:w16sdtdh="http://schemas.microsoft.com/office/word/2020/wordml/sdtdatahash" xmlns:w16se="http://schemas.microsoft.com/office/word/2015/wordml/symex" xmlns:wpg="http://schemas.microsoft.com/office/word/2010/wordprocessingGroup" xmlns:wpi="http://schemas.microsoft.com/office/word/2010/wordprocessingInk" xmlns:wne="http://schemas.microsoft.com/office/word/2006/wordml" xmlns:wps="http://schemas.microsoft.com/office/word/2010/wordprocessingShape" mc:Ignorable="w14 w15 w16se w16cid w16 w16cex w16sdtdh wp14">
   <w:body>
     <w:p>
-      <w:r>
+      <w:pPr>
+        <w:rPr>
+          <w:rFonts w:ascii="Times New Roman" w:hAnsi="Times New Roman" w:cs="Times New Roman"/>
+          <w:sz w:val="40"/>
+          <w:szCs w:val="40"/>
+        </w:rPr>
+      </w:pPr>
+      <w:r>
+        <w:rPr>
+          <w:rFonts w:ascii="Times New Roman" w:hAnsi="Times New Roman" w:cs="Times New Roman"/>
+          <w:sz w:val="40"/>
+          <w:szCs w:val="40"/>
+        </w:rPr>
         <w:t>Buyer Account</w:t>
       </w:r>
     </w:p>
     <w:p>
-      <w:r>
-        <w:t>Buyer Account Creation</w:t>
-      </w:r>
-    </w:p>
-    <w:p>
-      <w:pPr>
-        <w:spacing w:before="100" w:beforeAutospacing="1" w:after="100" w:afterAutospacing="1" w:line="240" w:lineRule="auto"/>
-        <w:rPr>
-          <w:rFonts w:ascii="Times New Roman" w:eastAsia="Times New Roman" w:hAnsi="Times New Roman" w:cs="Times New Roman"/>
-          <w:sz w:val="24"/>
-          <w:szCs w:val="24"/>
-          <w:lang w:eastAsia="en-IN"/>
-        </w:rPr>
-      </w:pPr>
-      <w:r>
-        <w:rPr>
-          <w:rFonts w:ascii="Times New Roman" w:eastAsia="Times New Roman" w:hAnsi="Times New Roman" w:cs="Times New Roman"/>
-          <w:b/>
-          <w:bCs/>
-          <w:sz w:val="24"/>
-          <w:szCs w:val="24"/>
-          <w:lang w:eastAsia="en-IN"/>
-        </w:rPr>
-        <w:t>1. Initialize</w:t>
-      </w:r>
-    </w:p>
-    <w:p>
-      <w:pPr>
-        <w:numPr>
-          <w:ilvl w:val="0"/>
-          <w:numId w:val="1"/>
-        </w:numPr>
-        <w:spacing w:before="100" w:beforeAutospacing="1" w:after="100" w:afterAutospacing="1" w:line="240" w:lineRule="auto"/>
-        <w:rPr>
-          <w:rFonts w:ascii="Times New Roman" w:eastAsia="Times New Roman" w:hAnsi="Times New Roman" w:cs="Times New Roman"/>
-          <w:sz w:val="24"/>
-          <w:szCs w:val="24"/>
-          <w:lang w:eastAsia="en-IN"/>
-        </w:rPr>
-      </w:pPr>
-      <w:r>
-        <w:rPr>
-          <w:rFonts w:ascii="Times New Roman" w:eastAsia="Times New Roman" w:hAnsi="Times New Roman" w:cs="Times New Roman"/>
-          <w:b/>
-          <w:bCs/>
-          <w:sz w:val="24"/>
-          <w:szCs w:val="24"/>
-          <w:lang w:eastAsia="en-IN"/>
-        </w:rPr>
-        <w:t>Usernames List</w:t>
-      </w:r>
-      <w:r>
-        <w:rPr>
-          <w:rFonts w:ascii="Times New Roman" w:eastAsia="Times New Roman" w:hAnsi="Times New Roman" w:cs="Times New Roman"/>
-          <w:sz w:val="24"/>
-          <w:szCs w:val="24"/>
-          <w:lang w:eastAsia="en-IN"/>
-        </w:rPr>
-        <w:t>:</w:t>
-      </w:r>
-    </w:p>
-    <w:p>
-      <w:pPr>
-        <w:numPr>
-          <w:ilvl w:val="1"/>
-          <w:numId w:val="1"/>
-        </w:numPr>
-        <w:spacing w:before="100" w:beforeAutospacing="1" w:after="100" w:afterAutospacing="1" w:line="240" w:lineRule="auto"/>
-        <w:rPr>
-          <w:rFonts w:ascii="Times New Roman" w:eastAsia="Times New Roman" w:hAnsi="Times New Roman" w:cs="Times New Roman"/>
-          <w:sz w:val="24"/>
-          <w:szCs w:val="24"/>
-          <w:lang w:eastAsia="en-IN"/>
-        </w:rPr>
-      </w:pPr>
-      <w:r>
-        <w:rPr>
-          <w:rFonts w:ascii="Times New Roman" w:eastAsia="Times New Roman" w:hAnsi="Times New Roman" w:cs="Times New Roman"/>
-          <w:sz w:val="24"/>
-          <w:szCs w:val="24"/>
-          <w:lang w:eastAsia="en-IN"/>
-        </w:rPr>
-        <w:t xml:space="preserve">Create a list called </w:t>
-      </w:r>
-      <w:r>
-        <w:rPr>
-          <w:rFonts w:ascii="Courier New" w:eastAsia="Times New Roman" w:hAnsi="Courier New" w:cs="Courier New"/>
-          <w:sz w:val="20"/>
-          <w:lang w:eastAsia="en-IN"/>
-        </w:rPr>
-        <w:t>existing_usernames</w:t>
-      </w:r>
-      <w:r>
-        <w:rPr>
-          <w:rFonts w:ascii="Times New Roman" w:eastAsia="Times New Roman" w:hAnsi="Times New Roman" w:cs="Times New Roman"/>
-          <w:sz w:val="24"/>
-          <w:szCs w:val="24"/>
-          <w:lang w:eastAsia="en-IN"/>
-        </w:rPr>
-        <w:t xml:space="preserve"> which holds all the usernames that are already taken. This ensures we can check the uniqueness of a new username.</w:t>
-      </w:r>
-    </w:p>
-    <w:p>
-      <w:pPr>
-        <w:numPr>
-          <w:ilvl w:val="0"/>
-          <w:numId w:val="1"/>
-        </w:numPr>
-        <w:spacing w:before="100" w:beforeAutospacing="1" w:after="100" w:afterAutospacing="1" w:line="240" w:lineRule="auto"/>
-        <w:rPr>
-          <w:rFonts w:ascii="Times New Roman" w:eastAsia="Times New Roman" w:hAnsi="Times New Roman" w:cs="Times New Roman"/>
-          <w:sz w:val="24"/>
-          <w:szCs w:val="24"/>
-          <w:lang w:eastAsia="en-IN"/>
-        </w:rPr>
-      </w:pPr>
-      <w:r>
-        <w:rPr>
-          <w:rFonts w:ascii="Times New Roman" w:eastAsia="Times New Roman" w:hAnsi="Times New Roman" w:cs="Times New Roman"/>
-          <w:b/>
-          <w:bCs/>
-          <w:sz w:val="24"/>
-          <w:szCs w:val="24"/>
-          <w:lang w:eastAsia="en-IN"/>
-        </w:rPr>
-        <w:t>Password Validation Function</w:t>
-      </w:r>
-      <w:r>
-        <w:rPr>
-          <w:rFonts w:ascii="Times New Roman" w:eastAsia="Times New Roman" w:hAnsi="Times New Roman" w:cs="Times New Roman"/>
-          <w:sz w:val="24"/>
-          <w:szCs w:val="24"/>
-          <w:lang w:eastAsia="en-IN"/>
-        </w:rPr>
-        <w:t>:</w:t>
-      </w:r>
-    </w:p>
-    <w:p>
-      <w:pPr>
-        <w:numPr>
-          <w:ilvl w:val="1"/>
-          <w:numId w:val="1"/>
-        </w:numPr>
-        <w:spacing w:before="100" w:beforeAutospacing="1" w:after="100" w:afterAutospacing="1" w:line="240" w:lineRule="auto"/>
-        <w:rPr>
-          <w:rFonts w:ascii="Times New Roman" w:eastAsia="Times New Roman" w:hAnsi="Times New Roman" w:cs="Times New Roman"/>
-          <w:sz w:val="24"/>
-          <w:szCs w:val="24"/>
-          <w:lang w:eastAsia="en-IN"/>
-        </w:rPr>
-      </w:pPr>
-      <w:r>
-        <w:rPr>
-          <w:rFonts w:ascii="Times New Roman" w:eastAsia="Times New Roman" w:hAnsi="Times New Roman" w:cs="Times New Roman"/>
-          <w:sz w:val="24"/>
-          <w:szCs w:val="24"/>
-          <w:lang w:eastAsia="en-IN"/>
-        </w:rPr>
-        <w:t xml:space="preserve">Define a function </w:t>
-      </w:r>
-      <w:r>
-        <w:rPr>
-          <w:rFonts w:ascii="Courier New" w:eastAsia="Times New Roman" w:hAnsi="Courier New" w:cs="Courier New"/>
-          <w:sz w:val="20"/>
-          <w:lang w:eastAsia="en-IN"/>
-        </w:rPr>
-        <w:t>is_valid_password(password)</w:t>
-      </w:r>
-      <w:r>
-        <w:rPr>
-          <w:rFonts w:ascii="Times New Roman" w:eastAsia="Times New Roman" w:hAnsi="Times New Roman" w:cs="Times New Roman"/>
-          <w:sz w:val="24"/>
-          <w:szCs w:val="24"/>
-          <w:lang w:eastAsia="en-IN"/>
-        </w:rPr>
-        <w:t xml:space="preserve"> that checks whether the password meets the specified constraints. This function will return </w:t>
-      </w:r>
-      <w:r>
-        <w:rPr>
-          <w:rFonts w:ascii="Courier New" w:eastAsia="Times New Roman" w:hAnsi="Courier New" w:cs="Courier New"/>
-          <w:sz w:val="20"/>
-          <w:lang w:eastAsia="en-IN"/>
-        </w:rPr>
-        <w:t>True</w:t>
-      </w:r>
-      <w:r>
-        <w:rPr>
-          <w:rFonts w:ascii="Times New Roman" w:eastAsia="Times New Roman" w:hAnsi="Times New Roman" w:cs="Times New Roman"/>
-          <w:sz w:val="24"/>
-          <w:szCs w:val="24"/>
-          <w:lang w:eastAsia="en-IN"/>
-        </w:rPr>
-        <w:t xml:space="preserve"> if the password is valid and </w:t>
-      </w:r>
-      <w:r>
-        <w:rPr>
-          <w:rFonts w:ascii="Courier New" w:eastAsia="Times New Roman" w:hAnsi="Courier New" w:cs="Courier New"/>
-          <w:sz w:val="20"/>
-          <w:lang w:eastAsia="en-IN"/>
-        </w:rPr>
-        <w:t>False</w:t>
-      </w:r>
-      <w:r>
-        <w:rPr>
-          <w:rFonts w:ascii="Times New Roman" w:eastAsia="Times New Roman" w:hAnsi="Times New Roman" w:cs="Times New Roman"/>
-          <w:sz w:val="24"/>
-          <w:szCs w:val="24"/>
-          <w:lang w:eastAsia="en-IN"/>
-        </w:rPr>
-        <w:t xml:space="preserve"> otherwise.</w:t>
-      </w:r>
-    </w:p>
-    <w:p>
-      <w:pPr>
-        <w:numPr>
-          <w:ilvl w:val="0"/>
-          <w:numId w:val="1"/>
-        </w:numPr>
-        <w:spacing w:before="100" w:beforeAutospacing="1" w:after="100" w:afterAutospacing="1" w:line="240" w:lineRule="auto"/>
-        <w:rPr>
-          <w:rFonts w:ascii="Times New Roman" w:eastAsia="Times New Roman" w:hAnsi="Times New Roman" w:cs="Times New Roman"/>
-          <w:sz w:val="24"/>
-          <w:szCs w:val="24"/>
-          <w:lang w:eastAsia="en-IN"/>
-        </w:rPr>
-      </w:pPr>
-      <w:r>
-        <w:rPr>
-          <w:rFonts w:ascii="Times New Roman" w:eastAsia="Times New Roman" w:hAnsi="Times New Roman" w:cs="Times New Roman"/>
-          <w:b/>
-          <w:bCs/>
-          <w:sz w:val="24"/>
-          <w:szCs w:val="24"/>
-          <w:lang w:eastAsia="en-IN"/>
-        </w:rPr>
-        <w:t>Username Uniqueness Function</w:t>
-      </w:r>
-      <w:r>
-        <w:rPr>
-          <w:rFonts w:ascii="Times New Roman" w:eastAsia="Times New Roman" w:hAnsi="Times New Roman" w:cs="Times New Roman"/>
-          <w:sz w:val="24"/>
-          <w:szCs w:val="24"/>
-          <w:lang w:eastAsia="en-IN"/>
-        </w:rPr>
-        <w:t>:</w:t>
-      </w:r>
-    </w:p>
-    <w:p>
-      <w:pPr>
-        <w:numPr>
-          <w:ilvl w:val="1"/>
-          <w:numId w:val="1"/>
-        </w:numPr>
-        <w:spacing w:before="100" w:beforeAutospacing="1" w:after="100" w:afterAutospacing="1" w:line="240" w:lineRule="auto"/>
-        <w:rPr>
-          <w:rFonts w:ascii="Times New Roman" w:eastAsia="Times New Roman" w:hAnsi="Times New Roman" w:cs="Times New Roman"/>
-          <w:sz w:val="24"/>
-          <w:szCs w:val="24"/>
-          <w:lang w:eastAsia="en-IN"/>
-        </w:rPr>
-      </w:pPr>
-      <w:r>
-        <w:rPr>
-          <w:rFonts w:ascii="Times New Roman" w:eastAsia="Times New Roman" w:hAnsi="Times New Roman" w:cs="Times New Roman"/>
-          <w:sz w:val="24"/>
-          <w:szCs w:val="24"/>
-          <w:lang w:eastAsia="en-IN"/>
-        </w:rPr>
-        <w:t xml:space="preserve">Define a function </w:t>
-      </w:r>
-      <w:r>
-        <w:rPr>
-          <w:rFonts w:ascii="Courier New" w:eastAsia="Times New Roman" w:hAnsi="Courier New" w:cs="Courier New"/>
-          <w:sz w:val="20"/>
-          <w:lang w:eastAsia="en-IN"/>
-        </w:rPr>
-        <w:t>is_unique_username(username)</w:t>
-      </w:r>
-      <w:r>
-        <w:rPr>
-          <w:rFonts w:ascii="Times New Roman" w:eastAsia="Times New Roman" w:hAnsi="Times New Roman" w:cs="Times New Roman"/>
-          <w:sz w:val="24"/>
-          <w:szCs w:val="24"/>
-          <w:lang w:eastAsia="en-IN"/>
-        </w:rPr>
-        <w:t xml:space="preserve"> that checks if the provided username is unique by comparing it against the </w:t>
-      </w:r>
-      <w:r>
-        <w:rPr>
-          <w:rFonts w:ascii="Courier New" w:eastAsia="Times New Roman" w:hAnsi="Courier New" w:cs="Courier New"/>
-          <w:sz w:val="20"/>
-          <w:lang w:eastAsia="en-IN"/>
-        </w:rPr>
-        <w:t>existing_usernames</w:t>
-      </w:r>
-      <w:r>
-        <w:rPr>
-          <w:rFonts w:ascii="Times New Roman" w:eastAsia="Times New Roman" w:hAnsi="Times New Roman" w:cs="Times New Roman"/>
-          <w:sz w:val="24"/>
-          <w:szCs w:val="24"/>
-          <w:lang w:eastAsia="en-IN"/>
-        </w:rPr>
-        <w:t xml:space="preserve"> list. It returns </w:t>
-      </w:r>
-      <w:r>
-        <w:rPr>
-          <w:rFonts w:ascii="Courier New" w:eastAsia="Times New Roman" w:hAnsi="Courier New" w:cs="Courier New"/>
-          <w:sz w:val="20"/>
-          <w:lang w:eastAsia="en-IN"/>
-        </w:rPr>
-        <w:t>True</w:t>
-      </w:r>
-      <w:r>
-        <w:rPr>
-          <w:rFonts w:ascii="Times New Roman" w:eastAsia="Times New Roman" w:hAnsi="Times New Roman" w:cs="Times New Roman"/>
-          <w:sz w:val="24"/>
-          <w:szCs w:val="24"/>
-          <w:lang w:eastAsia="en-IN"/>
-        </w:rPr>
-        <w:t xml:space="preserve"> if the username is unique and </w:t>
-      </w:r>
-      <w:r>
-        <w:rPr>
-          <w:rFonts w:ascii="Courier New" w:eastAsia="Times New Roman" w:hAnsi="Courier New" w:cs="Courier New"/>
-          <w:sz w:val="20"/>
-          <w:lang w:eastAsia="en-IN"/>
-        </w:rPr>
-        <w:t>False</w:t>
-      </w:r>
-      <w:r>
-        <w:rPr>
-          <w:rFonts w:ascii="Times New Roman" w:eastAsia="Times New Roman" w:hAnsi="Times New Roman" w:cs="Times New Roman"/>
-          <w:sz w:val="24"/>
-          <w:szCs w:val="24"/>
-          <w:lang w:eastAsia="en-IN"/>
-        </w:rPr>
-        <w:t xml:space="preserve"> if it is already taken.</w:t>
-      </w:r>
-    </w:p>
-    <w:p>
-      <w:pPr>
-        <w:spacing w:before="100" w:beforeAutospacing="1" w:after="100" w:afterAutospacing="1" w:line="240" w:lineRule="auto"/>
-        <w:rPr>
-          <w:rFonts w:ascii="Times New Roman" w:eastAsia="Times New Roman" w:hAnsi="Times New Roman" w:cs="Times New Roman"/>
-          <w:sz w:val="24"/>
-          <w:szCs w:val="24"/>
-          <w:lang w:eastAsia="en-IN"/>
-        </w:rPr>
-      </w:pPr>
-      <w:r>
-        <w:rPr>
-          <w:rFonts w:ascii="Times New Roman" w:eastAsia="Times New Roman" w:hAnsi="Times New Roman" w:cs="Times New Roman"/>
-          <w:b/>
-          <w:bCs/>
-          <w:sz w:val="24"/>
-          <w:szCs w:val="24"/>
-          <w:lang w:eastAsia="en-IN"/>
-        </w:rPr>
-        <w:t>2. Get Input</w:t>
-      </w:r>
-    </w:p>
-    <w:p>
-      <w:pPr>
-        <w:numPr>
-          <w:ilvl w:val="0"/>
-          <w:numId w:val="2"/>
-        </w:numPr>
-        <w:spacing w:before="100" w:beforeAutospacing="1" w:after="100" w:afterAutospacing="1" w:line="240" w:lineRule="auto"/>
-        <w:rPr>
-          <w:rFonts w:ascii="Times New Roman" w:eastAsia="Times New Roman" w:hAnsi="Times New Roman" w:cs="Times New Roman"/>
-          <w:sz w:val="24"/>
-          <w:szCs w:val="24"/>
-          <w:lang w:eastAsia="en-IN"/>
-        </w:rPr>
-      </w:pPr>
-      <w:r>
-        <w:rPr>
-          <w:rFonts w:ascii="Times New Roman" w:eastAsia="Times New Roman" w:hAnsi="Times New Roman" w:cs="Times New Roman"/>
-          <w:b/>
-          <w:bCs/>
-          <w:sz w:val="24"/>
-          <w:szCs w:val="24"/>
-          <w:lang w:eastAsia="en-IN"/>
-        </w:rPr>
-        <w:t>Username</w:t>
-      </w:r>
-      <w:r>
-        <w:rPr>
-          <w:rFonts w:ascii="Times New Roman" w:eastAsia="Times New Roman" w:hAnsi="Times New Roman" w:cs="Times New Roman"/>
-          <w:sz w:val="24"/>
-          <w:szCs w:val="24"/>
-          <w:lang w:eastAsia="en-IN"/>
-        </w:rPr>
-        <w:t>:</w:t>
-      </w:r>
-    </w:p>
-    <w:p>
-      <w:pPr>
-        <w:numPr>
-          <w:ilvl w:val="1"/>
-          <w:numId w:val="2"/>
-        </w:numPr>
-        <w:spacing w:before="100" w:beforeAutospacing="1" w:after="100" w:afterAutospacing="1" w:line="240" w:lineRule="auto"/>
-        <w:rPr>
-          <w:rFonts w:ascii="Times New Roman" w:eastAsia="Times New Roman" w:hAnsi="Times New Roman" w:cs="Times New Roman"/>
-          <w:sz w:val="24"/>
-          <w:szCs w:val="24"/>
-          <w:lang w:eastAsia="en-IN"/>
-        </w:rPr>
-      </w:pPr>
-      <w:r>
-        <w:rPr>
-          <w:rFonts w:ascii="Times New Roman" w:eastAsia="Times New Roman" w:hAnsi="Times New Roman" w:cs="Times New Roman"/>
-          <w:sz w:val="24"/>
-          <w:szCs w:val="24"/>
-          <w:lang w:eastAsia="en-IN"/>
-        </w:rPr>
-        <w:t xml:space="preserve">Prompt the user to enter a </w:t>
-      </w:r>
-      <w:r>
-        <w:rPr>
-          <w:rFonts w:ascii="Courier New" w:eastAsia="Times New Roman" w:hAnsi="Courier New" w:cs="Courier New"/>
-          <w:sz w:val="20"/>
-          <w:lang w:eastAsia="en-IN"/>
-        </w:rPr>
-        <w:t>Username</w:t>
-      </w:r>
-      <w:r>
-        <w:rPr>
-          <w:rFonts w:ascii="Times New Roman" w:eastAsia="Times New Roman" w:hAnsi="Times New Roman" w:cs="Times New Roman"/>
-          <w:sz w:val="24"/>
-          <w:szCs w:val="24"/>
-          <w:lang w:eastAsia="en-IN"/>
-        </w:rPr>
-        <w:t>.</w:t>
-      </w:r>
-    </w:p>
-    <w:p>
-      <w:pPr>
-        <w:numPr>
-          <w:ilvl w:val="1"/>
-          <w:numId w:val="2"/>
-        </w:numPr>
-        <w:spacing w:before="100" w:beforeAutospacing="1" w:after="100" w:afterAutospacing="1" w:line="240" w:lineRule="auto"/>
-        <w:rPr>
-          <w:rFonts w:ascii="Times New Roman" w:eastAsia="Times New Roman" w:hAnsi="Times New Roman" w:cs="Times New Roman"/>
-          <w:sz w:val="24"/>
-          <w:szCs w:val="24"/>
-          <w:lang w:eastAsia="en-IN"/>
-        </w:rPr>
-      </w:pPr>
-      <w:r>
-        <w:rPr>
-          <w:rFonts w:ascii="Times New Roman" w:eastAsia="Times New Roman" w:hAnsi="Times New Roman" w:cs="Times New Roman"/>
-          <w:sz w:val="24"/>
-          <w:szCs w:val="24"/>
-          <w:lang w:eastAsia="en-IN"/>
-        </w:rPr>
-        <w:t>This input will be checked for uniqueness.</w:t>
-      </w:r>
-    </w:p>
-    <w:p>
-      <w:pPr>
-        <w:numPr>
-          <w:ilvl w:val="0"/>
-          <w:numId w:val="2"/>
-        </w:numPr>
-        <w:spacing w:before="100" w:beforeAutospacing="1" w:after="100" w:afterAutospacing="1" w:line="240" w:lineRule="auto"/>
-        <w:rPr>
-          <w:rFonts w:ascii="Times New Roman" w:eastAsia="Times New Roman" w:hAnsi="Times New Roman" w:cs="Times New Roman"/>
-          <w:sz w:val="24"/>
-          <w:szCs w:val="24"/>
-          <w:lang w:eastAsia="en-IN"/>
-        </w:rPr>
-      </w:pPr>
-      <w:r>
-        <w:rPr>
-          <w:rFonts w:ascii="Times New Roman" w:eastAsia="Times New Roman" w:hAnsi="Times New Roman" w:cs="Times New Roman"/>
-          <w:b/>
-          <w:bCs/>
-          <w:sz w:val="24"/>
-          <w:szCs w:val="24"/>
-          <w:lang w:eastAsia="en-IN"/>
-        </w:rPr>
-        <w:t>Password</w:t>
-      </w:r>
-      <w:r>
-        <w:rPr>
-          <w:rFonts w:ascii="Times New Roman" w:eastAsia="Times New Roman" w:hAnsi="Times New Roman" w:cs="Times New Roman"/>
-          <w:sz w:val="24"/>
-          <w:szCs w:val="24"/>
-          <w:lang w:eastAsia="en-IN"/>
-        </w:rPr>
-        <w:t>:</w:t>
-      </w:r>
-    </w:p>
-    <w:p>
-      <w:pPr>
-        <w:numPr>
-          <w:ilvl w:val="1"/>
-          <w:numId w:val="2"/>
-        </w:numPr>
-        <w:spacing w:before="100" w:beforeAutospacing="1" w:after="100" w:afterAutospacing="1" w:line="240" w:lineRule="auto"/>
-        <w:rPr>
-          <w:rFonts w:ascii="Times New Roman" w:eastAsia="Times New Roman" w:hAnsi="Times New Roman" w:cs="Times New Roman"/>
-          <w:sz w:val="24"/>
-          <w:szCs w:val="24"/>
-          <w:lang w:eastAsia="en-IN"/>
-        </w:rPr>
-      </w:pPr>
-      <w:r>
-        <w:rPr>
-          <w:rFonts w:ascii="Times New Roman" w:eastAsia="Times New Roman" w:hAnsi="Times New Roman" w:cs="Times New Roman"/>
-          <w:sz w:val="24"/>
-          <w:szCs w:val="24"/>
-          <w:lang w:eastAsia="en-IN"/>
-        </w:rPr>
-        <w:t xml:space="preserve">Prompt the user to enter a </w:t>
-      </w:r>
-      <w:r>
-        <w:rPr>
-          <w:rFonts w:ascii="Courier New" w:eastAsia="Times New Roman" w:hAnsi="Courier New" w:cs="Courier New"/>
-          <w:sz w:val="20"/>
-          <w:lang w:eastAsia="en-IN"/>
-        </w:rPr>
-        <w:t>Password</w:t>
-      </w:r>
-      <w:r>
-        <w:rPr>
-          <w:rFonts w:ascii="Times New Roman" w:eastAsia="Times New Roman" w:hAnsi="Times New Roman" w:cs="Times New Roman"/>
-          <w:sz w:val="24"/>
-          <w:szCs w:val="24"/>
-          <w:lang w:eastAsia="en-IN"/>
-        </w:rPr>
-        <w:t>.</w:t>
-      </w:r>
-    </w:p>
-    <w:p>
-      <w:pPr>
-        <w:numPr>
-          <w:ilvl w:val="1"/>
-          <w:numId w:val="2"/>
-        </w:numPr>
-        <w:spacing w:before="100" w:beforeAutospacing="1" w:after="100" w:afterAutospacing="1" w:line="240" w:lineRule="auto"/>
-        <w:rPr>
-          <w:rFonts w:ascii="Times New Roman" w:eastAsia="Times New Roman" w:hAnsi="Times New Roman" w:cs="Times New Roman"/>
-          <w:sz w:val="24"/>
-          <w:szCs w:val="24"/>
-          <w:lang w:eastAsia="en-IN"/>
-        </w:rPr>
-      </w:pPr>
-      <w:r>
-        <w:rPr>
-          <w:rFonts w:ascii="Times New Roman" w:eastAsia="Times New Roman" w:hAnsi="Times New Roman" w:cs="Times New Roman"/>
-          <w:sz w:val="24"/>
-          <w:szCs w:val="24"/>
-          <w:lang w:eastAsia="en-IN"/>
-        </w:rPr>
-        <w:t>This input will be validated to ensure it meets the constraints.</w:t>
-      </w:r>
-    </w:p>
-    <w:p>
-      <w:pPr>
-        <w:numPr>
-          <w:ilvl w:val="0"/>
-          <w:numId w:val="2"/>
-        </w:numPr>
-        <w:spacing w:before="100" w:beforeAutospacing="1" w:after="100" w:afterAutospacing="1" w:line="240" w:lineRule="auto"/>
-        <w:rPr>
-          <w:rFonts w:ascii="Times New Roman" w:eastAsia="Times New Roman" w:hAnsi="Times New Roman" w:cs="Times New Roman"/>
-          <w:sz w:val="24"/>
-          <w:szCs w:val="24"/>
-          <w:lang w:eastAsia="en-IN"/>
-        </w:rPr>
-      </w:pPr>
-      <w:r>
-        <w:rPr>
-          <w:rFonts w:ascii="Times New Roman" w:eastAsia="Times New Roman" w:hAnsi="Times New Roman" w:cs="Times New Roman"/>
-          <w:b/>
-          <w:bCs/>
-          <w:sz w:val="24"/>
-          <w:szCs w:val="24"/>
-          <w:lang w:eastAsia="en-IN"/>
-        </w:rPr>
-        <w:t>Other Details</w:t>
-      </w:r>
-      <w:r>
-        <w:rPr>
-          <w:rFonts w:ascii="Times New Roman" w:eastAsia="Times New Roman" w:hAnsi="Times New Roman" w:cs="Times New Roman"/>
-          <w:sz w:val="24"/>
-          <w:szCs w:val="24"/>
-          <w:lang w:eastAsia="en-IN"/>
-        </w:rPr>
-        <w:t>:</w:t>
-      </w:r>
-    </w:p>
-    <w:p>
-      <w:pPr>
-        <w:numPr>
-          <w:ilvl w:val="1"/>
-          <w:numId w:val="2"/>
-        </w:numPr>
-        <w:spacing w:before="100" w:beforeAutospacing="1" w:after="100" w:afterAutospacing="1" w:line="240" w:lineRule="auto"/>
-        <w:rPr>
-          <w:rFonts w:ascii="Times New Roman" w:eastAsia="Times New Roman" w:hAnsi="Times New Roman" w:cs="Times New Roman"/>
-          <w:sz w:val="24"/>
-          <w:szCs w:val="24"/>
-          <w:lang w:eastAsia="en-IN"/>
-        </w:rPr>
-      </w:pPr>
-      <w:r>
-        <w:rPr>
-          <w:rFonts w:ascii="Times New Roman" w:eastAsia="Times New Roman" w:hAnsi="Times New Roman" w:cs="Times New Roman"/>
-          <w:sz w:val="24"/>
-          <w:szCs w:val="24"/>
-          <w:lang w:eastAsia="en-IN"/>
-        </w:rPr>
-        <w:t xml:space="preserve">Prompt the user to enter </w:t>
-      </w:r>
-      <w:r>
-        <w:rPr>
-          <w:rFonts w:ascii="Courier New" w:eastAsia="Times New Roman" w:hAnsi="Courier New" w:cs="Courier New"/>
-          <w:sz w:val="20"/>
-          <w:lang w:eastAsia="en-IN"/>
-        </w:rPr>
-        <w:t>First Name</w:t>
-      </w:r>
-      <w:r>
-        <w:rPr>
-          <w:rFonts w:ascii="Times New Roman" w:eastAsia="Times New Roman" w:hAnsi="Times New Roman" w:cs="Times New Roman"/>
-          <w:sz w:val="24"/>
-          <w:szCs w:val="24"/>
-          <w:lang w:eastAsia="en-IN"/>
-        </w:rPr>
-        <w:t xml:space="preserve">, </w:t>
-      </w:r>
-      <w:r>
-        <w:rPr>
-          <w:rFonts w:ascii="Courier New" w:eastAsia="Times New Roman" w:hAnsi="Courier New" w:cs="Courier New"/>
-          <w:sz w:val="20"/>
-          <w:lang w:eastAsia="en-IN"/>
-        </w:rPr>
-        <w:t>Last Name</w:t>
-      </w:r>
-      <w:r>
-        <w:rPr>
-          <w:rFonts w:ascii="Times New Roman" w:eastAsia="Times New Roman" w:hAnsi="Times New Roman" w:cs="Times New Roman"/>
-          <w:sz w:val="24"/>
-          <w:szCs w:val="24"/>
-          <w:lang w:eastAsia="en-IN"/>
-        </w:rPr>
-        <w:t xml:space="preserve">, </w:t>
-      </w:r>
-      <w:r>
-        <w:rPr>
-          <w:rFonts w:ascii="Courier New" w:eastAsia="Times New Roman" w:hAnsi="Courier New" w:cs="Courier New"/>
-          <w:sz w:val="20"/>
-          <w:lang w:eastAsia="en-IN"/>
-        </w:rPr>
-        <w:t>Email</w:t>
-      </w:r>
-      <w:r>
-        <w:rPr>
-          <w:rFonts w:ascii="Times New Roman" w:eastAsia="Times New Roman" w:hAnsi="Times New Roman" w:cs="Times New Roman"/>
-          <w:sz w:val="24"/>
-          <w:szCs w:val="24"/>
-          <w:lang w:eastAsia="en-IN"/>
-        </w:rPr>
-        <w:t xml:space="preserve">, </w:t>
-      </w:r>
-      <w:r>
-        <w:rPr>
-          <w:rFonts w:ascii="Courier New" w:eastAsia="Times New Roman" w:hAnsi="Courier New" w:cs="Courier New"/>
-          <w:sz w:val="20"/>
-          <w:lang w:eastAsia="en-IN"/>
-        </w:rPr>
-        <w:t>Address</w:t>
-      </w:r>
-      <w:r>
-        <w:rPr>
-          <w:rFonts w:ascii="Times New Roman" w:eastAsia="Times New Roman" w:hAnsi="Times New Roman" w:cs="Times New Roman"/>
-          <w:sz w:val="24"/>
-          <w:szCs w:val="24"/>
-          <w:lang w:eastAsia="en-IN"/>
-        </w:rPr>
-        <w:t xml:space="preserve">, and </w:t>
-      </w:r>
-      <w:r>
-        <w:rPr>
-          <w:rFonts w:ascii="Courier New" w:eastAsia="Times New Roman" w:hAnsi="Courier New" w:cs="Courier New"/>
-          <w:sz w:val="20"/>
-          <w:lang w:eastAsia="en-IN"/>
-        </w:rPr>
-        <w:t>Phone Number</w:t>
-      </w:r>
-      <w:r>
-        <w:rPr>
-          <w:rFonts w:ascii="Times New Roman" w:eastAsia="Times New Roman" w:hAnsi="Times New Roman" w:cs="Times New Roman"/>
-          <w:sz w:val="24"/>
-          <w:szCs w:val="24"/>
-          <w:lang w:eastAsia="en-IN"/>
-        </w:rPr>
-        <w:t>.</w:t>
-      </w:r>
-    </w:p>
-    <w:p>
-      <w:pPr>
-        <w:spacing w:before="100" w:beforeAutospacing="1" w:after="100" w:afterAutospacing="1" w:line="240" w:lineRule="auto"/>
-        <w:rPr>
-          <w:rFonts w:ascii="Times New Roman" w:eastAsia="Times New Roman" w:hAnsi="Times New Roman" w:cs="Times New Roman"/>
-          <w:sz w:val="24"/>
-          <w:szCs w:val="24"/>
-          <w:lang w:eastAsia="en-IN"/>
-        </w:rPr>
-      </w:pPr>
-      <w:r>
-        <w:rPr>
-          <w:rFonts w:ascii="Times New Roman" w:eastAsia="Times New Roman" w:hAnsi="Times New Roman" w:cs="Times New Roman"/>
-          <w:b/>
-          <w:bCs/>
-          <w:sz w:val="24"/>
-          <w:szCs w:val="24"/>
-          <w:lang w:eastAsia="en-IN"/>
-        </w:rPr>
-        <w:t>3. Validate Inputs</w:t>
-      </w:r>
-    </w:p>
-    <w:p>
-      <w:pPr>
-        <w:numPr>
-          <w:ilvl w:val="0"/>
-          <w:numId w:val="3"/>
-        </w:numPr>
-        <w:spacing w:before="100" w:beforeAutospacing="1" w:after="100" w:afterAutospacing="1" w:line="240" w:lineRule="auto"/>
-        <w:rPr>
-          <w:rFonts w:ascii="Times New Roman" w:eastAsia="Times New Roman" w:hAnsi="Times New Roman" w:cs="Times New Roman"/>
-          <w:sz w:val="24"/>
-          <w:szCs w:val="24"/>
-          <w:lang w:eastAsia="en-IN"/>
-        </w:rPr>
-      </w:pPr>
-      <w:r>
-        <w:rPr>
-          <w:rFonts w:ascii="Times New Roman" w:eastAsia="Times New Roman" w:hAnsi="Times New Roman" w:cs="Times New Roman"/>
-          <w:b/>
-          <w:bCs/>
-          <w:sz w:val="24"/>
-          <w:szCs w:val="24"/>
-          <w:lang w:eastAsia="en-IN"/>
-        </w:rPr>
-        <w:t>Username Validation</w:t>
-      </w:r>
-      <w:r>
-        <w:rPr>
-          <w:rFonts w:ascii="Times New Roman" w:eastAsia="Times New Roman" w:hAnsi="Times New Roman" w:cs="Times New Roman"/>
-          <w:sz w:val="24"/>
-          <w:szCs w:val="24"/>
-          <w:lang w:eastAsia="en-IN"/>
-        </w:rPr>
-        <w:t>:</w:t>
-      </w:r>
-    </w:p>
-    <w:p>
-      <w:pPr>
-        <w:numPr>
-          <w:ilvl w:val="1"/>
-          <w:numId w:val="3"/>
-        </w:numPr>
-        <w:spacing w:before="100" w:beforeAutospacing="1" w:after="100" w:afterAutospacing="1" w:line="240" w:lineRule="auto"/>
-        <w:rPr>
-          <w:rFonts w:ascii="Times New Roman" w:eastAsia="Times New Roman" w:hAnsi="Times New Roman" w:cs="Times New Roman"/>
-          <w:sz w:val="24"/>
-          <w:szCs w:val="24"/>
-          <w:lang w:eastAsia="en-IN"/>
-        </w:rPr>
-      </w:pPr>
-      <w:r>
-        <w:rPr>
-          <w:rFonts w:ascii="Times New Roman" w:eastAsia="Times New Roman" w:hAnsi="Times New Roman" w:cs="Times New Roman"/>
-          <w:sz w:val="24"/>
-          <w:szCs w:val="24"/>
-          <w:lang w:eastAsia="en-IN"/>
-        </w:rPr>
-        <w:t xml:space="preserve">Check if the entered </w:t>
-      </w:r>
-      <w:r>
-        <w:rPr>
-          <w:rFonts w:ascii="Courier New" w:eastAsia="Times New Roman" w:hAnsi="Courier New" w:cs="Courier New"/>
-          <w:sz w:val="20"/>
-          <w:lang w:eastAsia="en-IN"/>
-        </w:rPr>
-        <w:t>Username</w:t>
-      </w:r>
-      <w:r>
-        <w:rPr>
-          <w:rFonts w:ascii="Times New Roman" w:eastAsia="Times New Roman" w:hAnsi="Times New Roman" w:cs="Times New Roman"/>
-          <w:sz w:val="24"/>
-          <w:szCs w:val="24"/>
-          <w:lang w:eastAsia="en-IN"/>
-        </w:rPr>
-        <w:t xml:space="preserve"> is unique by using the </w:t>
-      </w:r>
-      <w:r>
-        <w:rPr>
-          <w:rFonts w:ascii="Courier New" w:eastAsia="Times New Roman" w:hAnsi="Courier New" w:cs="Courier New"/>
-          <w:sz w:val="20"/>
-          <w:lang w:eastAsia="en-IN"/>
-        </w:rPr>
-        <w:t>is_unique_username</w:t>
-      </w:r>
-      <w:r>
-        <w:rPr>
-          <w:rFonts w:ascii="Times New Roman" w:eastAsia="Times New Roman" w:hAnsi="Times New Roman" w:cs="Times New Roman"/>
-          <w:sz w:val="24"/>
-          <w:szCs w:val="24"/>
-          <w:lang w:eastAsia="en-IN"/>
-        </w:rPr>
-        <w:t xml:space="preserve"> function.</w:t>
-      </w:r>
-    </w:p>
-    <w:p>
-      <w:pPr>
-        <w:numPr>
-          <w:ilvl w:val="1"/>
-          <w:numId w:val="3"/>
-        </w:numPr>
-        <w:spacing w:before="100" w:beforeAutospacing="1" w:after="100" w:afterAutospacing="1" w:line="240" w:lineRule="auto"/>
-        <w:rPr>
-          <w:rFonts w:ascii="Times New Roman" w:eastAsia="Times New Roman" w:hAnsi="Times New Roman" w:cs="Times New Roman"/>
-          <w:sz w:val="24"/>
-          <w:szCs w:val="24"/>
-          <w:lang w:eastAsia="en-IN"/>
-        </w:rPr>
-      </w:pPr>
-      <w:r>
-        <w:rPr>
-          <w:rFonts w:ascii="Times New Roman" w:eastAsia="Times New Roman" w:hAnsi="Times New Roman" w:cs="Times New Roman"/>
-          <w:sz w:val="24"/>
-          <w:szCs w:val="24"/>
-          <w:lang w:eastAsia="en-IN"/>
-        </w:rPr>
-        <w:t xml:space="preserve">If the username is not unique, prompt the user to enter a different </w:t>
-      </w:r>
-      <w:r>
-        <w:rPr>
-          <w:rFonts w:ascii="Courier New" w:eastAsia="Times New Roman" w:hAnsi="Courier New" w:cs="Courier New"/>
-          <w:sz w:val="20"/>
-          <w:lang w:eastAsia="en-IN"/>
-        </w:rPr>
-        <w:t>Username</w:t>
-      </w:r>
-      <w:r>
-        <w:rPr>
-          <w:rFonts w:ascii="Times New Roman" w:eastAsia="Times New Roman" w:hAnsi="Times New Roman" w:cs="Times New Roman"/>
-          <w:sz w:val="24"/>
-          <w:szCs w:val="24"/>
-          <w:lang w:eastAsia="en-IN"/>
-        </w:rPr>
-        <w:t xml:space="preserve"> and repeat the check until a unique username is provided.</w:t>
-      </w:r>
-    </w:p>
-    <w:p>
-      <w:pPr>
-        <w:numPr>
-          <w:ilvl w:val="0"/>
-          <w:numId w:val="3"/>
-        </w:numPr>
-        <w:spacing w:before="100" w:beforeAutospacing="1" w:after="100" w:afterAutospacing="1" w:line="240" w:lineRule="auto"/>
-        <w:rPr>
-          <w:rFonts w:ascii="Times New Roman" w:eastAsia="Times New Roman" w:hAnsi="Times New Roman" w:cs="Times New Roman"/>
-          <w:sz w:val="24"/>
-          <w:szCs w:val="24"/>
-          <w:lang w:eastAsia="en-IN"/>
-        </w:rPr>
-      </w:pPr>
-      <w:r>
-        <w:rPr>
-          <w:rFonts w:ascii="Times New Roman" w:eastAsia="Times New Roman" w:hAnsi="Times New Roman" w:cs="Times New Roman"/>
-          <w:b/>
-          <w:bCs/>
-          <w:sz w:val="24"/>
-          <w:szCs w:val="24"/>
-          <w:lang w:eastAsia="en-IN"/>
-        </w:rPr>
-        <w:t>Password Validation</w:t>
-      </w:r>
-      <w:r>
-        <w:rPr>
-          <w:rFonts w:ascii="Times New Roman" w:eastAsia="Times New Roman" w:hAnsi="Times New Roman" w:cs="Times New Roman"/>
-          <w:sz w:val="24"/>
-          <w:szCs w:val="24"/>
-          <w:lang w:eastAsia="en-IN"/>
-        </w:rPr>
-        <w:t>:</w:t>
-      </w:r>
-    </w:p>
-    <w:p>
-      <w:pPr>
-        <w:numPr>
-          <w:ilvl w:val="1"/>
-          <w:numId w:val="3"/>
-        </w:numPr>
-        <w:spacing w:before="100" w:beforeAutospacing="1" w:after="100" w:afterAutospacing="1" w:line="240" w:lineRule="auto"/>
-        <w:rPr>
-          <w:rFonts w:ascii="Times New Roman" w:eastAsia="Times New Roman" w:hAnsi="Times New Roman" w:cs="Times New Roman"/>
-          <w:sz w:val="24"/>
-          <w:szCs w:val="24"/>
-          <w:lang w:eastAsia="en-IN"/>
-        </w:rPr>
-      </w:pPr>
-      <w:r>
-        <w:rPr>
-          <w:rFonts w:ascii="Times New Roman" w:eastAsia="Times New Roman" w:hAnsi="Times New Roman" w:cs="Times New Roman"/>
-          <w:sz w:val="24"/>
-          <w:szCs w:val="24"/>
-          <w:lang w:eastAsia="en-IN"/>
-        </w:rPr>
-        <w:t xml:space="preserve">Validate the entered </w:t>
-      </w:r>
-      <w:r>
-        <w:rPr>
-          <w:rFonts w:ascii="Courier New" w:eastAsia="Times New Roman" w:hAnsi="Courier New" w:cs="Courier New"/>
-          <w:sz w:val="20"/>
-          <w:lang w:eastAsia="en-IN"/>
-        </w:rPr>
-        <w:t>Password</w:t>
-      </w:r>
-      <w:r>
-        <w:rPr>
-          <w:rFonts w:ascii="Times New Roman" w:eastAsia="Times New Roman" w:hAnsi="Times New Roman" w:cs="Times New Roman"/>
-          <w:sz w:val="24"/>
-          <w:szCs w:val="24"/>
-          <w:lang w:eastAsia="en-IN"/>
-        </w:rPr>
-        <w:t xml:space="preserve"> using the </w:t>
-      </w:r>
-      <w:r>
-        <w:rPr>
-          <w:rFonts w:ascii="Courier New" w:eastAsia="Times New Roman" w:hAnsi="Courier New" w:cs="Courier New"/>
-          <w:sz w:val="20"/>
-          <w:lang w:eastAsia="en-IN"/>
-        </w:rPr>
-        <w:t>is_valid_password</w:t>
-      </w:r>
-      <w:r>
-        <w:rPr>
-          <w:rFonts w:ascii="Times New Roman" w:eastAsia="Times New Roman" w:hAnsi="Times New Roman" w:cs="Times New Roman"/>
-          <w:sz w:val="24"/>
-          <w:szCs w:val="24"/>
-          <w:lang w:eastAsia="en-IN"/>
-        </w:rPr>
-        <w:t xml:space="preserve"> function.</w:t>
-      </w:r>
-    </w:p>
-    <w:p>
-      <w:pPr>
-        <w:numPr>
-          <w:ilvl w:val="1"/>
-          <w:numId w:val="3"/>
-        </w:numPr>
-        <w:spacing w:before="100" w:beforeAutospacing="1" w:after="100" w:afterAutospacing="1" w:line="240" w:lineRule="auto"/>
-        <w:rPr>
-          <w:rFonts w:ascii="Times New Roman" w:eastAsia="Times New Roman" w:hAnsi="Times New Roman" w:cs="Times New Roman"/>
-          <w:sz w:val="24"/>
-          <w:szCs w:val="24"/>
-          <w:lang w:eastAsia="en-IN"/>
-        </w:rPr>
-      </w:pPr>
-      <w:r>
-        <w:rPr>
-          <w:rFonts w:ascii="Times New Roman" w:eastAsia="Times New Roman" w:hAnsi="Times New Roman" w:cs="Times New Roman"/>
-          <w:sz w:val="24"/>
-          <w:szCs w:val="24"/>
-          <w:lang w:eastAsia="en-IN"/>
-        </w:rPr>
-        <w:t xml:space="preserve">If the password does not meet the constraints, prompt the user to enter a valid </w:t>
-      </w:r>
-      <w:r>
-        <w:rPr>
-          <w:rFonts w:ascii="Courier New" w:eastAsia="Times New Roman" w:hAnsi="Courier New" w:cs="Courier New"/>
-          <w:sz w:val="20"/>
-          <w:lang w:eastAsia="en-IN"/>
-        </w:rPr>
-        <w:t>Password</w:t>
-      </w:r>
-      <w:r>
-        <w:rPr>
-          <w:rFonts w:ascii="Times New Roman" w:eastAsia="Times New Roman" w:hAnsi="Times New Roman" w:cs="Times New Roman"/>
-          <w:sz w:val="24"/>
-          <w:szCs w:val="24"/>
-          <w:lang w:eastAsia="en-IN"/>
-        </w:rPr>
-        <w:t xml:space="preserve"> and repeat the validation until a valid password is provided.</w:t>
-      </w:r>
-    </w:p>
-    <w:p>
-      <w:pPr>
-        <w:spacing w:before="100" w:beforeAutospacing="1" w:after="100" w:afterAutospacing="1" w:line="240" w:lineRule="auto"/>
-        <w:rPr>
-          <w:rFonts w:ascii="Times New Roman" w:eastAsia="Times New Roman" w:hAnsi="Times New Roman" w:cs="Times New Roman"/>
-          <w:sz w:val="24"/>
-          <w:szCs w:val="24"/>
-          <w:lang w:eastAsia="en-IN"/>
-        </w:rPr>
-      </w:pPr>
-      <w:r>
-        <w:rPr>
-          <w:rFonts w:ascii="Times New Roman" w:eastAsia="Times New Roman" w:hAnsi="Times New Roman" w:cs="Times New Roman"/>
-          <w:b/>
-          <w:bCs/>
-          <w:sz w:val="24"/>
-          <w:szCs w:val="24"/>
-          <w:lang w:eastAsia="en-IN"/>
-        </w:rPr>
-        <w:t>4. Store Inputs</w:t>
-      </w:r>
-    </w:p>
-    <w:p>
-      <w:pPr>
-        <w:numPr>
-          <w:ilvl w:val="0"/>
-          <w:numId w:val="4"/>
-        </w:numPr>
-        <w:spacing w:before="100" w:beforeAutospacing="1" w:after="100" w:afterAutospacing="1" w:line="240" w:lineRule="auto"/>
-        <w:rPr>
-          <w:rFonts w:ascii="Times New Roman" w:eastAsia="Times New Roman" w:hAnsi="Times New Roman" w:cs="Times New Roman"/>
-          <w:sz w:val="24"/>
-          <w:szCs w:val="24"/>
-          <w:lang w:eastAsia="en-IN"/>
-        </w:rPr>
-      </w:pPr>
-      <w:r>
-        <w:rPr>
-          <w:rFonts w:ascii="Times New Roman" w:eastAsia="Times New Roman" w:hAnsi="Times New Roman" w:cs="Times New Roman"/>
-          <w:b/>
-          <w:bCs/>
-          <w:sz w:val="24"/>
-          <w:szCs w:val="24"/>
-          <w:lang w:eastAsia="en-IN"/>
-        </w:rPr>
-        <w:t>Account Storage</w:t>
-      </w:r>
-      <w:r>
-        <w:rPr>
-          <w:rFonts w:ascii="Times New Roman" w:eastAsia="Times New Roman" w:hAnsi="Times New Roman" w:cs="Times New Roman"/>
-          <w:sz w:val="24"/>
-          <w:szCs w:val="24"/>
-          <w:lang w:eastAsia="en-IN"/>
-        </w:rPr>
-        <w:t>:</w:t>
-      </w:r>
-    </w:p>
-    <w:p>
-      <w:pPr>
-        <w:numPr>
-          <w:ilvl w:val="1"/>
-          <w:numId w:val="4"/>
-        </w:numPr>
-        <w:spacing w:before="100" w:beforeAutospacing="1" w:after="100" w:afterAutospacing="1" w:line="240" w:lineRule="auto"/>
-        <w:rPr>
-          <w:rFonts w:ascii="Times New Roman" w:eastAsia="Times New Roman" w:hAnsi="Times New Roman" w:cs="Times New Roman"/>
-          <w:sz w:val="24"/>
-          <w:szCs w:val="24"/>
-          <w:lang w:eastAsia="en-IN"/>
-        </w:rPr>
-      </w:pPr>
-      <w:r>
-        <w:rPr>
-          <w:rFonts w:ascii="Times New Roman" w:eastAsia="Times New Roman" w:hAnsi="Times New Roman" w:cs="Times New Roman"/>
-          <w:sz w:val="24"/>
-          <w:szCs w:val="24"/>
-          <w:lang w:eastAsia="en-IN"/>
-        </w:rPr>
-        <w:t>If all inputs (Username, Password, First Name, Last Name, Email, Address, Phone Number) are valid, store the user's details in a user account database or list.</w:t>
-      </w:r>
-    </w:p>
-    <w:p>
-      <w:pPr>
-        <w:spacing w:before="100" w:beforeAutospacing="1" w:after="100" w:afterAutospacing="1" w:line="240" w:lineRule="auto"/>
-        <w:rPr>
-          <w:rFonts w:ascii="Times New Roman" w:eastAsia="Times New Roman" w:hAnsi="Times New Roman" w:cs="Times New Roman"/>
-          <w:sz w:val="24"/>
-          <w:szCs w:val="24"/>
-          <w:lang w:eastAsia="en-IN"/>
-        </w:rPr>
-      </w:pPr>
-      <w:r>
-        <w:rPr>
-          <w:rFonts w:ascii="Times New Roman" w:eastAsia="Times New Roman" w:hAnsi="Times New Roman" w:cs="Times New Roman"/>
-          <w:b/>
-          <w:bCs/>
-          <w:sz w:val="24"/>
-          <w:szCs w:val="24"/>
-          <w:lang w:eastAsia="en-IN"/>
-        </w:rPr>
-        <w:lastRenderedPageBreak/>
-        <w:t>5. Output</w:t>
-      </w:r>
-    </w:p>
-    <w:p>
-      <w:pPr>
-        <w:numPr>
-          <w:ilvl w:val="0"/>
-          <w:numId w:val="5"/>
-        </w:numPr>
-        <w:spacing w:before="100" w:beforeAutospacing="1" w:after="100" w:afterAutospacing="1" w:line="240" w:lineRule="auto"/>
-        <w:rPr>
-          <w:rFonts w:ascii="Times New Roman" w:eastAsia="Times New Roman" w:hAnsi="Times New Roman" w:cs="Times New Roman"/>
-          <w:sz w:val="24"/>
-          <w:szCs w:val="24"/>
-          <w:lang w:eastAsia="en-IN"/>
-        </w:rPr>
-      </w:pPr>
-      <w:r>
-        <w:rPr>
-          <w:rFonts w:ascii="Times New Roman" w:eastAsia="Times New Roman" w:hAnsi="Times New Roman" w:cs="Times New Roman"/>
-          <w:b/>
-          <w:bCs/>
-          <w:sz w:val="24"/>
-          <w:szCs w:val="24"/>
-          <w:lang w:eastAsia="en-IN"/>
-        </w:rPr>
-        <w:t>Confirmation</w:t>
-      </w:r>
-      <w:r>
-        <w:rPr>
-          <w:rFonts w:ascii="Times New Roman" w:eastAsia="Times New Roman" w:hAnsi="Times New Roman" w:cs="Times New Roman"/>
-          <w:sz w:val="24"/>
-          <w:szCs w:val="24"/>
-          <w:lang w:eastAsia="en-IN"/>
-        </w:rPr>
-        <w:t>:</w:t>
-      </w:r>
-    </w:p>
-    <w:p>
-      <w:pPr>
-        <w:numPr>
-          <w:ilvl w:val="1"/>
-          <w:numId w:val="5"/>
-        </w:numPr>
-        <w:spacing w:before="100" w:beforeAutospacing="1" w:after="100" w:afterAutospacing="1" w:line="240" w:lineRule="auto"/>
-        <w:rPr>
-          <w:rFonts w:ascii="Times New Roman" w:eastAsia="Times New Roman" w:hAnsi="Times New Roman" w:cs="Times New Roman"/>
-          <w:sz w:val="24"/>
-          <w:szCs w:val="24"/>
-          <w:lang w:eastAsia="en-IN"/>
-        </w:rPr>
-      </w:pPr>
-      <w:r>
-        <w:rPr>
-          <w:rFonts w:ascii="Times New Roman" w:eastAsia="Times New Roman" w:hAnsi="Times New Roman" w:cs="Times New Roman"/>
-          <w:sz w:val="24"/>
-          <w:szCs w:val="24"/>
-          <w:lang w:eastAsia="en-IN"/>
-        </w:rPr>
-        <w:t>Once the account is successfully created, provide a confirmation message to the user indicating that the account creation was successful.</w:t>
-      </w:r>
-    </w:p>
-    <w:p>
-      <w:pPr>
-        <w:spacing w:before="100" w:beforeAutospacing="1" w:after="100" w:afterAutospacing="1" w:line="240" w:lineRule="auto"/>
-        <w:outlineLvl w:val="2"/>
-        <w:rPr>
-          <w:rFonts w:ascii="Times New Roman" w:eastAsia="Times New Roman" w:hAnsi="Times New Roman" w:cs="Times New Roman"/>
+      <w:pPr>
+        <w:rPr>
+          <w:rFonts w:ascii="Times New Roman" w:hAnsi="Times New Roman" w:cs="Times New Roman"/>
           <w:b/>
           <w:bCs/>
           <w:sz w:val="27"/>
           <w:szCs w:val="27"/>
-          <w:lang w:eastAsia="en-IN"/>
-        </w:rPr>
-      </w:pPr>
-      <w:r>
-        <w:rPr>
-          <w:rFonts w:ascii="Times New Roman" w:eastAsia="Times New Roman" w:hAnsi="Times New Roman" w:cs="Times New Roman"/>
+        </w:rPr>
+      </w:pPr>
+      <w:r>
+        <w:rPr>
+          <w:rFonts w:ascii="Times New Roman" w:hAnsi="Times New Roman" w:cs="Times New Roman"/>
           <w:b/>
           <w:bCs/>
           <w:sz w:val="27"/>
           <w:szCs w:val="27"/>
-          <w:lang w:eastAsia="en-IN"/>
-        </w:rPr>
-        <w:t>Detailed Steps</w:t>
-      </w:r>
-    </w:p>
-    <w:p>
-      <w:pPr>
-        <w:spacing w:before="100" w:beforeAutospacing="1" w:after="100" w:afterAutospacing="1" w:line="240" w:lineRule="auto"/>
-        <w:rPr>
-          <w:rFonts w:ascii="Times New Roman" w:eastAsia="Times New Roman" w:hAnsi="Times New Roman" w:cs="Times New Roman"/>
-          <w:sz w:val="24"/>
-          <w:szCs w:val="24"/>
-          <w:lang w:eastAsia="en-IN"/>
-        </w:rPr>
-      </w:pPr>
-      <w:r>
-        <w:rPr>
-          <w:rFonts w:ascii="Times New Roman" w:eastAsia="Times New Roman" w:hAnsi="Times New Roman" w:cs="Times New Roman"/>
-          <w:b/>
-          <w:bCs/>
-          <w:sz w:val="24"/>
-          <w:szCs w:val="24"/>
-          <w:lang w:eastAsia="en-IN"/>
-        </w:rPr>
-        <w:t>Step-by-Step Process</w:t>
-      </w:r>
-    </w:p>
-    <w:p>
-      <w:pPr>
-        <w:numPr>
-          <w:ilvl w:val="0"/>
-          <w:numId w:val="6"/>
-        </w:numPr>
-        <w:spacing w:before="100" w:beforeAutospacing="1" w:after="100" w:afterAutospacing="1" w:line="240" w:lineRule="auto"/>
-        <w:rPr>
-          <w:rFonts w:ascii="Times New Roman" w:eastAsia="Times New Roman" w:hAnsi="Times New Roman" w:cs="Times New Roman"/>
-          <w:sz w:val="24"/>
-          <w:szCs w:val="24"/>
-          <w:lang w:eastAsia="en-IN"/>
-        </w:rPr>
-      </w:pPr>
-      <w:r>
-        <w:rPr>
-          <w:rFonts w:ascii="Times New Roman" w:eastAsia="Times New Roman" w:hAnsi="Times New Roman" w:cs="Times New Roman"/>
-          <w:b/>
-          <w:bCs/>
-          <w:sz w:val="24"/>
-          <w:szCs w:val="24"/>
-          <w:lang w:eastAsia="en-IN"/>
-        </w:rPr>
-        <w:t>Initialization</w:t>
-      </w:r>
-      <w:r>
-        <w:rPr>
-          <w:rFonts w:ascii="Times New Roman" w:eastAsia="Times New Roman" w:hAnsi="Times New Roman" w:cs="Times New Roman"/>
-          <w:sz w:val="24"/>
-          <w:szCs w:val="24"/>
-          <w:lang w:eastAsia="en-IN"/>
-        </w:rPr>
-        <w:t>:</w:t>
-      </w:r>
-    </w:p>
-    <w:p>
-      <w:pPr>
-        <w:numPr>
-          <w:ilvl w:val="1"/>
-          <w:numId w:val="6"/>
-        </w:numPr>
-        <w:spacing w:before="100" w:beforeAutospacing="1" w:after="100" w:afterAutospacing="1" w:line="240" w:lineRule="auto"/>
-        <w:rPr>
-          <w:rFonts w:ascii="Times New Roman" w:eastAsia="Times New Roman" w:hAnsi="Times New Roman" w:cs="Times New Roman"/>
-          <w:sz w:val="24"/>
-          <w:szCs w:val="24"/>
-          <w:lang w:eastAsia="en-IN"/>
-        </w:rPr>
-      </w:pPr>
-      <w:r>
-        <w:rPr>
-          <w:rFonts w:ascii="Times New Roman" w:eastAsia="Times New Roman" w:hAnsi="Times New Roman" w:cs="Times New Roman"/>
-          <w:sz w:val="24"/>
-          <w:szCs w:val="24"/>
-          <w:lang w:eastAsia="en-IN"/>
-        </w:rPr>
-        <w:t>Prepare a list of existing usernames.</w:t>
-      </w:r>
-    </w:p>
-    <w:p>
-      <w:pPr>
-        <w:numPr>
-          <w:ilvl w:val="1"/>
-          <w:numId w:val="6"/>
-        </w:numPr>
-        <w:spacing w:before="100" w:beforeAutospacing="1" w:after="100" w:afterAutospacing="1" w:line="240" w:lineRule="auto"/>
-        <w:rPr>
-          <w:rFonts w:ascii="Times New Roman" w:eastAsia="Times New Roman" w:hAnsi="Times New Roman" w:cs="Times New Roman"/>
-          <w:sz w:val="24"/>
-          <w:szCs w:val="24"/>
-          <w:lang w:eastAsia="en-IN"/>
-        </w:rPr>
-      </w:pPr>
-      <w:r>
-        <w:rPr>
-          <w:rFonts w:ascii="Times New Roman" w:eastAsia="Times New Roman" w:hAnsi="Times New Roman" w:cs="Times New Roman"/>
-          <w:sz w:val="24"/>
-          <w:szCs w:val="24"/>
-          <w:lang w:eastAsia="en-IN"/>
-        </w:rPr>
-        <w:t>Define functions to validate the password and check username uniqueness.</w:t>
-      </w:r>
-    </w:p>
-    <w:p>
-      <w:pPr>
-        <w:numPr>
-          <w:ilvl w:val="0"/>
-          <w:numId w:val="6"/>
-        </w:numPr>
-        <w:spacing w:before="100" w:beforeAutospacing="1" w:after="100" w:afterAutospacing="1" w:line="240" w:lineRule="auto"/>
-        <w:rPr>
-          <w:rFonts w:ascii="Times New Roman" w:eastAsia="Times New Roman" w:hAnsi="Times New Roman" w:cs="Times New Roman"/>
-          <w:sz w:val="24"/>
-          <w:szCs w:val="24"/>
-          <w:lang w:eastAsia="en-IN"/>
-        </w:rPr>
-      </w:pPr>
-      <w:r>
-        <w:rPr>
-          <w:rFonts w:ascii="Times New Roman" w:eastAsia="Times New Roman" w:hAnsi="Times New Roman" w:cs="Times New Roman"/>
-          <w:b/>
-          <w:bCs/>
-          <w:sz w:val="24"/>
-          <w:szCs w:val="24"/>
-          <w:lang w:eastAsia="en-IN"/>
-        </w:rPr>
-        <w:t>Getting Inputs</w:t>
-      </w:r>
-      <w:r>
-        <w:rPr>
-          <w:rFonts w:ascii="Times New Roman" w:eastAsia="Times New Roman" w:hAnsi="Times New Roman" w:cs="Times New Roman"/>
-          <w:sz w:val="24"/>
-          <w:szCs w:val="24"/>
-          <w:lang w:eastAsia="en-IN"/>
-        </w:rPr>
-        <w:t>:</w:t>
-      </w:r>
-    </w:p>
-    <w:p>
-      <w:pPr>
-        <w:numPr>
-          <w:ilvl w:val="1"/>
-          <w:numId w:val="6"/>
-        </w:numPr>
-        <w:spacing w:before="100" w:beforeAutospacing="1" w:after="100" w:afterAutospacing="1" w:line="240" w:lineRule="auto"/>
-        <w:rPr>
-          <w:rFonts w:ascii="Times New Roman" w:eastAsia="Times New Roman" w:hAnsi="Times New Roman" w:cs="Times New Roman"/>
-          <w:sz w:val="24"/>
-          <w:szCs w:val="24"/>
-          <w:lang w:eastAsia="en-IN"/>
-        </w:rPr>
-      </w:pPr>
-      <w:r>
-        <w:rPr>
-          <w:rFonts w:ascii="Times New Roman" w:eastAsia="Times New Roman" w:hAnsi="Times New Roman" w:cs="Times New Roman"/>
-          <w:sz w:val="24"/>
-          <w:szCs w:val="24"/>
-          <w:lang w:eastAsia="en-IN"/>
-        </w:rPr>
-        <w:t>Prompt the user to enter each required piece of information.</w:t>
-      </w:r>
-    </w:p>
-    <w:p>
-      <w:pPr>
-        <w:numPr>
-          <w:ilvl w:val="0"/>
-          <w:numId w:val="6"/>
-        </w:numPr>
-        <w:spacing w:before="100" w:beforeAutospacing="1" w:after="100" w:afterAutospacing="1" w:line="240" w:lineRule="auto"/>
-        <w:rPr>
-          <w:rFonts w:ascii="Times New Roman" w:eastAsia="Times New Roman" w:hAnsi="Times New Roman" w:cs="Times New Roman"/>
-          <w:sz w:val="24"/>
-          <w:szCs w:val="24"/>
-          <w:lang w:eastAsia="en-IN"/>
-        </w:rPr>
-      </w:pPr>
-      <w:r>
-        <w:rPr>
-          <w:rFonts w:ascii="Times New Roman" w:eastAsia="Times New Roman" w:hAnsi="Times New Roman" w:cs="Times New Roman"/>
-          <w:b/>
-          <w:bCs/>
-          <w:sz w:val="24"/>
-          <w:szCs w:val="24"/>
-          <w:lang w:eastAsia="en-IN"/>
-        </w:rPr>
-        <w:t>Username Validation</w:t>
-      </w:r>
-      <w:r>
-        <w:rPr>
-          <w:rFonts w:ascii="Times New Roman" w:eastAsia="Times New Roman" w:hAnsi="Times New Roman" w:cs="Times New Roman"/>
-          <w:sz w:val="24"/>
-          <w:szCs w:val="24"/>
-          <w:lang w:eastAsia="en-IN"/>
-        </w:rPr>
-        <w:t>:</w:t>
-      </w:r>
-    </w:p>
-    <w:p>
-      <w:pPr>
-        <w:numPr>
-          <w:ilvl w:val="1"/>
-          <w:numId w:val="6"/>
-        </w:numPr>
-        <w:spacing w:before="100" w:beforeAutospacing="1" w:after="100" w:afterAutospacing="1" w:line="240" w:lineRule="auto"/>
-        <w:rPr>
-          <w:rFonts w:ascii="Times New Roman" w:eastAsia="Times New Roman" w:hAnsi="Times New Roman" w:cs="Times New Roman"/>
-          <w:sz w:val="24"/>
-          <w:szCs w:val="24"/>
-          <w:lang w:eastAsia="en-IN"/>
-        </w:rPr>
-      </w:pPr>
-      <w:r>
-        <w:rPr>
-          <w:rFonts w:ascii="Times New Roman" w:eastAsia="Times New Roman" w:hAnsi="Times New Roman" w:cs="Times New Roman"/>
-          <w:sz w:val="24"/>
-          <w:szCs w:val="24"/>
-          <w:lang w:eastAsia="en-IN"/>
-        </w:rPr>
-        <w:t xml:space="preserve">Use the </w:t>
-      </w:r>
-      <w:r>
-        <w:rPr>
-          <w:rFonts w:ascii="Courier New" w:eastAsia="Times New Roman" w:hAnsi="Courier New" w:cs="Courier New"/>
-          <w:sz w:val="20"/>
-          <w:lang w:eastAsia="en-IN"/>
-        </w:rPr>
-        <w:t>is_unique_username</w:t>
-      </w:r>
-      <w:r>
-        <w:rPr>
-          <w:rFonts w:ascii="Times New Roman" w:eastAsia="Times New Roman" w:hAnsi="Times New Roman" w:cs="Times New Roman"/>
-          <w:sz w:val="24"/>
-          <w:szCs w:val="24"/>
-          <w:lang w:eastAsia="en-IN"/>
-        </w:rPr>
-        <w:t xml:space="preserve"> function to ensure the username is not already taken.</w:t>
-      </w:r>
-    </w:p>
-    <w:p>
-      <w:pPr>
-        <w:numPr>
-          <w:ilvl w:val="1"/>
-          <w:numId w:val="6"/>
-        </w:numPr>
-        <w:spacing w:before="100" w:beforeAutospacing="1" w:after="100" w:afterAutospacing="1" w:line="240" w:lineRule="auto"/>
-        <w:rPr>
-          <w:rFonts w:ascii="Times New Roman" w:eastAsia="Times New Roman" w:hAnsi="Times New Roman" w:cs="Times New Roman"/>
-          <w:sz w:val="24"/>
-          <w:szCs w:val="24"/>
-          <w:lang w:eastAsia="en-IN"/>
-        </w:rPr>
-      </w:pPr>
-      <w:r>
-        <w:rPr>
-          <w:rFonts w:ascii="Times New Roman" w:eastAsia="Times New Roman" w:hAnsi="Times New Roman" w:cs="Times New Roman"/>
-          <w:sz w:val="24"/>
-          <w:szCs w:val="24"/>
-          <w:lang w:eastAsia="en-IN"/>
-        </w:rPr>
-        <w:t>If the username is not unique, inform the user and prompt them to choose another.</w:t>
-      </w:r>
-    </w:p>
-    <w:p>
-      <w:pPr>
-        <w:numPr>
-          <w:ilvl w:val="0"/>
-          <w:numId w:val="6"/>
-        </w:numPr>
-        <w:spacing w:before="100" w:beforeAutospacing="1" w:after="100" w:afterAutospacing="1" w:line="240" w:lineRule="auto"/>
-        <w:rPr>
-          <w:rFonts w:ascii="Times New Roman" w:eastAsia="Times New Roman" w:hAnsi="Times New Roman" w:cs="Times New Roman"/>
-          <w:sz w:val="24"/>
-          <w:szCs w:val="24"/>
-          <w:lang w:eastAsia="en-IN"/>
-        </w:rPr>
-      </w:pPr>
-      <w:r>
-        <w:rPr>
-          <w:rFonts w:ascii="Times New Roman" w:eastAsia="Times New Roman" w:hAnsi="Times New Roman" w:cs="Times New Roman"/>
-          <w:b/>
-          <w:bCs/>
-          <w:sz w:val="24"/>
-          <w:szCs w:val="24"/>
-          <w:lang w:eastAsia="en-IN"/>
-        </w:rPr>
-        <w:t>Password Validation</w:t>
-      </w:r>
-      <w:r>
-        <w:rPr>
-          <w:rFonts w:ascii="Times New Roman" w:eastAsia="Times New Roman" w:hAnsi="Times New Roman" w:cs="Times New Roman"/>
-          <w:sz w:val="24"/>
-          <w:szCs w:val="24"/>
-          <w:lang w:eastAsia="en-IN"/>
-        </w:rPr>
-        <w:t>:</w:t>
-      </w:r>
-    </w:p>
-    <w:p>
-      <w:pPr>
-        <w:numPr>
-          <w:ilvl w:val="1"/>
-          <w:numId w:val="6"/>
-        </w:numPr>
-        <w:spacing w:before="100" w:beforeAutospacing="1" w:after="100" w:afterAutospacing="1" w:line="240" w:lineRule="auto"/>
-        <w:rPr>
-          <w:rFonts w:ascii="Times New Roman" w:eastAsia="Times New Roman" w:hAnsi="Times New Roman" w:cs="Times New Roman"/>
-          <w:sz w:val="24"/>
-          <w:szCs w:val="24"/>
-          <w:lang w:eastAsia="en-IN"/>
-        </w:rPr>
-      </w:pPr>
-      <w:r>
-        <w:rPr>
-          <w:rFonts w:ascii="Times New Roman" w:eastAsia="Times New Roman" w:hAnsi="Times New Roman" w:cs="Times New Roman"/>
-          <w:sz w:val="24"/>
-          <w:szCs w:val="24"/>
-          <w:lang w:eastAsia="en-IN"/>
-        </w:rPr>
-        <w:t xml:space="preserve">Use the </w:t>
-      </w:r>
-      <w:r>
-        <w:rPr>
-          <w:rFonts w:ascii="Courier New" w:eastAsia="Times New Roman" w:hAnsi="Courier New" w:cs="Courier New"/>
-          <w:sz w:val="20"/>
-          <w:lang w:eastAsia="en-IN"/>
-        </w:rPr>
-        <w:t>is_valid_password</w:t>
-      </w:r>
-      <w:r>
-        <w:rPr>
-          <w:rFonts w:ascii="Times New Roman" w:eastAsia="Times New Roman" w:hAnsi="Times New Roman" w:cs="Times New Roman"/>
-          <w:sz w:val="24"/>
-          <w:szCs w:val="24"/>
-          <w:lang w:eastAsia="en-IN"/>
-        </w:rPr>
-        <w:t xml:space="preserve"> function to ensure the password meets the constraints:</w:t>
-      </w:r>
-    </w:p>
-    <w:p>
-      <w:pPr>
-        <w:numPr>
-          <w:ilvl w:val="2"/>
-          <w:numId w:val="6"/>
-        </w:numPr>
-        <w:spacing w:before="100" w:beforeAutospacing="1" w:after="100" w:afterAutospacing="1" w:line="240" w:lineRule="auto"/>
-        <w:rPr>
-          <w:rFonts w:ascii="Times New Roman" w:eastAsia="Times New Roman" w:hAnsi="Times New Roman" w:cs="Times New Roman"/>
-          <w:sz w:val="24"/>
-          <w:szCs w:val="24"/>
-          <w:lang w:eastAsia="en-IN"/>
-        </w:rPr>
-      </w:pPr>
-      <w:r>
-        <w:rPr>
-          <w:rFonts w:ascii="Times New Roman" w:eastAsia="Times New Roman" w:hAnsi="Times New Roman" w:cs="Times New Roman"/>
-          <w:sz w:val="24"/>
-          <w:szCs w:val="24"/>
-          <w:lang w:eastAsia="en-IN"/>
-        </w:rPr>
-        <w:t>Length between 8 and 16 characters.</w:t>
-      </w:r>
-    </w:p>
-    <w:p>
-      <w:pPr>
-        <w:numPr>
-          <w:ilvl w:val="2"/>
-          <w:numId w:val="6"/>
-        </w:numPr>
-        <w:spacing w:before="100" w:beforeAutospacing="1" w:after="100" w:afterAutospacing="1" w:line="240" w:lineRule="auto"/>
-        <w:rPr>
-          <w:rFonts w:ascii="Times New Roman" w:eastAsia="Times New Roman" w:hAnsi="Times New Roman" w:cs="Times New Roman"/>
-          <w:sz w:val="24"/>
-          <w:szCs w:val="24"/>
-          <w:lang w:eastAsia="en-IN"/>
-        </w:rPr>
-      </w:pPr>
-      <w:r>
-        <w:rPr>
-          <w:rFonts w:ascii="Times New Roman" w:eastAsia="Times New Roman" w:hAnsi="Times New Roman" w:cs="Times New Roman"/>
-          <w:sz w:val="24"/>
-          <w:szCs w:val="24"/>
-          <w:lang w:eastAsia="en-IN"/>
-        </w:rPr>
-        <w:t>Includes at least one lowercase letter.</w:t>
-      </w:r>
-    </w:p>
-    <w:p>
-      <w:pPr>
-        <w:numPr>
-          <w:ilvl w:val="2"/>
-          <w:numId w:val="6"/>
-        </w:numPr>
-        <w:spacing w:before="100" w:beforeAutospacing="1" w:after="100" w:afterAutospacing="1" w:line="240" w:lineRule="auto"/>
-        <w:rPr>
-          <w:rFonts w:ascii="Times New Roman" w:eastAsia="Times New Roman" w:hAnsi="Times New Roman" w:cs="Times New Roman"/>
-          <w:sz w:val="24"/>
-          <w:szCs w:val="24"/>
-          <w:lang w:eastAsia="en-IN"/>
-        </w:rPr>
-      </w:pPr>
-      <w:r>
-        <w:rPr>
-          <w:rFonts w:ascii="Times New Roman" w:eastAsia="Times New Roman" w:hAnsi="Times New Roman" w:cs="Times New Roman"/>
-          <w:sz w:val="24"/>
-          <w:szCs w:val="24"/>
-          <w:lang w:eastAsia="en-IN"/>
-        </w:rPr>
-        <w:t>Includes at least one uppercase letter.</w:t>
-      </w:r>
-    </w:p>
-    <w:p>
-      <w:pPr>
-        <w:numPr>
-          <w:ilvl w:val="2"/>
-          <w:numId w:val="6"/>
-        </w:numPr>
-        <w:spacing w:before="100" w:beforeAutospacing="1" w:after="100" w:afterAutospacing="1" w:line="240" w:lineRule="auto"/>
-        <w:rPr>
-          <w:rFonts w:ascii="Times New Roman" w:eastAsia="Times New Roman" w:hAnsi="Times New Roman" w:cs="Times New Roman"/>
-          <w:sz w:val="24"/>
-          <w:szCs w:val="24"/>
-          <w:lang w:eastAsia="en-IN"/>
-        </w:rPr>
-      </w:pPr>
-      <w:r>
-        <w:rPr>
-          <w:rFonts w:ascii="Times New Roman" w:eastAsia="Times New Roman" w:hAnsi="Times New Roman" w:cs="Times New Roman"/>
-          <w:sz w:val="24"/>
-          <w:szCs w:val="24"/>
-          <w:lang w:eastAsia="en-IN"/>
-        </w:rPr>
-        <w:t>Includes at least one number.</w:t>
-      </w:r>
-    </w:p>
-    <w:p>
-      <w:pPr>
-        <w:numPr>
-          <w:ilvl w:val="2"/>
-          <w:numId w:val="6"/>
-        </w:numPr>
-        <w:spacing w:before="100" w:beforeAutospacing="1" w:after="100" w:afterAutospacing="1" w:line="240" w:lineRule="auto"/>
-        <w:rPr>
-          <w:rFonts w:ascii="Times New Roman" w:eastAsia="Times New Roman" w:hAnsi="Times New Roman" w:cs="Times New Roman"/>
-          <w:sz w:val="24"/>
-          <w:szCs w:val="24"/>
-          <w:lang w:eastAsia="en-IN"/>
-        </w:rPr>
-      </w:pPr>
-      <w:r>
-        <w:rPr>
-          <w:rFonts w:ascii="Times New Roman" w:eastAsia="Times New Roman" w:hAnsi="Times New Roman" w:cs="Times New Roman"/>
-          <w:sz w:val="24"/>
-          <w:szCs w:val="24"/>
-          <w:lang w:eastAsia="en-IN"/>
-        </w:rPr>
-        <w:t>Includes at least one special character.</w:t>
-      </w:r>
-    </w:p>
-    <w:p>
-      <w:pPr>
-        <w:numPr>
-          <w:ilvl w:val="1"/>
-          <w:numId w:val="6"/>
-        </w:numPr>
-        <w:spacing w:before="100" w:beforeAutospacing="1" w:after="100" w:afterAutospacing="1" w:line="240" w:lineRule="auto"/>
-        <w:rPr>
-          <w:rFonts w:ascii="Times New Roman" w:eastAsia="Times New Roman" w:hAnsi="Times New Roman" w:cs="Times New Roman"/>
-          <w:sz w:val="24"/>
-          <w:szCs w:val="24"/>
-          <w:lang w:eastAsia="en-IN"/>
-        </w:rPr>
-      </w:pPr>
-      <w:r>
-        <w:rPr>
-          <w:rFonts w:ascii="Times New Roman" w:eastAsia="Times New Roman" w:hAnsi="Times New Roman" w:cs="Times New Roman"/>
-          <w:sz w:val="24"/>
-          <w:szCs w:val="24"/>
-          <w:lang w:eastAsia="en-IN"/>
-        </w:rPr>
-        <w:t>If the password is invalid, inform the user and prompt them to enter a new one.</w:t>
-      </w:r>
-    </w:p>
-    <w:p>
-      <w:pPr>
-        <w:numPr>
-          <w:ilvl w:val="0"/>
-          <w:numId w:val="6"/>
-        </w:numPr>
-        <w:spacing w:before="100" w:beforeAutospacing="1" w:after="100" w:afterAutospacing="1" w:line="240" w:lineRule="auto"/>
-        <w:rPr>
-          <w:rFonts w:ascii="Times New Roman" w:eastAsia="Times New Roman" w:hAnsi="Times New Roman" w:cs="Times New Roman"/>
-          <w:sz w:val="24"/>
-          <w:szCs w:val="24"/>
-          <w:lang w:eastAsia="en-IN"/>
-        </w:rPr>
-      </w:pPr>
-      <w:r>
-        <w:rPr>
-          <w:rFonts w:ascii="Times New Roman" w:eastAsia="Times New Roman" w:hAnsi="Times New Roman" w:cs="Times New Roman"/>
-          <w:b/>
-          <w:bCs/>
-          <w:sz w:val="24"/>
-          <w:szCs w:val="24"/>
-          <w:lang w:eastAsia="en-IN"/>
-        </w:rPr>
-        <w:t>Input Storage</w:t>
-      </w:r>
-      <w:r>
-        <w:rPr>
-          <w:rFonts w:ascii="Times New Roman" w:eastAsia="Times New Roman" w:hAnsi="Times New Roman" w:cs="Times New Roman"/>
-          <w:sz w:val="24"/>
-          <w:szCs w:val="24"/>
-          <w:lang w:eastAsia="en-IN"/>
-        </w:rPr>
-        <w:t>:</w:t>
-      </w:r>
-    </w:p>
-    <w:p>
-      <w:pPr>
-        <w:numPr>
-          <w:ilvl w:val="1"/>
-          <w:numId w:val="6"/>
-        </w:numPr>
-        <w:spacing w:before="100" w:beforeAutospacing="1" w:after="100" w:afterAutospacing="1" w:line="240" w:lineRule="auto"/>
-        <w:rPr>
-          <w:rFonts w:ascii="Times New Roman" w:eastAsia="Times New Roman" w:hAnsi="Times New Roman" w:cs="Times New Roman"/>
-          <w:sz w:val="24"/>
-          <w:szCs w:val="24"/>
-          <w:lang w:eastAsia="en-IN"/>
-        </w:rPr>
-      </w:pPr>
-      <w:r>
-        <w:rPr>
-          <w:rFonts w:ascii="Times New Roman" w:eastAsia="Times New Roman" w:hAnsi="Times New Roman" w:cs="Times New Roman"/>
-          <w:sz w:val="24"/>
-          <w:szCs w:val="24"/>
-          <w:lang w:eastAsia="en-IN"/>
-        </w:rPr>
-        <w:t>Once all inputs are validated, store them in the system's user database.</w:t>
-      </w:r>
-    </w:p>
-    <w:p>
-      <w:pPr>
-        <w:numPr>
-          <w:ilvl w:val="0"/>
-          <w:numId w:val="6"/>
-        </w:numPr>
-        <w:spacing w:before="100" w:beforeAutospacing="1" w:after="100" w:afterAutospacing="1" w:line="240" w:lineRule="auto"/>
-        <w:rPr>
-          <w:rFonts w:ascii="Times New Roman" w:eastAsia="Times New Roman" w:hAnsi="Times New Roman" w:cs="Times New Roman"/>
-          <w:sz w:val="24"/>
-          <w:szCs w:val="24"/>
-          <w:lang w:eastAsia="en-IN"/>
-        </w:rPr>
-      </w:pPr>
-      <w:r>
-        <w:rPr>
-          <w:rFonts w:ascii="Times New Roman" w:eastAsia="Times New Roman" w:hAnsi="Times New Roman" w:cs="Times New Roman"/>
-          <w:b/>
-          <w:bCs/>
-          <w:sz w:val="24"/>
-          <w:szCs w:val="24"/>
-          <w:lang w:eastAsia="en-IN"/>
-        </w:rPr>
-        <w:t>Confirmation</w:t>
-      </w:r>
-      <w:r>
-        <w:rPr>
-          <w:rFonts w:ascii="Times New Roman" w:eastAsia="Times New Roman" w:hAnsi="Times New Roman" w:cs="Times New Roman"/>
-          <w:sz w:val="24"/>
-          <w:szCs w:val="24"/>
-          <w:lang w:eastAsia="en-IN"/>
-        </w:rPr>
-        <w:t>:</w:t>
-      </w:r>
-    </w:p>
-    <w:p>
-      <w:pPr>
-        <w:numPr>
-          <w:ilvl w:val="1"/>
-          <w:numId w:val="6"/>
-        </w:numPr>
-        <w:spacing w:before="100" w:beforeAutospacing="1" w:after="100" w:afterAutospacing="1" w:line="240" w:lineRule="auto"/>
-        <w:rPr>
-          <w:rFonts w:ascii="Times New Roman" w:eastAsia="Times New Roman" w:hAnsi="Times New Roman" w:cs="Times New Roman"/>
-          <w:sz w:val="24"/>
-          <w:szCs w:val="24"/>
-          <w:lang w:eastAsia="en-IN"/>
-        </w:rPr>
-      </w:pPr>
-      <w:r>
-        <w:rPr>
-          <w:rFonts w:ascii="Times New Roman" w:eastAsia="Times New Roman" w:hAnsi="Times New Roman" w:cs="Times New Roman"/>
-          <w:sz w:val="24"/>
-          <w:szCs w:val="24"/>
-          <w:lang w:eastAsia="en-IN"/>
-        </w:rPr>
-        <w:t>Provide feedback to the user that their account has been created successfully.</w:t>
-      </w:r>
-    </w:p>
-    <w:p>
-      <w:pPr>
-        <w:spacing w:before="100" w:beforeAutospacing="1" w:after="100" w:afterAutospacing="1" w:line="240" w:lineRule="auto"/>
-        <w:outlineLvl w:val="2"/>
-        <w:rPr>
-          <w:rFonts w:ascii="Times New Roman" w:eastAsia="Times New Roman" w:hAnsi="Times New Roman" w:cs="Times New Roman"/>
+        </w:rPr>
+        <w:t>Buyer Account Creation</w:t>
+      </w:r>
+      <w:r>
+        <w:rPr>
+          <w:rFonts w:ascii="Times New Roman" w:hAnsi="Times New Roman" w:cs="Times New Roman"/>
           <w:b/>
           <w:bCs/>
           <w:sz w:val="27"/>
           <w:szCs w:val="27"/>
-          <w:lang w:eastAsia="en-IN"/>
-        </w:rPr>
-      </w:pPr>
-      <w:r>
+        </w:rPr>
+        <w:t xml:space="preserve"> Process</w:t>
+      </w:r>
+    </w:p>
+    <w:p>
+      <w:pPr>
+        <w:spacing w:before="100" w:beforeAutospacing="1" w:after="100" w:afterAutospacing="1" w:line="240" w:lineRule="auto"/>
+        <w:rPr>
+          <w:rFonts w:ascii="Times New Roman" w:eastAsia="Times New Roman" w:hAnsi="Times New Roman" w:cs="Times New Roman"/>
+          <w:sz w:val="24"/>
+          <w:szCs w:val="24"/>
+          <w:lang w:eastAsia="en-IN"/>
+        </w:rPr>
+      </w:pPr>
+      <w:r>
+        <w:rPr>
+          <w:rFonts w:ascii="Times New Roman" w:eastAsia="Times New Roman" w:hAnsi="Times New Roman" w:cs="Times New Roman"/>
+          <w:b/>
+          <w:bCs/>
+          <w:sz w:val="24"/>
+          <w:szCs w:val="24"/>
+          <w:lang w:eastAsia="en-IN"/>
+        </w:rPr>
+        <w:t>1. Initialize</w:t>
+      </w:r>
+    </w:p>
+    <w:p>
+      <w:pPr>
+        <w:numPr>
+          <w:ilvl w:val="0"/>
+          <w:numId w:val="1"/>
+        </w:numPr>
+        <w:spacing w:before="100" w:beforeAutospacing="1" w:after="100" w:afterAutospacing="1" w:line="240" w:lineRule="auto"/>
+        <w:rPr>
+          <w:rFonts w:ascii="Times New Roman" w:eastAsia="Times New Roman" w:hAnsi="Times New Roman" w:cs="Times New Roman"/>
+          <w:sz w:val="24"/>
+          <w:szCs w:val="24"/>
+          <w:lang w:eastAsia="en-IN"/>
+        </w:rPr>
+      </w:pPr>
+      <w:r>
+        <w:rPr>
+          <w:rFonts w:ascii="Times New Roman" w:eastAsia="Times New Roman" w:hAnsi="Times New Roman" w:cs="Times New Roman"/>
+          <w:b/>
+          <w:bCs/>
+          <w:sz w:val="24"/>
+          <w:szCs w:val="24"/>
+          <w:lang w:eastAsia="en-IN"/>
+        </w:rPr>
+        <w:t>Usernames List</w:t>
+      </w:r>
+      <w:r>
+        <w:rPr>
+          <w:rFonts w:ascii="Times New Roman" w:eastAsia="Times New Roman" w:hAnsi="Times New Roman" w:cs="Times New Roman"/>
+          <w:sz w:val="24"/>
+          <w:szCs w:val="24"/>
+          <w:lang w:eastAsia="en-IN"/>
+        </w:rPr>
+        <w:t>:</w:t>
+      </w:r>
+    </w:p>
+    <w:p>
+      <w:pPr>
+        <w:numPr>
+          <w:ilvl w:val="1"/>
+          <w:numId w:val="1"/>
+        </w:numPr>
+        <w:spacing w:before="100" w:beforeAutospacing="1" w:after="100" w:afterAutospacing="1" w:line="240" w:lineRule="auto"/>
+        <w:rPr>
+          <w:rFonts w:ascii="Times New Roman" w:eastAsia="Times New Roman" w:hAnsi="Times New Roman" w:cs="Times New Roman"/>
+          <w:sz w:val="24"/>
+          <w:szCs w:val="24"/>
+          <w:lang w:eastAsia="en-IN"/>
+        </w:rPr>
+      </w:pPr>
+      <w:r>
+        <w:rPr>
+          <w:rFonts w:ascii="Times New Roman" w:eastAsia="Times New Roman" w:hAnsi="Times New Roman" w:cs="Times New Roman"/>
+          <w:sz w:val="24"/>
+          <w:szCs w:val="24"/>
+          <w:lang w:eastAsia="en-IN"/>
+        </w:rPr>
+        <w:t xml:space="preserve">Create a list called </w:t>
+      </w:r>
+      <w:proofErr w:type="spellStart"/>
+      <w:r>
+        <w:rPr>
+          <w:rFonts w:ascii="Courier New" w:eastAsia="Times New Roman" w:hAnsi="Courier New" w:cs="Courier New"/>
+          <w:sz w:val="20"/>
+          <w:lang w:eastAsia="en-IN"/>
+        </w:rPr>
+        <w:t>existing_usernames</w:t>
+      </w:r>
+      <w:proofErr w:type="spellEnd"/>
+      <w:r>
+        <w:rPr>
+          <w:rFonts w:ascii="Times New Roman" w:eastAsia="Times New Roman" w:hAnsi="Times New Roman" w:cs="Times New Roman"/>
+          <w:sz w:val="24"/>
+          <w:szCs w:val="24"/>
+          <w:lang w:eastAsia="en-IN"/>
+        </w:rPr>
+        <w:t xml:space="preserve"> which holds all the usernames that are already taken. This ensures we can check the uniqueness of a new username.</w:t>
+      </w:r>
+    </w:p>
+    <w:p>
+      <w:pPr>
+        <w:numPr>
+          <w:ilvl w:val="0"/>
+          <w:numId w:val="1"/>
+        </w:numPr>
+        <w:spacing w:before="100" w:beforeAutospacing="1" w:after="100" w:afterAutospacing="1" w:line="240" w:lineRule="auto"/>
+        <w:rPr>
+          <w:rFonts w:ascii="Times New Roman" w:eastAsia="Times New Roman" w:hAnsi="Times New Roman" w:cs="Times New Roman"/>
+          <w:sz w:val="24"/>
+          <w:szCs w:val="24"/>
+          <w:lang w:eastAsia="en-IN"/>
+        </w:rPr>
+      </w:pPr>
+      <w:r>
+        <w:rPr>
+          <w:rFonts w:ascii="Times New Roman" w:eastAsia="Times New Roman" w:hAnsi="Times New Roman" w:cs="Times New Roman"/>
+          <w:b/>
+          <w:bCs/>
+          <w:sz w:val="24"/>
+          <w:szCs w:val="24"/>
+          <w:lang w:eastAsia="en-IN"/>
+        </w:rPr>
+        <w:t>Password Validation Function</w:t>
+      </w:r>
+      <w:r>
+        <w:rPr>
+          <w:rFonts w:ascii="Times New Roman" w:eastAsia="Times New Roman" w:hAnsi="Times New Roman" w:cs="Times New Roman"/>
+          <w:sz w:val="24"/>
+          <w:szCs w:val="24"/>
+          <w:lang w:eastAsia="en-IN"/>
+        </w:rPr>
+        <w:t>:</w:t>
+      </w:r>
+    </w:p>
+    <w:p>
+      <w:pPr>
+        <w:numPr>
+          <w:ilvl w:val="1"/>
+          <w:numId w:val="1"/>
+        </w:numPr>
+        <w:spacing w:before="100" w:beforeAutospacing="1" w:after="100" w:afterAutospacing="1" w:line="240" w:lineRule="auto"/>
+        <w:rPr>
+          <w:rFonts w:ascii="Times New Roman" w:eastAsia="Times New Roman" w:hAnsi="Times New Roman" w:cs="Times New Roman"/>
+          <w:sz w:val="24"/>
+          <w:szCs w:val="24"/>
+          <w:lang w:eastAsia="en-IN"/>
+        </w:rPr>
+      </w:pPr>
+      <w:r>
+        <w:rPr>
+          <w:rFonts w:ascii="Times New Roman" w:eastAsia="Times New Roman" w:hAnsi="Times New Roman" w:cs="Times New Roman"/>
+          <w:sz w:val="24"/>
+          <w:szCs w:val="24"/>
+          <w:lang w:eastAsia="en-IN"/>
+        </w:rPr>
+        <w:t xml:space="preserve">Define a function </w:t>
+      </w:r>
+      <w:proofErr w:type="spellStart"/>
+      <w:r>
+        <w:rPr>
+          <w:rFonts w:ascii="Courier New" w:eastAsia="Times New Roman" w:hAnsi="Courier New" w:cs="Courier New"/>
+          <w:sz w:val="20"/>
+          <w:lang w:eastAsia="en-IN"/>
+        </w:rPr>
+        <w:t>is_valid_password</w:t>
+      </w:r>
+      <w:proofErr w:type="spellEnd"/>
+      <w:r>
+        <w:rPr>
+          <w:rFonts w:ascii="Courier New" w:eastAsia="Times New Roman" w:hAnsi="Courier New" w:cs="Courier New"/>
+          <w:sz w:val="20"/>
+          <w:lang w:eastAsia="en-IN"/>
+        </w:rPr>
+        <w:t>(password)</w:t>
+      </w:r>
+      <w:r>
+        <w:rPr>
+          <w:rFonts w:ascii="Times New Roman" w:eastAsia="Times New Roman" w:hAnsi="Times New Roman" w:cs="Times New Roman"/>
+          <w:sz w:val="24"/>
+          <w:szCs w:val="24"/>
+          <w:lang w:eastAsia="en-IN"/>
+        </w:rPr>
+        <w:t xml:space="preserve"> that checks whether the password meets the specified constraints. This function will return </w:t>
+      </w:r>
+      <w:r>
+        <w:rPr>
+          <w:rFonts w:ascii="Courier New" w:eastAsia="Times New Roman" w:hAnsi="Courier New" w:cs="Courier New"/>
+          <w:sz w:val="20"/>
+          <w:lang w:eastAsia="en-IN"/>
+        </w:rPr>
+        <w:t>True</w:t>
+      </w:r>
+      <w:r>
+        <w:rPr>
+          <w:rFonts w:ascii="Times New Roman" w:eastAsia="Times New Roman" w:hAnsi="Times New Roman" w:cs="Times New Roman"/>
+          <w:sz w:val="24"/>
+          <w:szCs w:val="24"/>
+          <w:lang w:eastAsia="en-IN"/>
+        </w:rPr>
+        <w:t xml:space="preserve"> if the password is valid and </w:t>
+      </w:r>
+      <w:r>
+        <w:rPr>
+          <w:rFonts w:ascii="Courier New" w:eastAsia="Times New Roman" w:hAnsi="Courier New" w:cs="Courier New"/>
+          <w:sz w:val="20"/>
+          <w:lang w:eastAsia="en-IN"/>
+        </w:rPr>
+        <w:t>False</w:t>
+      </w:r>
+      <w:r>
+        <w:rPr>
+          <w:rFonts w:ascii="Times New Roman" w:eastAsia="Times New Roman" w:hAnsi="Times New Roman" w:cs="Times New Roman"/>
+          <w:sz w:val="24"/>
+          <w:szCs w:val="24"/>
+          <w:lang w:eastAsia="en-IN"/>
+        </w:rPr>
+        <w:t xml:space="preserve"> otherwise.</w:t>
+      </w:r>
+    </w:p>
+    <w:p>
+      <w:pPr>
+        <w:numPr>
+          <w:ilvl w:val="0"/>
+          <w:numId w:val="1"/>
+        </w:numPr>
+        <w:spacing w:before="100" w:beforeAutospacing="1" w:after="100" w:afterAutospacing="1" w:line="240" w:lineRule="auto"/>
+        <w:rPr>
+          <w:rFonts w:ascii="Times New Roman" w:eastAsia="Times New Roman" w:hAnsi="Times New Roman" w:cs="Times New Roman"/>
+          <w:sz w:val="24"/>
+          <w:szCs w:val="24"/>
+          <w:lang w:eastAsia="en-IN"/>
+        </w:rPr>
+      </w:pPr>
+      <w:r>
+        <w:rPr>
+          <w:rFonts w:ascii="Times New Roman" w:eastAsia="Times New Roman" w:hAnsi="Times New Roman" w:cs="Times New Roman"/>
+          <w:b/>
+          <w:bCs/>
+          <w:sz w:val="24"/>
+          <w:szCs w:val="24"/>
+          <w:lang w:eastAsia="en-IN"/>
+        </w:rPr>
+        <w:t>Username Uniqueness Function</w:t>
+      </w:r>
+      <w:r>
+        <w:rPr>
+          <w:rFonts w:ascii="Times New Roman" w:eastAsia="Times New Roman" w:hAnsi="Times New Roman" w:cs="Times New Roman"/>
+          <w:sz w:val="24"/>
+          <w:szCs w:val="24"/>
+          <w:lang w:eastAsia="en-IN"/>
+        </w:rPr>
+        <w:t>:</w:t>
+      </w:r>
+    </w:p>
+    <w:p>
+      <w:pPr>
+        <w:numPr>
+          <w:ilvl w:val="1"/>
+          <w:numId w:val="1"/>
+        </w:numPr>
+        <w:spacing w:before="100" w:beforeAutospacing="1" w:after="100" w:afterAutospacing="1" w:line="240" w:lineRule="auto"/>
+        <w:rPr>
+          <w:rFonts w:ascii="Times New Roman" w:eastAsia="Times New Roman" w:hAnsi="Times New Roman" w:cs="Times New Roman"/>
+          <w:sz w:val="24"/>
+          <w:szCs w:val="24"/>
+          <w:lang w:eastAsia="en-IN"/>
+        </w:rPr>
+      </w:pPr>
+      <w:r>
+        <w:rPr>
+          <w:rFonts w:ascii="Times New Roman" w:eastAsia="Times New Roman" w:hAnsi="Times New Roman" w:cs="Times New Roman"/>
+          <w:sz w:val="24"/>
+          <w:szCs w:val="24"/>
+          <w:lang w:eastAsia="en-IN"/>
+        </w:rPr>
+        <w:t xml:space="preserve">Define a function </w:t>
+      </w:r>
+      <w:proofErr w:type="spellStart"/>
+      <w:r>
+        <w:rPr>
+          <w:rFonts w:ascii="Courier New" w:eastAsia="Times New Roman" w:hAnsi="Courier New" w:cs="Courier New"/>
+          <w:sz w:val="20"/>
+          <w:lang w:eastAsia="en-IN"/>
+        </w:rPr>
+        <w:t>is_unique_username</w:t>
+      </w:r>
+      <w:proofErr w:type="spellEnd"/>
+      <w:r>
+        <w:rPr>
+          <w:rFonts w:ascii="Courier New" w:eastAsia="Times New Roman" w:hAnsi="Courier New" w:cs="Courier New"/>
+          <w:sz w:val="20"/>
+          <w:lang w:eastAsia="en-IN"/>
+        </w:rPr>
+        <w:t>(username)</w:t>
+      </w:r>
+      <w:r>
+        <w:rPr>
+          <w:rFonts w:ascii="Times New Roman" w:eastAsia="Times New Roman" w:hAnsi="Times New Roman" w:cs="Times New Roman"/>
+          <w:sz w:val="24"/>
+          <w:szCs w:val="24"/>
+          <w:lang w:eastAsia="en-IN"/>
+        </w:rPr>
+        <w:t xml:space="preserve"> that checks if the provided username is unique by comparing it against the </w:t>
+      </w:r>
+      <w:proofErr w:type="spellStart"/>
+      <w:r>
+        <w:rPr>
+          <w:rFonts w:ascii="Courier New" w:eastAsia="Times New Roman" w:hAnsi="Courier New" w:cs="Courier New"/>
+          <w:sz w:val="20"/>
+          <w:lang w:eastAsia="en-IN"/>
+        </w:rPr>
+        <w:t>existing_usernames</w:t>
+      </w:r>
+      <w:proofErr w:type="spellEnd"/>
+      <w:r>
+        <w:rPr>
+          <w:rFonts w:ascii="Times New Roman" w:eastAsia="Times New Roman" w:hAnsi="Times New Roman" w:cs="Times New Roman"/>
+          <w:sz w:val="24"/>
+          <w:szCs w:val="24"/>
+          <w:lang w:eastAsia="en-IN"/>
+        </w:rPr>
+        <w:t xml:space="preserve"> list. It returns </w:t>
+      </w:r>
+      <w:r>
+        <w:rPr>
+          <w:rFonts w:ascii="Courier New" w:eastAsia="Times New Roman" w:hAnsi="Courier New" w:cs="Courier New"/>
+          <w:sz w:val="20"/>
+          <w:lang w:eastAsia="en-IN"/>
+        </w:rPr>
+        <w:t>True</w:t>
+      </w:r>
+      <w:r>
+        <w:rPr>
+          <w:rFonts w:ascii="Times New Roman" w:eastAsia="Times New Roman" w:hAnsi="Times New Roman" w:cs="Times New Roman"/>
+          <w:sz w:val="24"/>
+          <w:szCs w:val="24"/>
+          <w:lang w:eastAsia="en-IN"/>
+        </w:rPr>
+        <w:t xml:space="preserve"> if the username is unique and </w:t>
+      </w:r>
+      <w:r>
+        <w:rPr>
+          <w:rFonts w:ascii="Courier New" w:eastAsia="Times New Roman" w:hAnsi="Courier New" w:cs="Courier New"/>
+          <w:sz w:val="20"/>
+          <w:lang w:eastAsia="en-IN"/>
+        </w:rPr>
+        <w:t>False</w:t>
+      </w:r>
+      <w:r>
+        <w:rPr>
+          <w:rFonts w:ascii="Times New Roman" w:eastAsia="Times New Roman" w:hAnsi="Times New Roman" w:cs="Times New Roman"/>
+          <w:sz w:val="24"/>
+          <w:szCs w:val="24"/>
+          <w:lang w:eastAsia="en-IN"/>
+        </w:rPr>
+        <w:t xml:space="preserve"> if it is already taken.</w:t>
+      </w:r>
+    </w:p>
+    <w:p>
+      <w:pPr>
+        <w:spacing w:before="100" w:beforeAutospacing="1" w:after="100" w:afterAutospacing="1" w:line="240" w:lineRule="auto"/>
+        <w:rPr>
+          <w:rFonts w:ascii="Times New Roman" w:eastAsia="Times New Roman" w:hAnsi="Times New Roman" w:cs="Times New Roman"/>
+          <w:sz w:val="24"/>
+          <w:szCs w:val="24"/>
+          <w:lang w:eastAsia="en-IN"/>
+        </w:rPr>
+      </w:pPr>
+      <w:r>
+        <w:rPr>
+          <w:rFonts w:ascii="Times New Roman" w:eastAsia="Times New Roman" w:hAnsi="Times New Roman" w:cs="Times New Roman"/>
+          <w:b/>
+          <w:bCs/>
+          <w:sz w:val="24"/>
+          <w:szCs w:val="24"/>
+          <w:lang w:eastAsia="en-IN"/>
+        </w:rPr>
+        <w:t>2. Get Input</w:t>
+      </w:r>
+    </w:p>
+    <w:p>
+      <w:pPr>
+        <w:numPr>
+          <w:ilvl w:val="0"/>
+          <w:numId w:val="2"/>
+        </w:numPr>
+        <w:spacing w:before="100" w:beforeAutospacing="1" w:after="100" w:afterAutospacing="1" w:line="240" w:lineRule="auto"/>
+        <w:rPr>
+          <w:rFonts w:ascii="Times New Roman" w:eastAsia="Times New Roman" w:hAnsi="Times New Roman" w:cs="Times New Roman"/>
+          <w:sz w:val="24"/>
+          <w:szCs w:val="24"/>
+          <w:lang w:eastAsia="en-IN"/>
+        </w:rPr>
+      </w:pPr>
+      <w:r>
+        <w:rPr>
+          <w:rFonts w:ascii="Times New Roman" w:eastAsia="Times New Roman" w:hAnsi="Times New Roman" w:cs="Times New Roman"/>
+          <w:b/>
+          <w:bCs/>
+          <w:sz w:val="24"/>
+          <w:szCs w:val="24"/>
+          <w:lang w:eastAsia="en-IN"/>
+        </w:rPr>
+        <w:t>Username</w:t>
+      </w:r>
+      <w:r>
+        <w:rPr>
+          <w:rFonts w:ascii="Times New Roman" w:eastAsia="Times New Roman" w:hAnsi="Times New Roman" w:cs="Times New Roman"/>
+          <w:sz w:val="24"/>
+          <w:szCs w:val="24"/>
+          <w:lang w:eastAsia="en-IN"/>
+        </w:rPr>
+        <w:t>:</w:t>
+      </w:r>
+    </w:p>
+    <w:p>
+      <w:pPr>
+        <w:numPr>
+          <w:ilvl w:val="1"/>
+          <w:numId w:val="2"/>
+        </w:numPr>
+        <w:spacing w:before="100" w:beforeAutospacing="1" w:after="100" w:afterAutospacing="1" w:line="240" w:lineRule="auto"/>
+        <w:rPr>
+          <w:rFonts w:ascii="Times New Roman" w:eastAsia="Times New Roman" w:hAnsi="Times New Roman" w:cs="Times New Roman"/>
+          <w:sz w:val="24"/>
+          <w:szCs w:val="24"/>
+          <w:lang w:eastAsia="en-IN"/>
+        </w:rPr>
+      </w:pPr>
+      <w:r>
+        <w:rPr>
+          <w:rFonts w:ascii="Times New Roman" w:eastAsia="Times New Roman" w:hAnsi="Times New Roman" w:cs="Times New Roman"/>
+          <w:sz w:val="24"/>
+          <w:szCs w:val="24"/>
+          <w:lang w:eastAsia="en-IN"/>
+        </w:rPr>
+        <w:t xml:space="preserve">Prompt the user to enter a </w:t>
+      </w:r>
+      <w:r>
+        <w:rPr>
+          <w:rFonts w:ascii="Courier New" w:eastAsia="Times New Roman" w:hAnsi="Courier New" w:cs="Courier New"/>
+          <w:sz w:val="20"/>
+          <w:lang w:eastAsia="en-IN"/>
+        </w:rPr>
+        <w:t>Username</w:t>
+      </w:r>
+      <w:r>
+        <w:rPr>
+          <w:rFonts w:ascii="Times New Roman" w:eastAsia="Times New Roman" w:hAnsi="Times New Roman" w:cs="Times New Roman"/>
+          <w:sz w:val="24"/>
+          <w:szCs w:val="24"/>
+          <w:lang w:eastAsia="en-IN"/>
+        </w:rPr>
+        <w:t>.</w:t>
+      </w:r>
+    </w:p>
+    <w:p>
+      <w:pPr>
+        <w:numPr>
+          <w:ilvl w:val="1"/>
+          <w:numId w:val="2"/>
+        </w:numPr>
+        <w:spacing w:before="100" w:beforeAutospacing="1" w:after="100" w:afterAutospacing="1" w:line="240" w:lineRule="auto"/>
+        <w:rPr>
+          <w:rFonts w:ascii="Times New Roman" w:eastAsia="Times New Roman" w:hAnsi="Times New Roman" w:cs="Times New Roman"/>
+          <w:sz w:val="24"/>
+          <w:szCs w:val="24"/>
+          <w:lang w:eastAsia="en-IN"/>
+        </w:rPr>
+      </w:pPr>
+      <w:r>
+        <w:rPr>
+          <w:rFonts w:ascii="Times New Roman" w:eastAsia="Times New Roman" w:hAnsi="Times New Roman" w:cs="Times New Roman"/>
+          <w:sz w:val="24"/>
+          <w:szCs w:val="24"/>
+          <w:lang w:eastAsia="en-IN"/>
+        </w:rPr>
+        <w:t>This input will be checked for uniqueness.</w:t>
+      </w:r>
+    </w:p>
+    <w:p>
+      <w:pPr>
+        <w:numPr>
+          <w:ilvl w:val="0"/>
+          <w:numId w:val="2"/>
+        </w:numPr>
+        <w:spacing w:before="100" w:beforeAutospacing="1" w:after="100" w:afterAutospacing="1" w:line="240" w:lineRule="auto"/>
+        <w:rPr>
+          <w:rFonts w:ascii="Times New Roman" w:eastAsia="Times New Roman" w:hAnsi="Times New Roman" w:cs="Times New Roman"/>
+          <w:sz w:val="24"/>
+          <w:szCs w:val="24"/>
+          <w:lang w:eastAsia="en-IN"/>
+        </w:rPr>
+      </w:pPr>
+      <w:r>
+        <w:rPr>
+          <w:rFonts w:ascii="Times New Roman" w:eastAsia="Times New Roman" w:hAnsi="Times New Roman" w:cs="Times New Roman"/>
+          <w:b/>
+          <w:bCs/>
+          <w:sz w:val="24"/>
+          <w:szCs w:val="24"/>
+          <w:lang w:eastAsia="en-IN"/>
+        </w:rPr>
+        <w:t>Password</w:t>
+      </w:r>
+      <w:r>
+        <w:rPr>
+          <w:rFonts w:ascii="Times New Roman" w:eastAsia="Times New Roman" w:hAnsi="Times New Roman" w:cs="Times New Roman"/>
+          <w:sz w:val="24"/>
+          <w:szCs w:val="24"/>
+          <w:lang w:eastAsia="en-IN"/>
+        </w:rPr>
+        <w:t>:</w:t>
+      </w:r>
+    </w:p>
+    <w:p>
+      <w:pPr>
+        <w:numPr>
+          <w:ilvl w:val="1"/>
+          <w:numId w:val="2"/>
+        </w:numPr>
+        <w:spacing w:before="100" w:beforeAutospacing="1" w:after="100" w:afterAutospacing="1" w:line="240" w:lineRule="auto"/>
+        <w:rPr>
+          <w:rFonts w:ascii="Times New Roman" w:eastAsia="Times New Roman" w:hAnsi="Times New Roman" w:cs="Times New Roman"/>
+          <w:sz w:val="24"/>
+          <w:szCs w:val="24"/>
+          <w:lang w:eastAsia="en-IN"/>
+        </w:rPr>
+      </w:pPr>
+      <w:r>
+        <w:rPr>
+          <w:rFonts w:ascii="Times New Roman" w:eastAsia="Times New Roman" w:hAnsi="Times New Roman" w:cs="Times New Roman"/>
+          <w:sz w:val="24"/>
+          <w:szCs w:val="24"/>
+          <w:lang w:eastAsia="en-IN"/>
+        </w:rPr>
+        <w:t xml:space="preserve">Prompt the user to enter a </w:t>
+      </w:r>
+      <w:r>
+        <w:rPr>
+          <w:rFonts w:ascii="Courier New" w:eastAsia="Times New Roman" w:hAnsi="Courier New" w:cs="Courier New"/>
+          <w:sz w:val="20"/>
+          <w:lang w:eastAsia="en-IN"/>
+        </w:rPr>
+        <w:t>Password</w:t>
+      </w:r>
+      <w:r>
+        <w:rPr>
+          <w:rFonts w:ascii="Times New Roman" w:eastAsia="Times New Roman" w:hAnsi="Times New Roman" w:cs="Times New Roman"/>
+          <w:sz w:val="24"/>
+          <w:szCs w:val="24"/>
+          <w:lang w:eastAsia="en-IN"/>
+        </w:rPr>
+        <w:t>.</w:t>
+      </w:r>
+    </w:p>
+    <w:p>
+      <w:pPr>
+        <w:numPr>
+          <w:ilvl w:val="1"/>
+          <w:numId w:val="2"/>
+        </w:numPr>
+        <w:spacing w:before="100" w:beforeAutospacing="1" w:after="100" w:afterAutospacing="1" w:line="240" w:lineRule="auto"/>
+        <w:rPr>
+          <w:rFonts w:ascii="Times New Roman" w:eastAsia="Times New Roman" w:hAnsi="Times New Roman" w:cs="Times New Roman"/>
+          <w:sz w:val="24"/>
+          <w:szCs w:val="24"/>
+          <w:lang w:eastAsia="en-IN"/>
+        </w:rPr>
+      </w:pPr>
+      <w:r>
+        <w:rPr>
+          <w:rFonts w:ascii="Times New Roman" w:eastAsia="Times New Roman" w:hAnsi="Times New Roman" w:cs="Times New Roman"/>
+          <w:sz w:val="24"/>
+          <w:szCs w:val="24"/>
+          <w:lang w:eastAsia="en-IN"/>
+        </w:rPr>
+        <w:t>This input will be validated to ensure it meets the constraints.</w:t>
+      </w:r>
+    </w:p>
+    <w:p>
+      <w:pPr>
+        <w:numPr>
+          <w:ilvl w:val="0"/>
+          <w:numId w:val="2"/>
+        </w:numPr>
+        <w:spacing w:before="100" w:beforeAutospacing="1" w:after="100" w:afterAutospacing="1" w:line="240" w:lineRule="auto"/>
+        <w:rPr>
+          <w:rFonts w:ascii="Times New Roman" w:eastAsia="Times New Roman" w:hAnsi="Times New Roman" w:cs="Times New Roman"/>
+          <w:sz w:val="24"/>
+          <w:szCs w:val="24"/>
+          <w:lang w:eastAsia="en-IN"/>
+        </w:rPr>
+      </w:pPr>
+      <w:r>
+        <w:rPr>
+          <w:rFonts w:ascii="Times New Roman" w:eastAsia="Times New Roman" w:hAnsi="Times New Roman" w:cs="Times New Roman"/>
+          <w:b/>
+          <w:bCs/>
+          <w:sz w:val="24"/>
+          <w:szCs w:val="24"/>
+          <w:lang w:eastAsia="en-IN"/>
+        </w:rPr>
+        <w:t>Other Details</w:t>
+      </w:r>
+      <w:r>
+        <w:rPr>
+          <w:rFonts w:ascii="Times New Roman" w:eastAsia="Times New Roman" w:hAnsi="Times New Roman" w:cs="Times New Roman"/>
+          <w:sz w:val="24"/>
+          <w:szCs w:val="24"/>
+          <w:lang w:eastAsia="en-IN"/>
+        </w:rPr>
+        <w:t>:</w:t>
+      </w:r>
+    </w:p>
+    <w:p>
+      <w:pPr>
+        <w:numPr>
+          <w:ilvl w:val="1"/>
+          <w:numId w:val="2"/>
+        </w:numPr>
+        <w:spacing w:before="100" w:beforeAutospacing="1" w:after="100" w:afterAutospacing="1" w:line="240" w:lineRule="auto"/>
+        <w:rPr>
+          <w:rFonts w:ascii="Times New Roman" w:eastAsia="Times New Roman" w:hAnsi="Times New Roman" w:cs="Times New Roman"/>
+          <w:sz w:val="24"/>
+          <w:szCs w:val="24"/>
+          <w:lang w:eastAsia="en-IN"/>
+        </w:rPr>
+      </w:pPr>
+      <w:r>
+        <w:rPr>
+          <w:rFonts w:ascii="Times New Roman" w:eastAsia="Times New Roman" w:hAnsi="Times New Roman" w:cs="Times New Roman"/>
+          <w:sz w:val="24"/>
+          <w:szCs w:val="24"/>
+          <w:lang w:eastAsia="en-IN"/>
+        </w:rPr>
+        <w:t xml:space="preserve">Prompt the user to enter </w:t>
+      </w:r>
+      <w:r>
+        <w:rPr>
+          <w:rFonts w:ascii="Courier New" w:eastAsia="Times New Roman" w:hAnsi="Courier New" w:cs="Courier New"/>
+          <w:sz w:val="20"/>
+          <w:lang w:eastAsia="en-IN"/>
+        </w:rPr>
+        <w:t>First Name</w:t>
+      </w:r>
+      <w:r>
+        <w:rPr>
+          <w:rFonts w:ascii="Times New Roman" w:eastAsia="Times New Roman" w:hAnsi="Times New Roman" w:cs="Times New Roman"/>
+          <w:sz w:val="24"/>
+          <w:szCs w:val="24"/>
+          <w:lang w:eastAsia="en-IN"/>
+        </w:rPr>
+        <w:t xml:space="preserve">, </w:t>
+      </w:r>
+      <w:r>
+        <w:rPr>
+          <w:rFonts w:ascii="Courier New" w:eastAsia="Times New Roman" w:hAnsi="Courier New" w:cs="Courier New"/>
+          <w:sz w:val="20"/>
+          <w:lang w:eastAsia="en-IN"/>
+        </w:rPr>
+        <w:t>Last Name</w:t>
+      </w:r>
+      <w:r>
+        <w:rPr>
+          <w:rFonts w:ascii="Times New Roman" w:eastAsia="Times New Roman" w:hAnsi="Times New Roman" w:cs="Times New Roman"/>
+          <w:sz w:val="24"/>
+          <w:szCs w:val="24"/>
+          <w:lang w:eastAsia="en-IN"/>
+        </w:rPr>
+        <w:t xml:space="preserve">, </w:t>
+      </w:r>
+      <w:r>
+        <w:rPr>
+          <w:rFonts w:ascii="Courier New" w:eastAsia="Times New Roman" w:hAnsi="Courier New" w:cs="Courier New"/>
+          <w:sz w:val="20"/>
+          <w:lang w:eastAsia="en-IN"/>
+        </w:rPr>
+        <w:t>Email</w:t>
+      </w:r>
+      <w:r>
+        <w:rPr>
+          <w:rFonts w:ascii="Times New Roman" w:eastAsia="Times New Roman" w:hAnsi="Times New Roman" w:cs="Times New Roman"/>
+          <w:sz w:val="24"/>
+          <w:szCs w:val="24"/>
+          <w:lang w:eastAsia="en-IN"/>
+        </w:rPr>
+        <w:t xml:space="preserve">, </w:t>
+      </w:r>
+      <w:r>
+        <w:rPr>
+          <w:rFonts w:ascii="Courier New" w:eastAsia="Times New Roman" w:hAnsi="Courier New" w:cs="Courier New"/>
+          <w:sz w:val="20"/>
+          <w:lang w:eastAsia="en-IN"/>
+        </w:rPr>
+        <w:t>Address</w:t>
+      </w:r>
+      <w:r>
+        <w:rPr>
+          <w:rFonts w:ascii="Times New Roman" w:eastAsia="Times New Roman" w:hAnsi="Times New Roman" w:cs="Times New Roman"/>
+          <w:sz w:val="24"/>
+          <w:szCs w:val="24"/>
+          <w:lang w:eastAsia="en-IN"/>
+        </w:rPr>
+        <w:t xml:space="preserve">, and </w:t>
+      </w:r>
+      <w:r>
+        <w:rPr>
+          <w:rFonts w:ascii="Courier New" w:eastAsia="Times New Roman" w:hAnsi="Courier New" w:cs="Courier New"/>
+          <w:sz w:val="20"/>
+          <w:lang w:eastAsia="en-IN"/>
+        </w:rPr>
+        <w:t>Phone Number</w:t>
+      </w:r>
+      <w:r>
+        <w:rPr>
+          <w:rFonts w:ascii="Times New Roman" w:eastAsia="Times New Roman" w:hAnsi="Times New Roman" w:cs="Times New Roman"/>
+          <w:sz w:val="24"/>
+          <w:szCs w:val="24"/>
+          <w:lang w:eastAsia="en-IN"/>
+        </w:rPr>
+        <w:t>.</w:t>
+      </w:r>
+    </w:p>
+    <w:p>
+      <w:pPr>
+        <w:spacing w:before="100" w:beforeAutospacing="1" w:after="100" w:afterAutospacing="1" w:line="240" w:lineRule="auto"/>
+        <w:rPr>
+          <w:rFonts w:ascii="Times New Roman" w:eastAsia="Times New Roman" w:hAnsi="Times New Roman" w:cs="Times New Roman"/>
+          <w:sz w:val="24"/>
+          <w:szCs w:val="24"/>
+          <w:lang w:eastAsia="en-IN"/>
+        </w:rPr>
+      </w:pPr>
+      <w:r>
+        <w:rPr>
+          <w:rFonts w:ascii="Times New Roman" w:eastAsia="Times New Roman" w:hAnsi="Times New Roman" w:cs="Times New Roman"/>
+          <w:b/>
+          <w:bCs/>
+          <w:sz w:val="24"/>
+          <w:szCs w:val="24"/>
+          <w:lang w:eastAsia="en-IN"/>
+        </w:rPr>
+        <w:t>3. Validate Inputs</w:t>
+      </w:r>
+    </w:p>
+    <w:p>
+      <w:pPr>
+        <w:numPr>
+          <w:ilvl w:val="0"/>
+          <w:numId w:val="3"/>
+        </w:numPr>
+        <w:spacing w:before="100" w:beforeAutospacing="1" w:after="100" w:afterAutospacing="1" w:line="240" w:lineRule="auto"/>
+        <w:rPr>
+          <w:rFonts w:ascii="Times New Roman" w:eastAsia="Times New Roman" w:hAnsi="Times New Roman" w:cs="Times New Roman"/>
+          <w:sz w:val="24"/>
+          <w:szCs w:val="24"/>
+          <w:lang w:eastAsia="en-IN"/>
+        </w:rPr>
+      </w:pPr>
+      <w:r>
+        <w:rPr>
+          <w:rFonts w:ascii="Times New Roman" w:eastAsia="Times New Roman" w:hAnsi="Times New Roman" w:cs="Times New Roman"/>
+          <w:b/>
+          <w:bCs/>
+          <w:sz w:val="24"/>
+          <w:szCs w:val="24"/>
+          <w:lang w:eastAsia="en-IN"/>
+        </w:rPr>
+        <w:t>Username Validation</w:t>
+      </w:r>
+      <w:r>
+        <w:rPr>
+          <w:rFonts w:ascii="Times New Roman" w:eastAsia="Times New Roman" w:hAnsi="Times New Roman" w:cs="Times New Roman"/>
+          <w:sz w:val="24"/>
+          <w:szCs w:val="24"/>
+          <w:lang w:eastAsia="en-IN"/>
+        </w:rPr>
+        <w:t>:</w:t>
+      </w:r>
+    </w:p>
+    <w:p>
+      <w:pPr>
+        <w:numPr>
+          <w:ilvl w:val="1"/>
+          <w:numId w:val="3"/>
+        </w:numPr>
+        <w:spacing w:before="100" w:beforeAutospacing="1" w:after="100" w:afterAutospacing="1" w:line="240" w:lineRule="auto"/>
+        <w:rPr>
+          <w:rFonts w:ascii="Times New Roman" w:eastAsia="Times New Roman" w:hAnsi="Times New Roman" w:cs="Times New Roman"/>
+          <w:sz w:val="24"/>
+          <w:szCs w:val="24"/>
+          <w:lang w:eastAsia="en-IN"/>
+        </w:rPr>
+      </w:pPr>
+      <w:r>
+        <w:rPr>
+          <w:rFonts w:ascii="Times New Roman" w:eastAsia="Times New Roman" w:hAnsi="Times New Roman" w:cs="Times New Roman"/>
+          <w:sz w:val="24"/>
+          <w:szCs w:val="24"/>
+          <w:lang w:eastAsia="en-IN"/>
+        </w:rPr>
+        <w:t xml:space="preserve">Check if the entered </w:t>
+      </w:r>
+      <w:r>
+        <w:rPr>
+          <w:rFonts w:ascii="Courier New" w:eastAsia="Times New Roman" w:hAnsi="Courier New" w:cs="Courier New"/>
+          <w:sz w:val="20"/>
+          <w:lang w:eastAsia="en-IN"/>
+        </w:rPr>
+        <w:t>Username</w:t>
+      </w:r>
+      <w:r>
+        <w:rPr>
+          <w:rFonts w:ascii="Times New Roman" w:eastAsia="Times New Roman" w:hAnsi="Times New Roman" w:cs="Times New Roman"/>
+          <w:sz w:val="24"/>
+          <w:szCs w:val="24"/>
+          <w:lang w:eastAsia="en-IN"/>
+        </w:rPr>
+        <w:t xml:space="preserve"> is unique by using the </w:t>
+      </w:r>
+      <w:proofErr w:type="spellStart"/>
+      <w:r>
+        <w:rPr>
+          <w:rFonts w:ascii="Courier New" w:eastAsia="Times New Roman" w:hAnsi="Courier New" w:cs="Courier New"/>
+          <w:sz w:val="20"/>
+          <w:lang w:eastAsia="en-IN"/>
+        </w:rPr>
+        <w:t>is_unique_username</w:t>
+      </w:r>
+      <w:proofErr w:type="spellEnd"/>
+      <w:r>
+        <w:rPr>
+          <w:rFonts w:ascii="Times New Roman" w:eastAsia="Times New Roman" w:hAnsi="Times New Roman" w:cs="Times New Roman"/>
+          <w:sz w:val="24"/>
+          <w:szCs w:val="24"/>
+          <w:lang w:eastAsia="en-IN"/>
+        </w:rPr>
+        <w:t xml:space="preserve"> function.</w:t>
+      </w:r>
+    </w:p>
+    <w:p>
+      <w:pPr>
+        <w:numPr>
+          <w:ilvl w:val="1"/>
+          <w:numId w:val="3"/>
+        </w:numPr>
+        <w:spacing w:before="100" w:beforeAutospacing="1" w:after="100" w:afterAutospacing="1" w:line="240" w:lineRule="auto"/>
+        <w:rPr>
+          <w:rFonts w:ascii="Times New Roman" w:eastAsia="Times New Roman" w:hAnsi="Times New Roman" w:cs="Times New Roman"/>
+          <w:sz w:val="24"/>
+          <w:szCs w:val="24"/>
+          <w:lang w:eastAsia="en-IN"/>
+        </w:rPr>
+      </w:pPr>
+      <w:r>
+        <w:rPr>
+          <w:rFonts w:ascii="Times New Roman" w:eastAsia="Times New Roman" w:hAnsi="Times New Roman" w:cs="Times New Roman"/>
+          <w:sz w:val="24"/>
+          <w:szCs w:val="24"/>
+          <w:lang w:eastAsia="en-IN"/>
+        </w:rPr>
+        <w:t xml:space="preserve">If the username is not unique, prompt the user to enter a different </w:t>
+      </w:r>
+      <w:r>
+        <w:rPr>
+          <w:rFonts w:ascii="Courier New" w:eastAsia="Times New Roman" w:hAnsi="Courier New" w:cs="Courier New"/>
+          <w:sz w:val="20"/>
+          <w:lang w:eastAsia="en-IN"/>
+        </w:rPr>
+        <w:t>Username</w:t>
+      </w:r>
+      <w:r>
+        <w:rPr>
+          <w:rFonts w:ascii="Times New Roman" w:eastAsia="Times New Roman" w:hAnsi="Times New Roman" w:cs="Times New Roman"/>
+          <w:sz w:val="24"/>
+          <w:szCs w:val="24"/>
+          <w:lang w:eastAsia="en-IN"/>
+        </w:rPr>
+        <w:t xml:space="preserve"> and repeat the check until a unique username is provided.</w:t>
+      </w:r>
+    </w:p>
+    <w:p>
+      <w:pPr>
+        <w:numPr>
+          <w:ilvl w:val="0"/>
+          <w:numId w:val="3"/>
+        </w:numPr>
+        <w:spacing w:before="100" w:beforeAutospacing="1" w:after="100" w:afterAutospacing="1" w:line="240" w:lineRule="auto"/>
+        <w:rPr>
+          <w:rFonts w:ascii="Times New Roman" w:eastAsia="Times New Roman" w:hAnsi="Times New Roman" w:cs="Times New Roman"/>
+          <w:sz w:val="24"/>
+          <w:szCs w:val="24"/>
+          <w:lang w:eastAsia="en-IN"/>
+        </w:rPr>
+      </w:pPr>
+      <w:r>
+        <w:rPr>
+          <w:rFonts w:ascii="Times New Roman" w:eastAsia="Times New Roman" w:hAnsi="Times New Roman" w:cs="Times New Roman"/>
+          <w:b/>
+          <w:bCs/>
+          <w:sz w:val="24"/>
+          <w:szCs w:val="24"/>
+          <w:lang w:eastAsia="en-IN"/>
+        </w:rPr>
+        <w:t>Password Validation</w:t>
+      </w:r>
+      <w:r>
+        <w:rPr>
+          <w:rFonts w:ascii="Times New Roman" w:eastAsia="Times New Roman" w:hAnsi="Times New Roman" w:cs="Times New Roman"/>
+          <w:sz w:val="24"/>
+          <w:szCs w:val="24"/>
+          <w:lang w:eastAsia="en-IN"/>
+        </w:rPr>
+        <w:t>:</w:t>
+      </w:r>
+    </w:p>
+    <w:p>
+      <w:pPr>
+        <w:numPr>
+          <w:ilvl w:val="1"/>
+          <w:numId w:val="3"/>
+        </w:numPr>
+        <w:spacing w:before="100" w:beforeAutospacing="1" w:after="100" w:afterAutospacing="1" w:line="240" w:lineRule="auto"/>
+        <w:rPr>
+          <w:rFonts w:ascii="Times New Roman" w:eastAsia="Times New Roman" w:hAnsi="Times New Roman" w:cs="Times New Roman"/>
+          <w:sz w:val="24"/>
+          <w:szCs w:val="24"/>
+          <w:lang w:eastAsia="en-IN"/>
+        </w:rPr>
+      </w:pPr>
+      <w:r>
+        <w:rPr>
+          <w:rFonts w:ascii="Times New Roman" w:eastAsia="Times New Roman" w:hAnsi="Times New Roman" w:cs="Times New Roman"/>
+          <w:sz w:val="24"/>
+          <w:szCs w:val="24"/>
+          <w:lang w:eastAsia="en-IN"/>
+        </w:rPr>
+        <w:t xml:space="preserve">Validate the entered </w:t>
+      </w:r>
+      <w:r>
+        <w:rPr>
+          <w:rFonts w:ascii="Courier New" w:eastAsia="Times New Roman" w:hAnsi="Courier New" w:cs="Courier New"/>
+          <w:sz w:val="20"/>
+          <w:lang w:eastAsia="en-IN"/>
+        </w:rPr>
+        <w:t>Password</w:t>
+      </w:r>
+      <w:r>
+        <w:rPr>
+          <w:rFonts w:ascii="Times New Roman" w:eastAsia="Times New Roman" w:hAnsi="Times New Roman" w:cs="Times New Roman"/>
+          <w:sz w:val="24"/>
+          <w:szCs w:val="24"/>
+          <w:lang w:eastAsia="en-IN"/>
+        </w:rPr>
+        <w:t xml:space="preserve"> using the </w:t>
+      </w:r>
+      <w:proofErr w:type="spellStart"/>
+      <w:r>
+        <w:rPr>
+          <w:rFonts w:ascii="Courier New" w:eastAsia="Times New Roman" w:hAnsi="Courier New" w:cs="Courier New"/>
+          <w:sz w:val="20"/>
+          <w:lang w:eastAsia="en-IN"/>
+        </w:rPr>
+        <w:t>is_valid_password</w:t>
+      </w:r>
+      <w:proofErr w:type="spellEnd"/>
+      <w:r>
+        <w:rPr>
+          <w:rFonts w:ascii="Times New Roman" w:eastAsia="Times New Roman" w:hAnsi="Times New Roman" w:cs="Times New Roman"/>
+          <w:sz w:val="24"/>
+          <w:szCs w:val="24"/>
+          <w:lang w:eastAsia="en-IN"/>
+        </w:rPr>
+        <w:t xml:space="preserve"> function.</w:t>
+      </w:r>
+    </w:p>
+    <w:p>
+      <w:pPr>
+        <w:numPr>
+          <w:ilvl w:val="1"/>
+          <w:numId w:val="3"/>
+        </w:numPr>
+        <w:spacing w:before="100" w:beforeAutospacing="1" w:after="100" w:afterAutospacing="1" w:line="240" w:lineRule="auto"/>
+        <w:rPr>
+          <w:rFonts w:ascii="Times New Roman" w:eastAsia="Times New Roman" w:hAnsi="Times New Roman" w:cs="Times New Roman"/>
+          <w:sz w:val="24"/>
+          <w:szCs w:val="24"/>
+          <w:lang w:eastAsia="en-IN"/>
+        </w:rPr>
+      </w:pPr>
+      <w:r>
+        <w:rPr>
+          <w:rFonts w:ascii="Times New Roman" w:eastAsia="Times New Roman" w:hAnsi="Times New Roman" w:cs="Times New Roman"/>
+          <w:sz w:val="24"/>
+          <w:szCs w:val="24"/>
+          <w:lang w:eastAsia="en-IN"/>
+        </w:rPr>
+        <w:t xml:space="preserve">If the password does not meet the constraints, prompt the user to enter a valid </w:t>
+      </w:r>
+      <w:r>
+        <w:rPr>
+          <w:rFonts w:ascii="Courier New" w:eastAsia="Times New Roman" w:hAnsi="Courier New" w:cs="Courier New"/>
+          <w:sz w:val="20"/>
+          <w:lang w:eastAsia="en-IN"/>
+        </w:rPr>
+        <w:t>Password</w:t>
+      </w:r>
+      <w:r>
+        <w:rPr>
+          <w:rFonts w:ascii="Times New Roman" w:eastAsia="Times New Roman" w:hAnsi="Times New Roman" w:cs="Times New Roman"/>
+          <w:sz w:val="24"/>
+          <w:szCs w:val="24"/>
+          <w:lang w:eastAsia="en-IN"/>
+        </w:rPr>
+        <w:t xml:space="preserve"> and repeat the validation until a valid password is provided.</w:t>
+      </w:r>
+    </w:p>
+    <w:p>
+      <w:pPr>
+        <w:spacing w:before="100" w:beforeAutospacing="1" w:after="100" w:afterAutospacing="1" w:line="240" w:lineRule="auto"/>
+        <w:rPr>
+          <w:rFonts w:ascii="Times New Roman" w:eastAsia="Times New Roman" w:hAnsi="Times New Roman" w:cs="Times New Roman"/>
+          <w:sz w:val="24"/>
+          <w:szCs w:val="24"/>
+          <w:lang w:eastAsia="en-IN"/>
+        </w:rPr>
+      </w:pPr>
+      <w:r>
+        <w:rPr>
+          <w:rFonts w:ascii="Times New Roman" w:eastAsia="Times New Roman" w:hAnsi="Times New Roman" w:cs="Times New Roman"/>
+          <w:b/>
+          <w:bCs/>
+          <w:sz w:val="24"/>
+          <w:szCs w:val="24"/>
+          <w:lang w:eastAsia="en-IN"/>
+        </w:rPr>
+        <w:t>4. Store Inputs</w:t>
+      </w:r>
+    </w:p>
+    <w:p>
+      <w:pPr>
+        <w:numPr>
+          <w:ilvl w:val="0"/>
+          <w:numId w:val="4"/>
+        </w:numPr>
+        <w:spacing w:before="100" w:beforeAutospacing="1" w:after="100" w:afterAutospacing="1" w:line="240" w:lineRule="auto"/>
+        <w:rPr>
+          <w:rFonts w:ascii="Times New Roman" w:eastAsia="Times New Roman" w:hAnsi="Times New Roman" w:cs="Times New Roman"/>
+          <w:sz w:val="24"/>
+          <w:szCs w:val="24"/>
+          <w:lang w:eastAsia="en-IN"/>
+        </w:rPr>
+      </w:pPr>
+      <w:r>
+        <w:rPr>
+          <w:rFonts w:ascii="Times New Roman" w:eastAsia="Times New Roman" w:hAnsi="Times New Roman" w:cs="Times New Roman"/>
+          <w:b/>
+          <w:bCs/>
+          <w:sz w:val="24"/>
+          <w:szCs w:val="24"/>
+          <w:lang w:eastAsia="en-IN"/>
+        </w:rPr>
+        <w:t>Account Storage</w:t>
+      </w:r>
+      <w:r>
+        <w:rPr>
+          <w:rFonts w:ascii="Times New Roman" w:eastAsia="Times New Roman" w:hAnsi="Times New Roman" w:cs="Times New Roman"/>
+          <w:sz w:val="24"/>
+          <w:szCs w:val="24"/>
+          <w:lang w:eastAsia="en-IN"/>
+        </w:rPr>
+        <w:t>:</w:t>
+      </w:r>
+    </w:p>
+    <w:p>
+      <w:pPr>
+        <w:numPr>
+          <w:ilvl w:val="1"/>
+          <w:numId w:val="4"/>
+        </w:numPr>
+        <w:spacing w:before="100" w:beforeAutospacing="1" w:after="100" w:afterAutospacing="1" w:line="240" w:lineRule="auto"/>
+        <w:rPr>
+          <w:rFonts w:ascii="Times New Roman" w:eastAsia="Times New Roman" w:hAnsi="Times New Roman" w:cs="Times New Roman"/>
+          <w:sz w:val="24"/>
+          <w:szCs w:val="24"/>
+          <w:lang w:eastAsia="en-IN"/>
+        </w:rPr>
+      </w:pPr>
+      <w:r>
+        <w:rPr>
+          <w:rFonts w:ascii="Times New Roman" w:eastAsia="Times New Roman" w:hAnsi="Times New Roman" w:cs="Times New Roman"/>
+          <w:sz w:val="24"/>
+          <w:szCs w:val="24"/>
+          <w:lang w:eastAsia="en-IN"/>
+        </w:rPr>
+        <w:lastRenderedPageBreak/>
+        <w:t>If all inputs (Username, Password, First Name, Last Name, Email, Address, Phone Number) are valid, store the user's details in a user account database or list.</w:t>
+      </w:r>
+    </w:p>
+    <w:p>
+      <w:pPr>
+        <w:spacing w:before="100" w:beforeAutospacing="1" w:after="100" w:afterAutospacing="1" w:line="240" w:lineRule="auto"/>
+        <w:rPr>
+          <w:rFonts w:ascii="Times New Roman" w:eastAsia="Times New Roman" w:hAnsi="Times New Roman" w:cs="Times New Roman"/>
+          <w:sz w:val="24"/>
+          <w:szCs w:val="24"/>
+          <w:lang w:eastAsia="en-IN"/>
+        </w:rPr>
+      </w:pPr>
+      <w:r>
+        <w:rPr>
+          <w:rFonts w:ascii="Times New Roman" w:eastAsia="Times New Roman" w:hAnsi="Times New Roman" w:cs="Times New Roman"/>
+          <w:b/>
+          <w:bCs/>
+          <w:sz w:val="24"/>
+          <w:szCs w:val="24"/>
+          <w:lang w:eastAsia="en-IN"/>
+        </w:rPr>
+        <w:t>5. Output</w:t>
+      </w:r>
+    </w:p>
+    <w:p>
+      <w:pPr>
+        <w:numPr>
+          <w:ilvl w:val="0"/>
+          <w:numId w:val="5"/>
+        </w:numPr>
+        <w:spacing w:before="100" w:beforeAutospacing="1" w:after="100" w:afterAutospacing="1" w:line="240" w:lineRule="auto"/>
+        <w:rPr>
+          <w:rFonts w:ascii="Times New Roman" w:eastAsia="Times New Roman" w:hAnsi="Times New Roman" w:cs="Times New Roman"/>
+          <w:sz w:val="24"/>
+          <w:szCs w:val="24"/>
+          <w:lang w:eastAsia="en-IN"/>
+        </w:rPr>
+      </w:pPr>
+      <w:r>
+        <w:rPr>
+          <w:rFonts w:ascii="Times New Roman" w:eastAsia="Times New Roman" w:hAnsi="Times New Roman" w:cs="Times New Roman"/>
+          <w:b/>
+          <w:bCs/>
+          <w:sz w:val="24"/>
+          <w:szCs w:val="24"/>
+          <w:lang w:eastAsia="en-IN"/>
+        </w:rPr>
+        <w:t>Confirmation</w:t>
+      </w:r>
+      <w:r>
+        <w:rPr>
+          <w:rFonts w:ascii="Times New Roman" w:eastAsia="Times New Roman" w:hAnsi="Times New Roman" w:cs="Times New Roman"/>
+          <w:sz w:val="24"/>
+          <w:szCs w:val="24"/>
+          <w:lang w:eastAsia="en-IN"/>
+        </w:rPr>
+        <w:t>:</w:t>
+      </w:r>
+    </w:p>
+    <w:p>
+      <w:pPr>
+        <w:numPr>
+          <w:ilvl w:val="1"/>
+          <w:numId w:val="5"/>
+        </w:numPr>
+        <w:spacing w:before="100" w:beforeAutospacing="1" w:after="100" w:afterAutospacing="1" w:line="240" w:lineRule="auto"/>
+        <w:rPr>
+          <w:rFonts w:ascii="Times New Roman" w:eastAsia="Times New Roman" w:hAnsi="Times New Roman" w:cs="Times New Roman"/>
+          <w:sz w:val="24"/>
+          <w:szCs w:val="24"/>
+          <w:lang w:eastAsia="en-IN"/>
+        </w:rPr>
+      </w:pPr>
+      <w:r>
+        <w:rPr>
+          <w:rFonts w:ascii="Times New Roman" w:eastAsia="Times New Roman" w:hAnsi="Times New Roman" w:cs="Times New Roman"/>
+          <w:sz w:val="24"/>
+          <w:szCs w:val="24"/>
+          <w:lang w:eastAsia="en-IN"/>
+        </w:rPr>
+        <w:t>Once the account is successfully created, provide a confirmation message to the user indicating that the account creation was successful.</w:t>
+      </w:r>
+    </w:p>
+    <w:p>
+      <w:pPr>
+        <w:spacing w:before="100" w:beforeAutospacing="1" w:after="100" w:afterAutospacing="1" w:line="240" w:lineRule="auto"/>
+        <w:outlineLvl w:val="2"/>
         <w:rPr>
           <w:rFonts w:ascii="Times New Roman" w:eastAsia="Times New Roman" w:hAnsi="Times New Roman" w:cs="Times New Roman"/>
           <w:b/>
@@ -1815,6 +1244,647 @@
           <w:szCs w:val="27"/>
           <w:lang w:eastAsia="en-IN"/>
         </w:rPr>
+      </w:pPr>
+      <w:r>
+        <w:rPr>
+          <w:rFonts w:ascii="Times New Roman" w:eastAsia="Times New Roman" w:hAnsi="Times New Roman" w:cs="Times New Roman"/>
+          <w:b/>
+          <w:bCs/>
+          <w:sz w:val="27"/>
+          <w:szCs w:val="27"/>
+          <w:lang w:eastAsia="en-IN"/>
+        </w:rPr>
+        <w:t>Detailed Steps</w:t>
+      </w:r>
+    </w:p>
+    <w:p>
+      <w:pPr>
+        <w:spacing w:before="100" w:beforeAutospacing="1" w:after="100" w:afterAutospacing="1" w:line="240" w:lineRule="auto"/>
+        <w:rPr>
+          <w:rFonts w:ascii="Times New Roman" w:eastAsia="Times New Roman" w:hAnsi="Times New Roman" w:cs="Times New Roman"/>
+          <w:sz w:val="24"/>
+          <w:szCs w:val="24"/>
+          <w:lang w:eastAsia="en-IN"/>
+        </w:rPr>
+      </w:pPr>
+      <w:r>
+        <w:rPr>
+          <w:rFonts w:ascii="Times New Roman" w:eastAsia="Times New Roman" w:hAnsi="Times New Roman" w:cs="Times New Roman"/>
+          <w:b/>
+          <w:bCs/>
+          <w:sz w:val="24"/>
+          <w:szCs w:val="24"/>
+          <w:lang w:eastAsia="en-IN"/>
+        </w:rPr>
+        <w:t>Step-by-Step Process</w:t>
+      </w:r>
+    </w:p>
+    <w:p>
+      <w:pPr>
+        <w:numPr>
+          <w:ilvl w:val="0"/>
+          <w:numId w:val="6"/>
+        </w:numPr>
+        <w:spacing w:before="100" w:beforeAutospacing="1" w:after="100" w:afterAutospacing="1" w:line="240" w:lineRule="auto"/>
+        <w:rPr>
+          <w:rFonts w:ascii="Times New Roman" w:eastAsia="Times New Roman" w:hAnsi="Times New Roman" w:cs="Times New Roman"/>
+          <w:sz w:val="24"/>
+          <w:szCs w:val="24"/>
+          <w:lang w:eastAsia="en-IN"/>
+        </w:rPr>
+      </w:pPr>
+      <w:r>
+        <w:rPr>
+          <w:rFonts w:ascii="Times New Roman" w:eastAsia="Times New Roman" w:hAnsi="Times New Roman" w:cs="Times New Roman"/>
+          <w:b/>
+          <w:bCs/>
+          <w:sz w:val="24"/>
+          <w:szCs w:val="24"/>
+          <w:lang w:eastAsia="en-IN"/>
+        </w:rPr>
+        <w:t>Initialization</w:t>
+      </w:r>
+      <w:r>
+        <w:rPr>
+          <w:rFonts w:ascii="Times New Roman" w:eastAsia="Times New Roman" w:hAnsi="Times New Roman" w:cs="Times New Roman"/>
+          <w:sz w:val="24"/>
+          <w:szCs w:val="24"/>
+          <w:lang w:eastAsia="en-IN"/>
+        </w:rPr>
+        <w:t>:</w:t>
+      </w:r>
+    </w:p>
+    <w:p>
+      <w:pPr>
+        <w:numPr>
+          <w:ilvl w:val="1"/>
+          <w:numId w:val="6"/>
+        </w:numPr>
+        <w:spacing w:before="100" w:beforeAutospacing="1" w:after="100" w:afterAutospacing="1" w:line="240" w:lineRule="auto"/>
+        <w:rPr>
+          <w:rFonts w:ascii="Times New Roman" w:eastAsia="Times New Roman" w:hAnsi="Times New Roman" w:cs="Times New Roman"/>
+          <w:sz w:val="24"/>
+          <w:szCs w:val="24"/>
+          <w:lang w:eastAsia="en-IN"/>
+        </w:rPr>
+      </w:pPr>
+      <w:r>
+        <w:rPr>
+          <w:rFonts w:ascii="Times New Roman" w:eastAsia="Times New Roman" w:hAnsi="Times New Roman" w:cs="Times New Roman"/>
+          <w:sz w:val="24"/>
+          <w:szCs w:val="24"/>
+          <w:lang w:eastAsia="en-IN"/>
+        </w:rPr>
+        <w:t>Prepare a list of existing usernames.</w:t>
+      </w:r>
+    </w:p>
+    <w:p>
+      <w:pPr>
+        <w:numPr>
+          <w:ilvl w:val="1"/>
+          <w:numId w:val="6"/>
+        </w:numPr>
+        <w:spacing w:before="100" w:beforeAutospacing="1" w:after="100" w:afterAutospacing="1" w:line="240" w:lineRule="auto"/>
+        <w:rPr>
+          <w:rFonts w:ascii="Times New Roman" w:eastAsia="Times New Roman" w:hAnsi="Times New Roman" w:cs="Times New Roman"/>
+          <w:sz w:val="24"/>
+          <w:szCs w:val="24"/>
+          <w:lang w:eastAsia="en-IN"/>
+        </w:rPr>
+      </w:pPr>
+      <w:r>
+        <w:rPr>
+          <w:rFonts w:ascii="Times New Roman" w:eastAsia="Times New Roman" w:hAnsi="Times New Roman" w:cs="Times New Roman"/>
+          <w:sz w:val="24"/>
+          <w:szCs w:val="24"/>
+          <w:lang w:eastAsia="en-IN"/>
+        </w:rPr>
+        <w:t>Define functions to validate the password and check username uniqueness.</w:t>
+      </w:r>
+    </w:p>
+    <w:p>
+      <w:pPr>
+        <w:numPr>
+          <w:ilvl w:val="0"/>
+          <w:numId w:val="6"/>
+        </w:numPr>
+        <w:spacing w:before="100" w:beforeAutospacing="1" w:after="100" w:afterAutospacing="1" w:line="240" w:lineRule="auto"/>
+        <w:rPr>
+          <w:rFonts w:ascii="Times New Roman" w:eastAsia="Times New Roman" w:hAnsi="Times New Roman" w:cs="Times New Roman"/>
+          <w:sz w:val="24"/>
+          <w:szCs w:val="24"/>
+          <w:lang w:eastAsia="en-IN"/>
+        </w:rPr>
+      </w:pPr>
+      <w:r>
+        <w:rPr>
+          <w:rFonts w:ascii="Times New Roman" w:eastAsia="Times New Roman" w:hAnsi="Times New Roman" w:cs="Times New Roman"/>
+          <w:b/>
+          <w:bCs/>
+          <w:sz w:val="24"/>
+          <w:szCs w:val="24"/>
+          <w:lang w:eastAsia="en-IN"/>
+        </w:rPr>
+        <w:t>Getting Inputs</w:t>
+      </w:r>
+      <w:r>
+        <w:rPr>
+          <w:rFonts w:ascii="Times New Roman" w:eastAsia="Times New Roman" w:hAnsi="Times New Roman" w:cs="Times New Roman"/>
+          <w:sz w:val="24"/>
+          <w:szCs w:val="24"/>
+          <w:lang w:eastAsia="en-IN"/>
+        </w:rPr>
+        <w:t>:</w:t>
+      </w:r>
+    </w:p>
+    <w:p>
+      <w:pPr>
+        <w:numPr>
+          <w:ilvl w:val="1"/>
+          <w:numId w:val="6"/>
+        </w:numPr>
+        <w:spacing w:before="100" w:beforeAutospacing="1" w:after="100" w:afterAutospacing="1" w:line="240" w:lineRule="auto"/>
+        <w:rPr>
+          <w:rFonts w:ascii="Times New Roman" w:eastAsia="Times New Roman" w:hAnsi="Times New Roman" w:cs="Times New Roman"/>
+          <w:sz w:val="24"/>
+          <w:szCs w:val="24"/>
+          <w:lang w:eastAsia="en-IN"/>
+        </w:rPr>
+      </w:pPr>
+      <w:r>
+        <w:rPr>
+          <w:rFonts w:ascii="Times New Roman" w:eastAsia="Times New Roman" w:hAnsi="Times New Roman" w:cs="Times New Roman"/>
+          <w:sz w:val="24"/>
+          <w:szCs w:val="24"/>
+          <w:lang w:eastAsia="en-IN"/>
+        </w:rPr>
+        <w:t>Prompt the user to enter each required piece of information.</w:t>
+      </w:r>
+    </w:p>
+    <w:p>
+      <w:pPr>
+        <w:numPr>
+          <w:ilvl w:val="0"/>
+          <w:numId w:val="6"/>
+        </w:numPr>
+        <w:spacing w:before="100" w:beforeAutospacing="1" w:after="100" w:afterAutospacing="1" w:line="240" w:lineRule="auto"/>
+        <w:rPr>
+          <w:rFonts w:ascii="Times New Roman" w:eastAsia="Times New Roman" w:hAnsi="Times New Roman" w:cs="Times New Roman"/>
+          <w:sz w:val="24"/>
+          <w:szCs w:val="24"/>
+          <w:lang w:eastAsia="en-IN"/>
+        </w:rPr>
+      </w:pPr>
+      <w:r>
+        <w:rPr>
+          <w:rFonts w:ascii="Times New Roman" w:eastAsia="Times New Roman" w:hAnsi="Times New Roman" w:cs="Times New Roman"/>
+          <w:b/>
+          <w:bCs/>
+          <w:sz w:val="24"/>
+          <w:szCs w:val="24"/>
+          <w:lang w:eastAsia="en-IN"/>
+        </w:rPr>
+        <w:t>Username Validation</w:t>
+      </w:r>
+      <w:r>
+        <w:rPr>
+          <w:rFonts w:ascii="Times New Roman" w:eastAsia="Times New Roman" w:hAnsi="Times New Roman" w:cs="Times New Roman"/>
+          <w:sz w:val="24"/>
+          <w:szCs w:val="24"/>
+          <w:lang w:eastAsia="en-IN"/>
+        </w:rPr>
+        <w:t>:</w:t>
+      </w:r>
+    </w:p>
+    <w:p>
+      <w:pPr>
+        <w:numPr>
+          <w:ilvl w:val="1"/>
+          <w:numId w:val="6"/>
+        </w:numPr>
+        <w:spacing w:before="100" w:beforeAutospacing="1" w:after="100" w:afterAutospacing="1" w:line="240" w:lineRule="auto"/>
+        <w:rPr>
+          <w:rFonts w:ascii="Times New Roman" w:eastAsia="Times New Roman" w:hAnsi="Times New Roman" w:cs="Times New Roman"/>
+          <w:sz w:val="24"/>
+          <w:szCs w:val="24"/>
+          <w:lang w:eastAsia="en-IN"/>
+        </w:rPr>
+      </w:pPr>
+      <w:r>
+        <w:rPr>
+          <w:rFonts w:ascii="Times New Roman" w:eastAsia="Times New Roman" w:hAnsi="Times New Roman" w:cs="Times New Roman"/>
+          <w:sz w:val="24"/>
+          <w:szCs w:val="24"/>
+          <w:lang w:eastAsia="en-IN"/>
+        </w:rPr>
+        <w:t xml:space="preserve">Use the </w:t>
+      </w:r>
+      <w:proofErr w:type="spellStart"/>
+      <w:r>
+        <w:rPr>
+          <w:rFonts w:ascii="Courier New" w:eastAsia="Times New Roman" w:hAnsi="Courier New" w:cs="Courier New"/>
+          <w:sz w:val="20"/>
+          <w:lang w:eastAsia="en-IN"/>
+        </w:rPr>
+        <w:t>is_unique_username</w:t>
+      </w:r>
+      <w:proofErr w:type="spellEnd"/>
+      <w:r>
+        <w:rPr>
+          <w:rFonts w:ascii="Times New Roman" w:eastAsia="Times New Roman" w:hAnsi="Times New Roman" w:cs="Times New Roman"/>
+          <w:sz w:val="24"/>
+          <w:szCs w:val="24"/>
+          <w:lang w:eastAsia="en-IN"/>
+        </w:rPr>
+        <w:t xml:space="preserve"> function to ensure the username is not already taken.</w:t>
+      </w:r>
+    </w:p>
+    <w:p>
+      <w:pPr>
+        <w:numPr>
+          <w:ilvl w:val="1"/>
+          <w:numId w:val="6"/>
+        </w:numPr>
+        <w:spacing w:before="100" w:beforeAutospacing="1" w:after="100" w:afterAutospacing="1" w:line="240" w:lineRule="auto"/>
+        <w:rPr>
+          <w:rFonts w:ascii="Times New Roman" w:eastAsia="Times New Roman" w:hAnsi="Times New Roman" w:cs="Times New Roman"/>
+          <w:sz w:val="24"/>
+          <w:szCs w:val="24"/>
+          <w:lang w:eastAsia="en-IN"/>
+        </w:rPr>
+      </w:pPr>
+      <w:r>
+        <w:rPr>
+          <w:rFonts w:ascii="Times New Roman" w:eastAsia="Times New Roman" w:hAnsi="Times New Roman" w:cs="Times New Roman"/>
+          <w:sz w:val="24"/>
+          <w:szCs w:val="24"/>
+          <w:lang w:eastAsia="en-IN"/>
+        </w:rPr>
+        <w:t>If the username is not unique, inform the user and prompt them to choose another.</w:t>
+      </w:r>
+    </w:p>
+    <w:p>
+      <w:pPr>
+        <w:numPr>
+          <w:ilvl w:val="0"/>
+          <w:numId w:val="6"/>
+        </w:numPr>
+        <w:spacing w:before="100" w:beforeAutospacing="1" w:after="100" w:afterAutospacing="1" w:line="240" w:lineRule="auto"/>
+        <w:rPr>
+          <w:rFonts w:ascii="Times New Roman" w:eastAsia="Times New Roman" w:hAnsi="Times New Roman" w:cs="Times New Roman"/>
+          <w:sz w:val="24"/>
+          <w:szCs w:val="24"/>
+          <w:lang w:eastAsia="en-IN"/>
+        </w:rPr>
+      </w:pPr>
+      <w:r>
+        <w:rPr>
+          <w:rFonts w:ascii="Times New Roman" w:eastAsia="Times New Roman" w:hAnsi="Times New Roman" w:cs="Times New Roman"/>
+          <w:b/>
+          <w:bCs/>
+          <w:sz w:val="24"/>
+          <w:szCs w:val="24"/>
+          <w:lang w:eastAsia="en-IN"/>
+        </w:rPr>
+        <w:t>Password Validation</w:t>
+      </w:r>
+      <w:r>
+        <w:rPr>
+          <w:rFonts w:ascii="Times New Roman" w:eastAsia="Times New Roman" w:hAnsi="Times New Roman" w:cs="Times New Roman"/>
+          <w:sz w:val="24"/>
+          <w:szCs w:val="24"/>
+          <w:lang w:eastAsia="en-IN"/>
+        </w:rPr>
+        <w:t>:</w:t>
+      </w:r>
+    </w:p>
+    <w:p>
+      <w:pPr>
+        <w:numPr>
+          <w:ilvl w:val="1"/>
+          <w:numId w:val="6"/>
+        </w:numPr>
+        <w:spacing w:before="100" w:beforeAutospacing="1" w:after="100" w:afterAutospacing="1" w:line="240" w:lineRule="auto"/>
+        <w:rPr>
+          <w:rFonts w:ascii="Times New Roman" w:eastAsia="Times New Roman" w:hAnsi="Times New Roman" w:cs="Times New Roman"/>
+          <w:sz w:val="24"/>
+          <w:szCs w:val="24"/>
+          <w:lang w:eastAsia="en-IN"/>
+        </w:rPr>
+      </w:pPr>
+      <w:r>
+        <w:rPr>
+          <w:rFonts w:ascii="Times New Roman" w:eastAsia="Times New Roman" w:hAnsi="Times New Roman" w:cs="Times New Roman"/>
+          <w:sz w:val="24"/>
+          <w:szCs w:val="24"/>
+          <w:lang w:eastAsia="en-IN"/>
+        </w:rPr>
+        <w:t xml:space="preserve">Use the </w:t>
+      </w:r>
+      <w:proofErr w:type="spellStart"/>
+      <w:r>
+        <w:rPr>
+          <w:rFonts w:ascii="Courier New" w:eastAsia="Times New Roman" w:hAnsi="Courier New" w:cs="Courier New"/>
+          <w:sz w:val="20"/>
+          <w:lang w:eastAsia="en-IN"/>
+        </w:rPr>
+        <w:t>is_valid_password</w:t>
+      </w:r>
+      <w:proofErr w:type="spellEnd"/>
+      <w:r>
+        <w:rPr>
+          <w:rFonts w:ascii="Times New Roman" w:eastAsia="Times New Roman" w:hAnsi="Times New Roman" w:cs="Times New Roman"/>
+          <w:sz w:val="24"/>
+          <w:szCs w:val="24"/>
+          <w:lang w:eastAsia="en-IN"/>
+        </w:rPr>
+        <w:t xml:space="preserve"> function to ensure the password meets the constraints:</w:t>
+      </w:r>
+    </w:p>
+    <w:p>
+      <w:pPr>
+        <w:numPr>
+          <w:ilvl w:val="2"/>
+          <w:numId w:val="6"/>
+        </w:numPr>
+        <w:spacing w:before="100" w:beforeAutospacing="1" w:after="100" w:afterAutospacing="1" w:line="240" w:lineRule="auto"/>
+        <w:rPr>
+          <w:rFonts w:ascii="Times New Roman" w:eastAsia="Times New Roman" w:hAnsi="Times New Roman" w:cs="Times New Roman"/>
+          <w:sz w:val="24"/>
+          <w:szCs w:val="24"/>
+          <w:lang w:eastAsia="en-IN"/>
+        </w:rPr>
+      </w:pPr>
+      <w:r>
+        <w:rPr>
+          <w:rFonts w:ascii="Times New Roman" w:eastAsia="Times New Roman" w:hAnsi="Times New Roman" w:cs="Times New Roman"/>
+          <w:sz w:val="24"/>
+          <w:szCs w:val="24"/>
+          <w:lang w:eastAsia="en-IN"/>
+        </w:rPr>
+        <w:t>Length between 8 and 16 characters.</w:t>
+      </w:r>
+    </w:p>
+    <w:p>
+      <w:pPr>
+        <w:numPr>
+          <w:ilvl w:val="2"/>
+          <w:numId w:val="6"/>
+        </w:numPr>
+        <w:spacing w:before="100" w:beforeAutospacing="1" w:after="100" w:afterAutospacing="1" w:line="240" w:lineRule="auto"/>
+        <w:rPr>
+          <w:rFonts w:ascii="Times New Roman" w:eastAsia="Times New Roman" w:hAnsi="Times New Roman" w:cs="Times New Roman"/>
+          <w:sz w:val="24"/>
+          <w:szCs w:val="24"/>
+          <w:lang w:eastAsia="en-IN"/>
+        </w:rPr>
+      </w:pPr>
+      <w:r>
+        <w:rPr>
+          <w:rFonts w:ascii="Times New Roman" w:eastAsia="Times New Roman" w:hAnsi="Times New Roman" w:cs="Times New Roman"/>
+          <w:sz w:val="24"/>
+          <w:szCs w:val="24"/>
+          <w:lang w:eastAsia="en-IN"/>
+        </w:rPr>
+        <w:t>Includes at least one lowercase letter.</w:t>
+      </w:r>
+    </w:p>
+    <w:p>
+      <w:pPr>
+        <w:numPr>
+          <w:ilvl w:val="2"/>
+          <w:numId w:val="6"/>
+        </w:numPr>
+        <w:spacing w:before="100" w:beforeAutospacing="1" w:after="100" w:afterAutospacing="1" w:line="240" w:lineRule="auto"/>
+        <w:rPr>
+          <w:rFonts w:ascii="Times New Roman" w:eastAsia="Times New Roman" w:hAnsi="Times New Roman" w:cs="Times New Roman"/>
+          <w:sz w:val="24"/>
+          <w:szCs w:val="24"/>
+          <w:lang w:eastAsia="en-IN"/>
+        </w:rPr>
+      </w:pPr>
+      <w:r>
+        <w:rPr>
+          <w:rFonts w:ascii="Times New Roman" w:eastAsia="Times New Roman" w:hAnsi="Times New Roman" w:cs="Times New Roman"/>
+          <w:sz w:val="24"/>
+          <w:szCs w:val="24"/>
+          <w:lang w:eastAsia="en-IN"/>
+        </w:rPr>
+        <w:t>Includes at least one uppercase letter.</w:t>
+      </w:r>
+    </w:p>
+    <w:p>
+      <w:pPr>
+        <w:numPr>
+          <w:ilvl w:val="2"/>
+          <w:numId w:val="6"/>
+        </w:numPr>
+        <w:spacing w:before="100" w:beforeAutospacing="1" w:after="100" w:afterAutospacing="1" w:line="240" w:lineRule="auto"/>
+        <w:rPr>
+          <w:rFonts w:ascii="Times New Roman" w:eastAsia="Times New Roman" w:hAnsi="Times New Roman" w:cs="Times New Roman"/>
+          <w:sz w:val="24"/>
+          <w:szCs w:val="24"/>
+          <w:lang w:eastAsia="en-IN"/>
+        </w:rPr>
+      </w:pPr>
+      <w:r>
+        <w:rPr>
+          <w:rFonts w:ascii="Times New Roman" w:eastAsia="Times New Roman" w:hAnsi="Times New Roman" w:cs="Times New Roman"/>
+          <w:sz w:val="24"/>
+          <w:szCs w:val="24"/>
+          <w:lang w:eastAsia="en-IN"/>
+        </w:rPr>
+        <w:t>Includes at least one number.</w:t>
+      </w:r>
+    </w:p>
+    <w:p>
+      <w:pPr>
+        <w:numPr>
+          <w:ilvl w:val="2"/>
+          <w:numId w:val="6"/>
+        </w:numPr>
+        <w:spacing w:before="100" w:beforeAutospacing="1" w:after="100" w:afterAutospacing="1" w:line="240" w:lineRule="auto"/>
+        <w:rPr>
+          <w:rFonts w:ascii="Times New Roman" w:eastAsia="Times New Roman" w:hAnsi="Times New Roman" w:cs="Times New Roman"/>
+          <w:sz w:val="24"/>
+          <w:szCs w:val="24"/>
+          <w:lang w:eastAsia="en-IN"/>
+        </w:rPr>
+      </w:pPr>
+      <w:r>
+        <w:rPr>
+          <w:rFonts w:ascii="Times New Roman" w:eastAsia="Times New Roman" w:hAnsi="Times New Roman" w:cs="Times New Roman"/>
+          <w:sz w:val="24"/>
+          <w:szCs w:val="24"/>
+          <w:lang w:eastAsia="en-IN"/>
+        </w:rPr>
+        <w:t>Includes at least one special character.</w:t>
+      </w:r>
+    </w:p>
+    <w:p>
+      <w:pPr>
+        <w:numPr>
+          <w:ilvl w:val="1"/>
+          <w:numId w:val="6"/>
+        </w:numPr>
+        <w:spacing w:before="100" w:beforeAutospacing="1" w:after="100" w:afterAutospacing="1" w:line="240" w:lineRule="auto"/>
+        <w:rPr>
+          <w:rFonts w:ascii="Times New Roman" w:eastAsia="Times New Roman" w:hAnsi="Times New Roman" w:cs="Times New Roman"/>
+          <w:sz w:val="24"/>
+          <w:szCs w:val="24"/>
+          <w:lang w:eastAsia="en-IN"/>
+        </w:rPr>
+      </w:pPr>
+      <w:r>
+        <w:rPr>
+          <w:rFonts w:ascii="Times New Roman" w:eastAsia="Times New Roman" w:hAnsi="Times New Roman" w:cs="Times New Roman"/>
+          <w:sz w:val="24"/>
+          <w:szCs w:val="24"/>
+          <w:lang w:eastAsia="en-IN"/>
+        </w:rPr>
+        <w:t>If the password is invalid, inform the user and prompt them to enter a new one.</w:t>
+      </w:r>
+    </w:p>
+    <w:p>
+      <w:pPr>
+        <w:numPr>
+          <w:ilvl w:val="0"/>
+          <w:numId w:val="6"/>
+        </w:numPr>
+        <w:spacing w:before="100" w:beforeAutospacing="1" w:after="100" w:afterAutospacing="1" w:line="240" w:lineRule="auto"/>
+        <w:rPr>
+          <w:rFonts w:ascii="Times New Roman" w:eastAsia="Times New Roman" w:hAnsi="Times New Roman" w:cs="Times New Roman"/>
+          <w:sz w:val="24"/>
+          <w:szCs w:val="24"/>
+          <w:lang w:eastAsia="en-IN"/>
+        </w:rPr>
+      </w:pPr>
+      <w:r>
+        <w:rPr>
+          <w:rFonts w:ascii="Times New Roman" w:eastAsia="Times New Roman" w:hAnsi="Times New Roman" w:cs="Times New Roman"/>
+          <w:b/>
+          <w:bCs/>
+          <w:sz w:val="24"/>
+          <w:szCs w:val="24"/>
+          <w:lang w:eastAsia="en-IN"/>
+        </w:rPr>
+        <w:t>Input Storage</w:t>
+      </w:r>
+      <w:r>
+        <w:rPr>
+          <w:rFonts w:ascii="Times New Roman" w:eastAsia="Times New Roman" w:hAnsi="Times New Roman" w:cs="Times New Roman"/>
+          <w:sz w:val="24"/>
+          <w:szCs w:val="24"/>
+          <w:lang w:eastAsia="en-IN"/>
+        </w:rPr>
+        <w:t>:</w:t>
+      </w:r>
+    </w:p>
+    <w:p>
+      <w:pPr>
+        <w:numPr>
+          <w:ilvl w:val="1"/>
+          <w:numId w:val="6"/>
+        </w:numPr>
+        <w:spacing w:before="100" w:beforeAutospacing="1" w:after="100" w:afterAutospacing="1" w:line="240" w:lineRule="auto"/>
+        <w:rPr>
+          <w:rFonts w:ascii="Times New Roman" w:eastAsia="Times New Roman" w:hAnsi="Times New Roman" w:cs="Times New Roman"/>
+          <w:sz w:val="24"/>
+          <w:szCs w:val="24"/>
+          <w:lang w:eastAsia="en-IN"/>
+        </w:rPr>
+      </w:pPr>
+      <w:r>
+        <w:rPr>
+          <w:rFonts w:ascii="Times New Roman" w:eastAsia="Times New Roman" w:hAnsi="Times New Roman" w:cs="Times New Roman"/>
+          <w:sz w:val="24"/>
+          <w:szCs w:val="24"/>
+          <w:lang w:eastAsia="en-IN"/>
+        </w:rPr>
+        <w:t>Once all inputs are validated, store them in the system's user database.</w:t>
+      </w:r>
+    </w:p>
+    <w:p>
+      <w:pPr>
+        <w:numPr>
+          <w:ilvl w:val="0"/>
+          <w:numId w:val="6"/>
+        </w:numPr>
+        <w:spacing w:before="100" w:beforeAutospacing="1" w:after="100" w:afterAutospacing="1" w:line="240" w:lineRule="auto"/>
+        <w:rPr>
+          <w:rFonts w:ascii="Times New Roman" w:eastAsia="Times New Roman" w:hAnsi="Times New Roman" w:cs="Times New Roman"/>
+          <w:sz w:val="24"/>
+          <w:szCs w:val="24"/>
+          <w:lang w:eastAsia="en-IN"/>
+        </w:rPr>
+      </w:pPr>
+      <w:r>
+        <w:rPr>
+          <w:rFonts w:ascii="Times New Roman" w:eastAsia="Times New Roman" w:hAnsi="Times New Roman" w:cs="Times New Roman"/>
+          <w:b/>
+          <w:bCs/>
+          <w:sz w:val="24"/>
+          <w:szCs w:val="24"/>
+          <w:lang w:eastAsia="en-IN"/>
+        </w:rPr>
+        <w:t>Confirmation</w:t>
+      </w:r>
+      <w:r>
+        <w:rPr>
+          <w:rFonts w:ascii="Times New Roman" w:eastAsia="Times New Roman" w:hAnsi="Times New Roman" w:cs="Times New Roman"/>
+          <w:sz w:val="24"/>
+          <w:szCs w:val="24"/>
+          <w:lang w:eastAsia="en-IN"/>
+        </w:rPr>
+        <w:t>:</w:t>
+      </w:r>
+    </w:p>
+    <w:p>
+      <w:pPr>
+        <w:numPr>
+          <w:ilvl w:val="1"/>
+          <w:numId w:val="6"/>
+        </w:numPr>
+        <w:spacing w:before="100" w:beforeAutospacing="1" w:after="100" w:afterAutospacing="1" w:line="240" w:lineRule="auto"/>
+        <w:rPr>
+          <w:rFonts w:ascii="Times New Roman" w:eastAsia="Times New Roman" w:hAnsi="Times New Roman" w:cs="Times New Roman"/>
+          <w:sz w:val="24"/>
+          <w:szCs w:val="24"/>
+          <w:lang w:eastAsia="en-IN"/>
+        </w:rPr>
+      </w:pPr>
+      <w:r>
+        <w:rPr>
+          <w:rFonts w:ascii="Times New Roman" w:eastAsia="Times New Roman" w:hAnsi="Times New Roman" w:cs="Times New Roman"/>
+          <w:sz w:val="24"/>
+          <w:szCs w:val="24"/>
+          <w:lang w:eastAsia="en-IN"/>
+        </w:rPr>
+        <w:t>Provide feedback to the user that their account has been created successfully.</w:t>
+      </w:r>
+    </w:p>
+    <w:p>
+      <w:pPr>
+        <w:spacing w:before="100" w:beforeAutospacing="1" w:after="100" w:afterAutospacing="1" w:line="240" w:lineRule="auto"/>
+        <w:outlineLvl w:val="2"/>
+        <w:rPr>
+          <w:rFonts w:ascii="Times New Roman" w:eastAsia="Times New Roman" w:hAnsi="Times New Roman" w:cs="Times New Roman"/>
+          <w:b/>
+          <w:bCs/>
+          <w:sz w:val="27"/>
+          <w:szCs w:val="27"/>
+          <w:lang w:eastAsia="en-IN"/>
+        </w:rPr>
+      </w:pPr>
+      <w:r>
+        <w:rPr>
+          <w:rFonts w:ascii="Times New Roman" w:eastAsia="Times New Roman" w:hAnsi="Times New Roman" w:cs="Times New Roman"/>
+          <w:b/>
+          <w:bCs/>
+          <w:sz w:val="27"/>
+          <w:szCs w:val="27"/>
+          <w:lang w:eastAsia="en-IN"/>
+        </w:rPr>
         <w:t>Key Considerations</w:t>
       </w:r>
     </w:p>
@@ -1965,7 +2035,6 @@
         <w:pStyle w:val="Heading3"/>
       </w:pPr>
       <w:r>
-        <w:lastRenderedPageBreak/>
         <w:t>Dealer Verification Process for Buyers</w:t>
       </w:r>
     </w:p>
@@ -2416,12 +2485,85 @@
       <w:pPr>
         <w:pStyle w:val="Heading4"/>
       </w:pPr>
-      <w:r>
-        <w:rPr>
-          <w:rStyle w:val="HTMLCode"/>
-          <w:rFonts w:eastAsiaTheme="majorEastAsia"/>
-        </w:rPr>
-        <w:t>is_valid_registration_details(registration_number, tax_id, existing_registration_numbers, existing_tax_ids)</w:t>
+      <w:proofErr w:type="spellStart"/>
+      <w:r>
+        <w:rPr>
+          <w:rStyle w:val="HTMLCode"/>
+          <w:rFonts w:eastAsiaTheme="majorEastAsia"/>
+        </w:rPr>
+        <w:t>is_valid_registration_details</w:t>
+      </w:r>
+      <w:proofErr w:type="spellEnd"/>
+      <w:r>
+        <w:rPr>
+          <w:rStyle w:val="HTMLCode"/>
+          <w:rFonts w:eastAsiaTheme="majorEastAsia"/>
+        </w:rPr>
+        <w:t>(</w:t>
+      </w:r>
+      <w:proofErr w:type="spellStart"/>
+      <w:r>
+        <w:rPr>
+          <w:rStyle w:val="HTMLCode"/>
+          <w:rFonts w:eastAsiaTheme="majorEastAsia"/>
+        </w:rPr>
+        <w:t>registration_number</w:t>
+      </w:r>
+      <w:proofErr w:type="spellEnd"/>
+      <w:r>
+        <w:rPr>
+          <w:rStyle w:val="HTMLCode"/>
+          <w:rFonts w:eastAsiaTheme="majorEastAsia"/>
+        </w:rPr>
+        <w:t xml:space="preserve">, </w:t>
+      </w:r>
+      <w:proofErr w:type="spellStart"/>
+      <w:r>
+        <w:rPr>
+          <w:rStyle w:val="HTMLCode"/>
+          <w:rFonts w:eastAsiaTheme="majorEastAsia"/>
+        </w:rPr>
+        <w:t>tax_id</w:t>
+      </w:r>
+      <w:proofErr w:type="spellEnd"/>
+      <w:r>
+        <w:rPr>
+          <w:rStyle w:val="HTMLCode"/>
+          <w:rFonts w:eastAsiaTheme="majorEastAsia"/>
+        </w:rPr>
+        <w:t xml:space="preserve">, </w:t>
+      </w:r>
+      <w:proofErr w:type="spellStart"/>
+      <w:r>
+        <w:rPr>
+          <w:rStyle w:val="HTMLCode"/>
+          <w:rFonts w:eastAsiaTheme="majorEastAsia"/>
+        </w:rPr>
+        <w:t>existing_registration_numbers</w:t>
+      </w:r>
+      <w:proofErr w:type="spellEnd"/>
+      <w:r>
+        <w:rPr>
+          <w:rStyle w:val="HTMLCode"/>
+          <w:rFonts w:eastAsiaTheme="majorEastAsia"/>
+        </w:rPr>
+        <w:t xml:space="preserve">, </w:t>
+      </w:r>
+      <w:proofErr w:type="spellStart"/>
+      <w:r>
+        <w:rPr>
+          <w:rStyle w:val="HTMLCode"/>
+          <w:rFonts w:eastAsiaTheme="majorEastAsia"/>
+        </w:rPr>
+        <w:t>existing_tax_ids</w:t>
+      </w:r>
+      <w:proofErr w:type="spellEnd"/>
+      <w:r>
+        <w:rPr>
+          <w:rStyle w:val="HTMLCode"/>
+          <w:rFonts w:eastAsiaTheme="majorEastAsia"/>
+        </w:rPr>
+        <w:t>)</w:t>
       </w:r>
     </w:p>
     <w:p>
@@ -2440,12 +2582,21 @@
       <w:pPr>
         <w:pStyle w:val="Heading4"/>
       </w:pPr>
-      <w:r>
-        <w:rPr>
-          <w:rStyle w:val="HTMLCode"/>
-          <w:rFonts w:eastAsiaTheme="majorEastAsia"/>
-        </w:rPr>
-        <w:t>are_valid_supporting_documents(documents)</w:t>
+      <w:proofErr w:type="spellStart"/>
+      <w:r>
+        <w:rPr>
+          <w:rStyle w:val="HTMLCode"/>
+          <w:rFonts w:eastAsiaTheme="majorEastAsia"/>
+        </w:rPr>
+        <w:t>are_valid_supporting_documents</w:t>
+      </w:r>
+      <w:proofErr w:type="spellEnd"/>
+      <w:r>
+        <w:rPr>
+          <w:rStyle w:val="HTMLCode"/>
+          <w:rFonts w:eastAsiaTheme="majorEastAsia"/>
+        </w:rPr>
+        <w:t>(documents)</w:t>
       </w:r>
     </w:p>
     <w:p>
@@ -2513,7 +2664,23 @@
           <w:rStyle w:val="HTMLCode"/>
           <w:rFonts w:eastAsiaTheme="majorEastAsia"/>
         </w:rPr>
-        <w:t xml:space="preserve">    existing_registration_numbers = ["reg123", "reg456", ...]</w:t>
+        <w:t xml:space="preserve">    </w:t>
+      </w:r>
+      <w:proofErr w:type="spellStart"/>
+      <w:r>
+        <w:rPr>
+          <w:rStyle w:val="HTMLCode"/>
+          <w:rFonts w:eastAsiaTheme="majorEastAsia"/>
+        </w:rPr>
+        <w:t>existing_registration_numbers</w:t>
+      </w:r>
+      <w:proofErr w:type="spellEnd"/>
+      <w:r>
+        <w:rPr>
+          <w:rStyle w:val="HTMLCode"/>
+          <w:rFonts w:eastAsiaTheme="majorEastAsia"/>
+        </w:rPr>
+        <w:t xml:space="preserve"> = ["reg123", "reg456", ...]</w:t>
       </w:r>
     </w:p>
     <w:p>
@@ -2529,7 +2696,23 @@
           <w:rStyle w:val="HTMLCode"/>
           <w:rFonts w:eastAsiaTheme="majorEastAsia"/>
         </w:rPr>
-        <w:t xml:space="preserve">    existing_tax_ids = ["tax123", "tax456", ...]</w:t>
+        <w:t xml:space="preserve">    </w:t>
+      </w:r>
+      <w:proofErr w:type="spellStart"/>
+      <w:r>
+        <w:rPr>
+          <w:rStyle w:val="HTMLCode"/>
+          <w:rFonts w:eastAsiaTheme="majorEastAsia"/>
+        </w:rPr>
+        <w:t>existing_tax_ids</w:t>
+      </w:r>
+      <w:proofErr w:type="spellEnd"/>
+      <w:r>
+        <w:rPr>
+          <w:rStyle w:val="HTMLCode"/>
+          <w:rFonts w:eastAsiaTheme="majorEastAsia"/>
+        </w:rPr>
+        <w:t xml:space="preserve"> = ["tax123", "tax456", ...]</w:t>
       </w:r>
     </w:p>
     <w:p>
@@ -2554,7 +2737,87 @@
           <w:rStyle w:val="HTMLCode"/>
           <w:rFonts w:eastAsiaTheme="majorEastAsia"/>
         </w:rPr>
-        <w:t xml:space="preserve">    FUNCTION is_valid_registration_details(registration_number, tax_id, existing_registration_numbers, existing_tax_ids)</w:t>
+        <w:t xml:space="preserve">    FUNCTION </w:t>
+      </w:r>
+      <w:proofErr w:type="spellStart"/>
+      <w:r>
+        <w:rPr>
+          <w:rStyle w:val="HTMLCode"/>
+          <w:rFonts w:eastAsiaTheme="majorEastAsia"/>
+        </w:rPr>
+        <w:t>is_valid_registration_details</w:t>
+      </w:r>
+      <w:proofErr w:type="spellEnd"/>
+      <w:r>
+        <w:rPr>
+          <w:rStyle w:val="HTMLCode"/>
+          <w:rFonts w:eastAsiaTheme="majorEastAsia"/>
+        </w:rPr>
+        <w:t>(</w:t>
+      </w:r>
+      <w:proofErr w:type="spellStart"/>
+      <w:r>
+        <w:rPr>
+          <w:rStyle w:val="HTMLCode"/>
+          <w:rFonts w:eastAsiaTheme="majorEastAsia"/>
+        </w:rPr>
+        <w:t>registration_number</w:t>
+      </w:r>
+      <w:proofErr w:type="spellEnd"/>
+      <w:r>
+        <w:rPr>
+          <w:rStyle w:val="HTMLCode"/>
+          <w:rFonts w:eastAsiaTheme="majorEastAsia"/>
+        </w:rPr>
+        <w:t xml:space="preserve">, </w:t>
+      </w:r>
+      <w:proofErr w:type="spellStart"/>
+      <w:r>
+        <w:rPr>
+          <w:rStyle w:val="HTMLCode"/>
+          <w:rFonts w:eastAsiaTheme="majorEastAsia"/>
+        </w:rPr>
+        <w:t>tax_id</w:t>
+      </w:r>
+      <w:proofErr w:type="spellEnd"/>
+      <w:r>
+        <w:rPr>
+          <w:rStyle w:val="HTMLCode"/>
+          <w:rFonts w:eastAsiaTheme="majorEastAsia"/>
+        </w:rPr>
+        <w:t xml:space="preserve">, </w:t>
+      </w:r>
+      <w:proofErr w:type="spellStart"/>
+      <w:r>
+        <w:rPr>
+          <w:rStyle w:val="HTMLCode"/>
+          <w:rFonts w:eastAsiaTheme="majorEastAsia"/>
+        </w:rPr>
+        <w:t>existing_registration_numbers</w:t>
+      </w:r>
+      <w:proofErr w:type="spellEnd"/>
+      <w:r>
+        <w:rPr>
+          <w:rStyle w:val="HTMLCode"/>
+          <w:rFonts w:eastAsiaTheme="majorEastAsia"/>
+        </w:rPr>
+        <w:t xml:space="preserve">, </w:t>
+      </w:r>
+      <w:proofErr w:type="spellStart"/>
+      <w:r>
+        <w:rPr>
+          <w:rStyle w:val="HTMLCode"/>
+          <w:rFonts w:eastAsiaTheme="majorEastAsia"/>
+        </w:rPr>
+        <w:t>existing_tax_ids</w:t>
+      </w:r>
+      <w:proofErr w:type="spellEnd"/>
+      <w:r>
+        <w:rPr>
+          <w:rStyle w:val="HTMLCode"/>
+          <w:rFonts w:eastAsiaTheme="majorEastAsia"/>
+        </w:rPr>
+        <w:t>)</w:t>
       </w:r>
     </w:p>
     <w:p>
@@ -2570,7 +2833,39 @@
           <w:rStyle w:val="HTMLCode"/>
           <w:rFonts w:eastAsiaTheme="majorEastAsia"/>
         </w:rPr>
-        <w:t xml:space="preserve">        IF registration_number IN existing_registration_numbers THEN</w:t>
+        <w:t xml:space="preserve">        IF </w:t>
+      </w:r>
+      <w:proofErr w:type="spellStart"/>
+      <w:r>
+        <w:rPr>
+          <w:rStyle w:val="HTMLCode"/>
+          <w:rFonts w:eastAsiaTheme="majorEastAsia"/>
+        </w:rPr>
+        <w:t>registration_number</w:t>
+      </w:r>
+      <w:proofErr w:type="spellEnd"/>
+      <w:r>
+        <w:rPr>
+          <w:rStyle w:val="HTMLCode"/>
+          <w:rFonts w:eastAsiaTheme="majorEastAsia"/>
+        </w:rPr>
+        <w:t xml:space="preserve"> IN </w:t>
+      </w:r>
+      <w:proofErr w:type="spellStart"/>
+      <w:r>
+        <w:rPr>
+          <w:rStyle w:val="HTMLCode"/>
+          <w:rFonts w:eastAsiaTheme="majorEastAsia"/>
+        </w:rPr>
+        <w:t>existing_registration_numbers</w:t>
+      </w:r>
+      <w:proofErr w:type="spellEnd"/>
+      <w:r>
+        <w:rPr>
+          <w:rStyle w:val="HTMLCode"/>
+          <w:rFonts w:eastAsiaTheme="majorEastAsia"/>
+        </w:rPr>
+        <w:t xml:space="preserve"> THEN</w:t>
       </w:r>
     </w:p>
     <w:p>
@@ -2618,7 +2913,39 @@
           <w:rStyle w:val="HTMLCode"/>
           <w:rFonts w:eastAsiaTheme="majorEastAsia"/>
         </w:rPr>
-        <w:t xml:space="preserve">        IF tax_id IN existing_tax_ids THEN</w:t>
+        <w:t xml:space="preserve">        IF </w:t>
+      </w:r>
+      <w:proofErr w:type="spellStart"/>
+      <w:r>
+        <w:rPr>
+          <w:rStyle w:val="HTMLCode"/>
+          <w:rFonts w:eastAsiaTheme="majorEastAsia"/>
+        </w:rPr>
+        <w:t>tax_id</w:t>
+      </w:r>
+      <w:proofErr w:type="spellEnd"/>
+      <w:r>
+        <w:rPr>
+          <w:rStyle w:val="HTMLCode"/>
+          <w:rFonts w:eastAsiaTheme="majorEastAsia"/>
+        </w:rPr>
+        <w:t xml:space="preserve"> IN </w:t>
+      </w:r>
+      <w:proofErr w:type="spellStart"/>
+      <w:r>
+        <w:rPr>
+          <w:rStyle w:val="HTMLCode"/>
+          <w:rFonts w:eastAsiaTheme="majorEastAsia"/>
+        </w:rPr>
+        <w:t>existing_tax_ids</w:t>
+      </w:r>
+      <w:proofErr w:type="spellEnd"/>
+      <w:r>
+        <w:rPr>
+          <w:rStyle w:val="HTMLCode"/>
+          <w:rFonts w:eastAsiaTheme="majorEastAsia"/>
+        </w:rPr>
+        <w:t xml:space="preserve"> THEN</w:t>
       </w:r>
     </w:p>
     <w:p>
@@ -2723,7 +3050,23 @@
           <w:rStyle w:val="HTMLCode"/>
           <w:rFonts w:eastAsiaTheme="majorEastAsia"/>
         </w:rPr>
-        <w:t xml:space="preserve">    FUNCTION are_valid_supporting_documents(documents)</w:t>
+        <w:t xml:space="preserve">    FUNCTION </w:t>
+      </w:r>
+      <w:proofErr w:type="spellStart"/>
+      <w:r>
+        <w:rPr>
+          <w:rStyle w:val="HTMLCode"/>
+          <w:rFonts w:eastAsiaTheme="majorEastAsia"/>
+        </w:rPr>
+        <w:t>are_valid_supporting_documents</w:t>
+      </w:r>
+      <w:proofErr w:type="spellEnd"/>
+      <w:r>
+        <w:rPr>
+          <w:rStyle w:val="HTMLCode"/>
+          <w:rFonts w:eastAsiaTheme="majorEastAsia"/>
+        </w:rPr>
+        <w:t>(documents)</w:t>
       </w:r>
     </w:p>
     <w:p>
@@ -2812,8 +3155,17 @@
           <w:rStyle w:val="HTMLCode"/>
           <w:rFonts w:eastAsiaTheme="majorEastAsia"/>
         </w:rPr>
-        <w:t xml:space="preserve">    READ business_name</w:t>
-      </w:r>
+        <w:t xml:space="preserve">    READ </w:t>
+      </w:r>
+      <w:proofErr w:type="spellStart"/>
+      <w:r>
+        <w:rPr>
+          <w:rStyle w:val="HTMLCode"/>
+          <w:rFonts w:eastAsiaTheme="majorEastAsia"/>
+        </w:rPr>
+        <w:t>business_name</w:t>
+      </w:r>
+      <w:proofErr w:type="spellEnd"/>
     </w:p>
     <w:p>
       <w:pPr>
@@ -2853,8 +3205,17 @@
           <w:rStyle w:val="HTMLCode"/>
           <w:rFonts w:eastAsiaTheme="majorEastAsia"/>
         </w:rPr>
-        <w:t xml:space="preserve">    READ registration_number</w:t>
-      </w:r>
+        <w:t xml:space="preserve">    READ </w:t>
+      </w:r>
+      <w:proofErr w:type="spellStart"/>
+      <w:r>
+        <w:rPr>
+          <w:rStyle w:val="HTMLCode"/>
+          <w:rFonts w:eastAsiaTheme="majorEastAsia"/>
+        </w:rPr>
+        <w:t>registration_number</w:t>
+      </w:r>
+      <w:proofErr w:type="spellEnd"/>
     </w:p>
     <w:p>
       <w:pPr>
@@ -2894,8 +3255,17 @@
           <w:rStyle w:val="HTMLCode"/>
           <w:rFonts w:eastAsiaTheme="majorEastAsia"/>
         </w:rPr>
-        <w:t xml:space="preserve">    READ tax_id</w:t>
-      </w:r>
+        <w:t xml:space="preserve">    READ </w:t>
+      </w:r>
+      <w:proofErr w:type="spellStart"/>
+      <w:r>
+        <w:rPr>
+          <w:rStyle w:val="HTMLCode"/>
+          <w:rFonts w:eastAsiaTheme="majorEastAsia"/>
+        </w:rPr>
+        <w:t>tax_id</w:t>
+      </w:r>
+      <w:proofErr w:type="spellEnd"/>
     </w:p>
     <w:p>
       <w:pPr>
@@ -2935,8 +3305,17 @@
           <w:rStyle w:val="HTMLCode"/>
           <w:rFonts w:eastAsiaTheme="majorEastAsia"/>
         </w:rPr>
-        <w:t xml:space="preserve">    READ business_address</w:t>
-      </w:r>
+        <w:t xml:space="preserve">    READ </w:t>
+      </w:r>
+      <w:proofErr w:type="spellStart"/>
+      <w:r>
+        <w:rPr>
+          <w:rStyle w:val="HTMLCode"/>
+          <w:rFonts w:eastAsiaTheme="majorEastAsia"/>
+        </w:rPr>
+        <w:t>business_address</w:t>
+      </w:r>
+      <w:proofErr w:type="spellEnd"/>
     </w:p>
     <w:p>
       <w:pPr>
@@ -2976,8 +3355,17 @@
           <w:rStyle w:val="HTMLCode"/>
           <w:rFonts w:eastAsiaTheme="majorEastAsia"/>
         </w:rPr>
-        <w:t xml:space="preserve">    READ phone_number</w:t>
-      </w:r>
+        <w:t xml:space="preserve">    READ </w:t>
+      </w:r>
+      <w:proofErr w:type="spellStart"/>
+      <w:r>
+        <w:rPr>
+          <w:rStyle w:val="HTMLCode"/>
+          <w:rFonts w:eastAsiaTheme="majorEastAsia"/>
+        </w:rPr>
+        <w:t>phone_number</w:t>
+      </w:r>
+      <w:proofErr w:type="spellEnd"/>
     </w:p>
     <w:p>
       <w:pPr>
@@ -3084,7 +3472,87 @@
           <w:rFonts w:eastAsiaTheme="majorEastAsia"/>
         </w:rPr>
         <w:lastRenderedPageBreak/>
-        <w:t xml:space="preserve">    IF is_valid_registration_details(registration_number, tax_id, existing_registration_numbers, existing_tax_ids) THEN</w:t>
+        <w:t xml:space="preserve">    IF </w:t>
+      </w:r>
+      <w:proofErr w:type="spellStart"/>
+      <w:r>
+        <w:rPr>
+          <w:rStyle w:val="HTMLCode"/>
+          <w:rFonts w:eastAsiaTheme="majorEastAsia"/>
+        </w:rPr>
+        <w:t>is_valid_registration_details</w:t>
+      </w:r>
+      <w:proofErr w:type="spellEnd"/>
+      <w:r>
+        <w:rPr>
+          <w:rStyle w:val="HTMLCode"/>
+          <w:rFonts w:eastAsiaTheme="majorEastAsia"/>
+        </w:rPr>
+        <w:t>(</w:t>
+      </w:r>
+      <w:proofErr w:type="spellStart"/>
+      <w:r>
+        <w:rPr>
+          <w:rStyle w:val="HTMLCode"/>
+          <w:rFonts w:eastAsiaTheme="majorEastAsia"/>
+        </w:rPr>
+        <w:t>registration_number</w:t>
+      </w:r>
+      <w:proofErr w:type="spellEnd"/>
+      <w:r>
+        <w:rPr>
+          <w:rStyle w:val="HTMLCode"/>
+          <w:rFonts w:eastAsiaTheme="majorEastAsia"/>
+        </w:rPr>
+        <w:t xml:space="preserve">, </w:t>
+      </w:r>
+      <w:proofErr w:type="spellStart"/>
+      <w:r>
+        <w:rPr>
+          <w:rStyle w:val="HTMLCode"/>
+          <w:rFonts w:eastAsiaTheme="majorEastAsia"/>
+        </w:rPr>
+        <w:t>tax_id</w:t>
+      </w:r>
+      <w:proofErr w:type="spellEnd"/>
+      <w:r>
+        <w:rPr>
+          <w:rStyle w:val="HTMLCode"/>
+          <w:rFonts w:eastAsiaTheme="majorEastAsia"/>
+        </w:rPr>
+        <w:t xml:space="preserve">, </w:t>
+      </w:r>
+      <w:proofErr w:type="spellStart"/>
+      <w:r>
+        <w:rPr>
+          <w:rStyle w:val="HTMLCode"/>
+          <w:rFonts w:eastAsiaTheme="majorEastAsia"/>
+        </w:rPr>
+        <w:t>existing_registration_numbers</w:t>
+      </w:r>
+      <w:proofErr w:type="spellEnd"/>
+      <w:r>
+        <w:rPr>
+          <w:rStyle w:val="HTMLCode"/>
+          <w:rFonts w:eastAsiaTheme="majorEastAsia"/>
+        </w:rPr>
+        <w:t xml:space="preserve">, </w:t>
+      </w:r>
+      <w:proofErr w:type="spellStart"/>
+      <w:r>
+        <w:rPr>
+          <w:rStyle w:val="HTMLCode"/>
+          <w:rFonts w:eastAsiaTheme="majorEastAsia"/>
+        </w:rPr>
+        <w:t>existing_tax_ids</w:t>
+      </w:r>
+      <w:proofErr w:type="spellEnd"/>
+      <w:r>
+        <w:rPr>
+          <w:rStyle w:val="HTMLCode"/>
+          <w:rFonts w:eastAsiaTheme="majorEastAsia"/>
+        </w:rPr>
+        <w:t>) THEN</w:t>
       </w:r>
     </w:p>
     <w:p>
@@ -3100,7 +3568,23 @@
           <w:rStyle w:val="HTMLCode"/>
           <w:rFonts w:eastAsiaTheme="majorEastAsia"/>
         </w:rPr>
-        <w:t xml:space="preserve">        IF are_valid_supporting_documents(documents) THEN</w:t>
+        <w:t xml:space="preserve">        IF </w:t>
+      </w:r>
+      <w:proofErr w:type="spellStart"/>
+      <w:r>
+        <w:rPr>
+          <w:rStyle w:val="HTMLCode"/>
+          <w:rFonts w:eastAsiaTheme="majorEastAsia"/>
+        </w:rPr>
+        <w:t>are_valid_supporting_documents</w:t>
+      </w:r>
+      <w:proofErr w:type="spellEnd"/>
+      <w:r>
+        <w:rPr>
+          <w:rStyle w:val="HTMLCode"/>
+          <w:rFonts w:eastAsiaTheme="majorEastAsia"/>
+        </w:rPr>
+        <w:t>(documents) THEN</w:t>
       </w:r>
     </w:p>
     <w:p>
@@ -3132,7 +3616,39 @@
           <w:rStyle w:val="HTMLCode"/>
           <w:rFonts w:eastAsiaTheme="majorEastAsia"/>
         </w:rPr>
-        <w:t xml:space="preserve">            existing_registration_numbers.append(registration_number)</w:t>
+        <w:t xml:space="preserve">            </w:t>
+      </w:r>
+      <w:proofErr w:type="spellStart"/>
+      <w:r>
+        <w:rPr>
+          <w:rStyle w:val="HTMLCode"/>
+          <w:rFonts w:eastAsiaTheme="majorEastAsia"/>
+        </w:rPr>
+        <w:t>existing_registration_numbers.append</w:t>
+      </w:r>
+      <w:proofErr w:type="spellEnd"/>
+      <w:r>
+        <w:rPr>
+          <w:rStyle w:val="HTMLCode"/>
+          <w:rFonts w:eastAsiaTheme="majorEastAsia"/>
+        </w:rPr>
+        <w:t>(</w:t>
+      </w:r>
+      <w:proofErr w:type="spellStart"/>
+      <w:r>
+        <w:rPr>
+          <w:rStyle w:val="HTMLCode"/>
+          <w:rFonts w:eastAsiaTheme="majorEastAsia"/>
+        </w:rPr>
+        <w:t>registration_number</w:t>
+      </w:r>
+      <w:proofErr w:type="spellEnd"/>
+      <w:r>
+        <w:rPr>
+          <w:rStyle w:val="HTMLCode"/>
+          <w:rFonts w:eastAsiaTheme="majorEastAsia"/>
+        </w:rPr>
+        <w:t>)</w:t>
       </w:r>
     </w:p>
     <w:p>
@@ -3148,7 +3664,39 @@
           <w:rStyle w:val="HTMLCode"/>
           <w:rFonts w:eastAsiaTheme="majorEastAsia"/>
         </w:rPr>
-        <w:t xml:space="preserve">            existing_tax_ids.append(tax_id)</w:t>
+        <w:t xml:space="preserve">            </w:t>
+      </w:r>
+      <w:proofErr w:type="spellStart"/>
+      <w:r>
+        <w:rPr>
+          <w:rStyle w:val="HTMLCode"/>
+          <w:rFonts w:eastAsiaTheme="majorEastAsia"/>
+        </w:rPr>
+        <w:t>existing_tax_ids.append</w:t>
+      </w:r>
+      <w:proofErr w:type="spellEnd"/>
+      <w:r>
+        <w:rPr>
+          <w:rStyle w:val="HTMLCode"/>
+          <w:rFonts w:eastAsiaTheme="majorEastAsia"/>
+        </w:rPr>
+        <w:t>(</w:t>
+      </w:r>
+      <w:proofErr w:type="spellStart"/>
+      <w:r>
+        <w:rPr>
+          <w:rStyle w:val="HTMLCode"/>
+          <w:rFonts w:eastAsiaTheme="majorEastAsia"/>
+        </w:rPr>
+        <w:t>tax_id</w:t>
+      </w:r>
+      <w:proofErr w:type="spellEnd"/>
+      <w:r>
+        <w:rPr>
+          <w:rStyle w:val="HTMLCode"/>
+          <w:rFonts w:eastAsiaTheme="majorEastAsia"/>
+        </w:rPr>
+        <w:t>)</w:t>
       </w:r>
     </w:p>
     <w:p>
@@ -3196,7 +3744,23 @@
           <w:rStyle w:val="HTMLCode"/>
           <w:rFonts w:eastAsiaTheme="majorEastAsia"/>
         </w:rPr>
-        <w:t xml:space="preserve">            user_status = "verified dealer"</w:t>
+        <w:t xml:space="preserve">            </w:t>
+      </w:r>
+      <w:proofErr w:type="spellStart"/>
+      <w:r>
+        <w:rPr>
+          <w:rStyle w:val="HTMLCode"/>
+          <w:rFonts w:eastAsiaTheme="majorEastAsia"/>
+        </w:rPr>
+        <w:t>user_status</w:t>
+      </w:r>
+      <w:proofErr w:type="spellEnd"/>
+      <w:r>
+        <w:rPr>
+          <w:rStyle w:val="HTMLCode"/>
+          <w:rFonts w:eastAsiaTheme="majorEastAsia"/>
+        </w:rPr>
+        <w:t xml:space="preserve"> = "verified dealer"</w:t>
       </w:r>
     </w:p>
     <w:p>

</xml_diff>